<commit_message>
Corrections to the PFC/BG description of WM, and added description of R test code for WCST.
</commit_message>
<xml_diff>
--- a/HRRfWMCE_Honors-Thesis.docx
+++ b/HRRfWMCE_Honors-Thesis.docx
@@ -1,6 +1,6 @@
 
 <file path=word/document.xml><?xml version="1.0" encoding="utf-8"?>
-<w:document xmlns:wpc="http://schemas.microsoft.com/office/word/2010/wordprocessingCanvas" xmlns:cx="http://schemas.microsoft.com/office/drawing/2014/chartex" xmlns:cx1="http://schemas.microsoft.com/office/drawing/2015/9/8/chartex" xmlns:cx2="http://schemas.microsoft.com/office/drawing/2015/10/21/chartex" xmlns:mc="http://schemas.openxmlformats.org/markup-compatibility/2006" xmlns:o="urn:schemas-microsoft-com:office:office" xmlns:r="http://schemas.openxmlformats.org/officeDocument/2006/relationships" xmlns:m="http://schemas.openxmlformats.org/officeDocument/2006/math" xmlns:v="urn:schemas-microsoft-com:vml" xmlns:wp14="http://schemas.microsoft.com/office/word/2010/wordprocessingDrawing" xmlns:wp="http://schemas.openxmlformats.org/drawingml/2006/wordprocessingDrawing" xmlns:w10="urn:schemas-microsoft-com:office:word" xmlns:w="http://schemas.openxmlformats.org/wordprocessingml/2006/main" xmlns:w14="http://schemas.microsoft.com/office/word/2010/wordml" xmlns:w15="http://schemas.microsoft.com/office/word/2012/wordml" xmlns:w16se="http://schemas.microsoft.com/office/word/2015/wordml/symex" xmlns:wpg="http://schemas.microsoft.com/office/word/2010/wordprocessingGroup" xmlns:wpi="http://schemas.microsoft.com/office/word/2010/wordprocessingInk" xmlns:wne="http://schemas.microsoft.com/office/word/2006/wordml" xmlns:wps="http://schemas.microsoft.com/office/word/2010/wordprocessingShape" mc:Ignorable="w14 w15 w16se wp14">
+<w:document xmlns:wpc="http://schemas.microsoft.com/office/word/2010/wordprocessingCanvas" xmlns:mc="http://schemas.openxmlformats.org/markup-compatibility/2006" xmlns:o="urn:schemas-microsoft-com:office:office" xmlns:r="http://schemas.openxmlformats.org/officeDocument/2006/relationships" xmlns:m="http://schemas.openxmlformats.org/officeDocument/2006/math" xmlns:v="urn:schemas-microsoft-com:vml" xmlns:wp14="http://schemas.microsoft.com/office/word/2010/wordprocessingDrawing" xmlns:wp="http://schemas.openxmlformats.org/drawingml/2006/wordprocessingDrawing" xmlns:w10="urn:schemas-microsoft-com:office:word" xmlns:w="http://schemas.openxmlformats.org/wordprocessingml/2006/main" xmlns:w14="http://schemas.microsoft.com/office/word/2010/wordml" xmlns:w15="http://schemas.microsoft.com/office/word/2012/wordml" xmlns:wpg="http://schemas.microsoft.com/office/word/2010/wordprocessingGroup" xmlns:wpi="http://schemas.microsoft.com/office/word/2010/wordprocessingInk" xmlns:wne="http://schemas.microsoft.com/office/word/2006/wordml" xmlns:wps="http://schemas.microsoft.com/office/word/2010/wordprocessingShape" mc:Ignorable="w14 w15 wp14">
   <w:body>
     <w:p>
       <w:pPr>
@@ -483,7 +483,7 @@
         <w:ind w:left="5040"/>
       </w:pPr>
       <w:r>
-        <w:t>Name of Honors Council Representative</w:t>
+        <w:t>Dr. Teresa Davis</w:t>
       </w:r>
     </w:p>
     <w:p>
@@ -491,7 +491,7 @@
         <w:ind w:left="4320" w:firstLine="720"/>
       </w:pPr>
       <w:r>
-        <w:t>Department of HC Representative</w:t>
+        <w:t>Psychology</w:t>
       </w:r>
     </w:p>
     <w:p>
@@ -543,45 +543,6 @@
       </w:pPr>
       <w:r>
         <w:t>Dean, University Honors College</w:t>
-      </w:r>
-    </w:p>
-    <w:p>
-      <w:pPr>
-        <w:ind w:left="5040" w:firstLine="720"/>
-        <w:rPr>
-          <w:b/>
-        </w:rPr>
-      </w:pPr>
-      <w:r>
-        <w:rPr>
-          <w:b/>
-        </w:rPr>
-        <w:t xml:space="preserve">              </w:t>
-      </w:r>
-      <w:r>
-        <w:rPr>
-          <w:b/>
-        </w:rPr>
-        <w:t xml:space="preserve"> OR</w:t>
-      </w:r>
-    </w:p>
-    <w:p>
-      <w:pPr>
-        <w:ind w:left="4320" w:firstLine="720"/>
-      </w:pPr>
-      <w:r>
-        <w:t>Dr. Philip E. Phillips</w:t>
-      </w:r>
-      <w:r>
-        <w:t>, Associate Dean</w:t>
-      </w:r>
-    </w:p>
-    <w:p>
-      <w:pPr>
-        <w:ind w:left="4320" w:firstLine="720"/>
-      </w:pPr>
-      <w:r>
-        <w:t>University Honors College</w:t>
       </w:r>
     </w:p>
     <w:p>
@@ -599,16 +560,19 @@
     </w:p>
     <w:p>
       <w:pPr>
-        <w:spacing w:line="480" w:lineRule="auto"/>
+        <w:spacing w:line="360" w:lineRule="auto"/>
       </w:pPr>
       <w:r>
         <w:lastRenderedPageBreak/>
-        <w:t>Copyright © 2016 Grayson M. Dubois &amp; Joshua L. Phillips. All rights reserved.</w:t>
-      </w:r>
-    </w:p>
-    <w:p>
-      <w:pPr>
-        <w:spacing w:line="480" w:lineRule="auto"/>
+        <w:t xml:space="preserve">Copyright © 2016 Grayson </w:t>
+      </w:r>
+      <w:r>
+        <w:t>M. Dubois &amp; Joshua L. Phillips.</w:t>
+      </w:r>
+    </w:p>
+    <w:p>
+      <w:pPr>
+        <w:spacing w:line="360" w:lineRule="auto"/>
       </w:pPr>
       <w:r>
         <w:t>Department of Computer Science</w:t>
@@ -616,7 +580,7 @@
     </w:p>
     <w:p>
       <w:pPr>
-        <w:spacing w:line="480" w:lineRule="auto"/>
+        <w:spacing w:line="360" w:lineRule="auto"/>
       </w:pPr>
       <w:r>
         <w:t>Middle Tennessee State University; Murfreesboro, Tennessee, USA.</w:t>
@@ -624,17 +588,67 @@
     </w:p>
     <w:p>
       <w:pPr>
-        <w:spacing w:line="480" w:lineRule="auto"/>
-      </w:pPr>
-    </w:p>
-    <w:p>
-      <w:pPr>
-        <w:spacing w:line="480" w:lineRule="auto"/>
-      </w:pPr>
-    </w:p>
-    <w:p>
-      <w:pPr>
-        <w:spacing w:line="480" w:lineRule="auto"/>
+        <w:spacing w:line="360" w:lineRule="auto"/>
+      </w:pPr>
+    </w:p>
+    <w:p>
+      <w:pPr>
+        <w:spacing w:line="360" w:lineRule="auto"/>
+      </w:pPr>
+      <w:r>
+        <w:t>I hereby grant to Middle Tennessee State University (MTSU)</w:t>
+      </w:r>
+      <w:r>
+        <w:t xml:space="preserve"> and its agents (including an </w:t>
+      </w:r>
+      <w:r>
+        <w:t>institutional repository) the non-exclusive right to archive, preserve, and make acc</w:t>
+      </w:r>
+      <w:r>
+        <w:t xml:space="preserve">essible my thesis </w:t>
+      </w:r>
+      <w:r>
+        <w:t>in whole or in part in all forms of media now and herea</w:t>
+      </w:r>
+      <w:r>
+        <w:t xml:space="preserve">fter. I warrant that the thesis and the </w:t>
+      </w:r>
+      <w:r>
+        <w:t>abstract are my original work and do not infringe or violate any rights of others.</w:t>
+      </w:r>
+      <w:r>
+        <w:t xml:space="preserve"> I </w:t>
+      </w:r>
+      <w:r>
+        <w:t xml:space="preserve">agree to indemnify </w:t>
+      </w:r>
+      <w:r>
+        <w:t xml:space="preserve">and hold MTSU harmless for any </w:t>
+      </w:r>
+      <w:r>
+        <w:t xml:space="preserve">damage which may result from copyright infringement or similar </w:t>
+      </w:r>
+      <w:r>
+        <w:t xml:space="preserve">claims brought against MTSU by </w:t>
+      </w:r>
+      <w:r>
+        <w:t>third parties. I retain all ownership rights to the copyright of my thesis. I also retain t</w:t>
+      </w:r>
+      <w:r>
+        <w:t xml:space="preserve">he right to use </w:t>
+      </w:r>
+      <w:r>
+        <w:t>in future works (such as articles or books) all or part of this thesis.</w:t>
+      </w:r>
+    </w:p>
+    <w:p>
+      <w:pPr>
+        <w:spacing w:line="360" w:lineRule="auto"/>
+      </w:pPr>
+    </w:p>
+    <w:p>
+      <w:pPr>
+        <w:spacing w:line="360" w:lineRule="auto"/>
       </w:pPr>
       <w:r>
         <w:t xml:space="preserve">The software described in this work is </w:t>
@@ -651,12 +665,12 @@
     </w:p>
     <w:p>
       <w:pPr>
-        <w:spacing w:line="480" w:lineRule="auto"/>
-      </w:pPr>
-    </w:p>
-    <w:p>
-      <w:pPr>
-        <w:spacing w:line="480" w:lineRule="auto"/>
+        <w:spacing w:line="360" w:lineRule="auto"/>
+      </w:pPr>
+    </w:p>
+    <w:p>
+      <w:pPr>
+        <w:spacing w:line="360" w:lineRule="auto"/>
       </w:pPr>
       <w:r>
         <w:t xml:space="preserve">GNU General Public License:  </w:t>
@@ -664,7 +678,7 @@
     </w:p>
     <w:p>
       <w:pPr>
-        <w:spacing w:line="480" w:lineRule="auto"/>
+        <w:spacing w:line="360" w:lineRule="auto"/>
       </w:pPr>
       <w:r>
         <w:t>https://www.gnu.org/licenses/gpl-3.0.en.html</w:t>
@@ -672,17 +686,17 @@
     </w:p>
     <w:p>
       <w:pPr>
-        <w:spacing w:line="480" w:lineRule="auto"/>
-      </w:pPr>
-    </w:p>
-    <w:p>
-      <w:pPr>
-        <w:spacing w:line="480" w:lineRule="auto"/>
-      </w:pPr>
-    </w:p>
-    <w:p>
-      <w:pPr>
-        <w:spacing w:line="480" w:lineRule="auto"/>
+        <w:spacing w:line="360" w:lineRule="auto"/>
+      </w:pPr>
+    </w:p>
+    <w:p>
+      <w:pPr>
+        <w:spacing w:line="360" w:lineRule="auto"/>
+      </w:pPr>
+    </w:p>
+    <w:p>
+      <w:pPr>
+        <w:spacing w:line="360" w:lineRule="auto"/>
       </w:pPr>
       <w:r>
         <w:t>The software is posted on GitHub under the following repositories:</w:t>
@@ -693,7 +707,7 @@
     </w:p>
     <w:p>
       <w:pPr>
-        <w:spacing w:line="480" w:lineRule="auto"/>
+        <w:spacing w:line="360" w:lineRule="auto"/>
       </w:pPr>
       <w:r>
         <w:t>Holographic Reduced Representation Engine:</w:t>
@@ -701,7 +715,7 @@
     </w:p>
     <w:p>
       <w:pPr>
-        <w:spacing w:line="480" w:lineRule="auto"/>
+        <w:spacing w:line="360" w:lineRule="auto"/>
       </w:pPr>
       <w:r>
         <w:t>https://github.com/G-Dubois/Holographic-Reduced-Representation-Engine</w:t>
@@ -712,7 +726,7 @@
     </w:p>
     <w:p>
       <w:pPr>
-        <w:spacing w:line="480" w:lineRule="auto"/>
+        <w:spacing w:line="360" w:lineRule="auto"/>
       </w:pPr>
       <w:r>
         <w:t>Working Memory Toolkit:</w:t>
@@ -720,7 +734,7 @@
     </w:p>
     <w:p>
       <w:pPr>
-        <w:spacing w:line="480" w:lineRule="auto"/>
+        <w:spacing w:line="360" w:lineRule="auto"/>
         <w:sectPr>
           <w:pgSz w:w="12240" w:h="15840" w:code="1"/>
           <w:pgMar w:top="1440" w:right="1440" w:bottom="1440" w:left="1800" w:header="720" w:footer="720" w:gutter="0"/>
@@ -733,6 +747,8 @@
       <w:r>
         <w:t>https://github.com/jlphillipsphd/wmtk</w:t>
       </w:r>
+      <w:bookmarkStart w:id="0" w:name="_GoBack"/>
+      <w:bookmarkEnd w:id="0"/>
     </w:p>
     <w:p>
       <w:pPr>
@@ -856,7 +872,7 @@
         </w:rPr>
         <w:br w:type="page"/>
       </w:r>
-      <w:bookmarkStart w:id="0" w:name="_Toc463981707"/>
+      <w:bookmarkStart w:id="1" w:name="_Toc464766417"/>
       <w:r>
         <w:rPr>
           <w:rFonts w:ascii="Times New Roman" w:hAnsi="Times New Roman" w:cs="Times New Roman"/>
@@ -864,7 +880,7 @@
         <w:lastRenderedPageBreak/>
         <w:t>Acknowledgements</w:t>
       </w:r>
-      <w:bookmarkEnd w:id="0"/>
+      <w:bookmarkEnd w:id="1"/>
     </w:p>
     <w:p>
       <w:pPr>
@@ -1076,7 +1092,7 @@
       <w:r>
         <w:br w:type="page"/>
       </w:r>
-      <w:bookmarkStart w:id="1" w:name="_Toc463981708"/>
+      <w:bookmarkStart w:id="2" w:name="_Toc464766418"/>
       <w:r>
         <w:rPr>
           <w:rFonts w:ascii="Times New Roman" w:hAnsi="Times New Roman" w:cs="Times New Roman"/>
@@ -1084,7 +1100,7 @@
         <w:lastRenderedPageBreak/>
         <w:t>Abstract</w:t>
       </w:r>
-      <w:bookmarkEnd w:id="1"/>
+      <w:bookmarkEnd w:id="2"/>
     </w:p>
     <w:p>
       <w:pPr>
@@ -1242,7 +1258,7 @@
           <w:r>
             <w:fldChar w:fldCharType="separate"/>
           </w:r>
-          <w:hyperlink w:anchor="_Toc463981707" w:history="1">
+          <w:hyperlink w:anchor="_Toc464766417" w:history="1">
             <w:r>
               <w:rPr>
                 <w:rStyle w:val="Hyperlink"/>
@@ -1265,7 +1281,7 @@
               <w:rPr>
                 <w:webHidden/>
               </w:rPr>
-              <w:instrText xml:space="preserve"> PAGEREF _Toc463981707 \h </w:instrText>
+              <w:instrText xml:space="preserve"> PAGEREF _Toc464766417 \h </w:instrText>
             </w:r>
             <w:r>
               <w:rPr>
@@ -1301,7 +1317,7 @@
               <w:szCs w:val="22"/>
             </w:rPr>
           </w:pPr>
-          <w:hyperlink w:anchor="_Toc463981708" w:history="1">
+          <w:hyperlink w:anchor="_Toc464766418" w:history="1">
             <w:r>
               <w:rPr>
                 <w:rStyle w:val="Hyperlink"/>
@@ -1324,7 +1340,7 @@
               <w:rPr>
                 <w:webHidden/>
               </w:rPr>
-              <w:instrText xml:space="preserve"> PAGEREF _Toc463981708 \h </w:instrText>
+              <w:instrText xml:space="preserve"> PAGEREF _Toc464766418 \h </w:instrText>
             </w:r>
             <w:r>
               <w:rPr>
@@ -1360,7 +1376,7 @@
               <w:szCs w:val="22"/>
             </w:rPr>
           </w:pPr>
-          <w:hyperlink w:anchor="_Toc463981709" w:history="1">
+          <w:hyperlink w:anchor="_Toc464766419" w:history="1">
             <w:r>
               <w:rPr>
                 <w:rStyle w:val="Hyperlink"/>
@@ -1383,7 +1399,7 @@
               <w:rPr>
                 <w:webHidden/>
               </w:rPr>
-              <w:instrText xml:space="preserve"> PAGEREF _Toc463981709 \h </w:instrText>
+              <w:instrText xml:space="preserve"> PAGEREF _Toc464766419 \h </w:instrText>
             </w:r>
             <w:r>
               <w:rPr>
@@ -1419,7 +1435,7 @@
               <w:szCs w:val="22"/>
             </w:rPr>
           </w:pPr>
-          <w:hyperlink w:anchor="_Toc463981710" w:history="1">
+          <w:hyperlink w:anchor="_Toc464766420" w:history="1">
             <w:r>
               <w:rPr>
                 <w:rStyle w:val="Hyperlink"/>
@@ -1442,7 +1458,7 @@
               <w:rPr>
                 <w:webHidden/>
               </w:rPr>
-              <w:instrText xml:space="preserve"> PAGEREF _Toc463981710 \h </w:instrText>
+              <w:instrText xml:space="preserve"> PAGEREF _Toc464766420 \h </w:instrText>
             </w:r>
             <w:r>
               <w:rPr>
@@ -1478,7 +1494,7 @@
               <w:szCs w:val="22"/>
             </w:rPr>
           </w:pPr>
-          <w:hyperlink w:anchor="_Toc463981711" w:history="1">
+          <w:hyperlink w:anchor="_Toc464766421" w:history="1">
             <w:r>
               <w:rPr>
                 <w:rStyle w:val="Hyperlink"/>
@@ -1501,7 +1517,7 @@
               <w:rPr>
                 <w:webHidden/>
               </w:rPr>
-              <w:instrText xml:space="preserve"> PAGEREF _Toc463981711 \h </w:instrText>
+              <w:instrText xml:space="preserve"> PAGEREF _Toc464766421 \h </w:instrText>
             </w:r>
             <w:r>
               <w:rPr>
@@ -1537,7 +1553,7 @@
               <w:szCs w:val="22"/>
             </w:rPr>
           </w:pPr>
-          <w:hyperlink w:anchor="_Toc463981712" w:history="1">
+          <w:hyperlink w:anchor="_Toc464766422" w:history="1">
             <w:r>
               <w:rPr>
                 <w:rStyle w:val="Hyperlink"/>
@@ -1560,7 +1576,7 @@
               <w:rPr>
                 <w:webHidden/>
               </w:rPr>
-              <w:instrText xml:space="preserve"> PAGEREF _Toc463981712 \h </w:instrText>
+              <w:instrText xml:space="preserve"> PAGEREF _Toc464766422 \h </w:instrText>
             </w:r>
             <w:r>
               <w:rPr>
@@ -1596,7 +1612,7 @@
               <w:szCs w:val="22"/>
             </w:rPr>
           </w:pPr>
-          <w:hyperlink w:anchor="_Toc463981713" w:history="1">
+          <w:hyperlink w:anchor="_Toc464766423" w:history="1">
             <w:r>
               <w:rPr>
                 <w:rStyle w:val="Hyperlink"/>
@@ -1619,7 +1635,7 @@
               <w:rPr>
                 <w:webHidden/>
               </w:rPr>
-              <w:instrText xml:space="preserve"> PAGEREF _Toc463981713 \h </w:instrText>
+              <w:instrText xml:space="preserve"> PAGEREF _Toc464766423 \h </w:instrText>
             </w:r>
             <w:r>
               <w:rPr>
@@ -1655,7 +1671,7 @@
               <w:szCs w:val="22"/>
             </w:rPr>
           </w:pPr>
-          <w:hyperlink w:anchor="_Toc463981714" w:history="1">
+          <w:hyperlink w:anchor="_Toc464766424" w:history="1">
             <w:r>
               <w:rPr>
                 <w:rStyle w:val="Hyperlink"/>
@@ -1678,7 +1694,7 @@
               <w:rPr>
                 <w:webHidden/>
               </w:rPr>
-              <w:instrText xml:space="preserve"> PAGEREF _Toc463981714 \h </w:instrText>
+              <w:instrText xml:space="preserve"> PAGEREF _Toc464766424 \h </w:instrText>
             </w:r>
             <w:r>
               <w:rPr>
@@ -1695,7 +1711,7 @@
               <w:rPr>
                 <w:webHidden/>
               </w:rPr>
-              <w:t>22</w:t>
+              <w:t>21</w:t>
             </w:r>
             <w:r>
               <w:rPr>
@@ -1714,7 +1730,7 @@
               <w:szCs w:val="22"/>
             </w:rPr>
           </w:pPr>
-          <w:hyperlink w:anchor="_Toc463981715" w:history="1">
+          <w:hyperlink w:anchor="_Toc464766425" w:history="1">
             <w:r>
               <w:rPr>
                 <w:rStyle w:val="Hyperlink"/>
@@ -1737,7 +1753,7 @@
               <w:rPr>
                 <w:webHidden/>
               </w:rPr>
-              <w:instrText xml:space="preserve"> PAGEREF _Toc463981715 \h </w:instrText>
+              <w:instrText xml:space="preserve"> PAGEREF _Toc464766425 \h </w:instrText>
             </w:r>
             <w:r>
               <w:rPr>
@@ -1754,7 +1770,7 @@
               <w:rPr>
                 <w:webHidden/>
               </w:rPr>
-              <w:t>26</w:t>
+              <w:t>25</w:t>
             </w:r>
             <w:r>
               <w:rPr>
@@ -1773,7 +1789,7 @@
               <w:szCs w:val="22"/>
             </w:rPr>
           </w:pPr>
-          <w:hyperlink w:anchor="_Toc463981716" w:history="1">
+          <w:hyperlink w:anchor="_Toc464766426" w:history="1">
             <w:r>
               <w:rPr>
                 <w:rStyle w:val="Hyperlink"/>
@@ -1796,7 +1812,7 @@
               <w:rPr>
                 <w:webHidden/>
               </w:rPr>
-              <w:instrText xml:space="preserve"> PAGEREF _Toc463981716 \h </w:instrText>
+              <w:instrText xml:space="preserve"> PAGEREF _Toc464766426 \h </w:instrText>
             </w:r>
             <w:r>
               <w:rPr>
@@ -1813,7 +1829,7 @@
               <w:rPr>
                 <w:webHidden/>
               </w:rPr>
-              <w:t>29</w:t>
+              <w:t>28</w:t>
             </w:r>
             <w:r>
               <w:rPr>
@@ -1832,7 +1848,7 @@
               <w:szCs w:val="22"/>
             </w:rPr>
           </w:pPr>
-          <w:hyperlink w:anchor="_Toc463981717" w:history="1">
+          <w:hyperlink w:anchor="_Toc464766427" w:history="1">
             <w:r>
               <w:rPr>
                 <w:rStyle w:val="Hyperlink"/>
@@ -1855,7 +1871,66 @@
               <w:rPr>
                 <w:webHidden/>
               </w:rPr>
-              <w:instrText xml:space="preserve"> PAGEREF _Toc463981717 \h </w:instrText>
+              <w:instrText xml:space="preserve"> PAGEREF _Toc464766427 \h </w:instrText>
+            </w:r>
+            <w:r>
+              <w:rPr>
+                <w:webHidden/>
+              </w:rPr>
+            </w:r>
+            <w:r>
+              <w:rPr>
+                <w:webHidden/>
+              </w:rPr>
+              <w:fldChar w:fldCharType="separate"/>
+            </w:r>
+            <w:r>
+              <w:rPr>
+                <w:webHidden/>
+              </w:rPr>
+              <w:t>32</w:t>
+            </w:r>
+            <w:r>
+              <w:rPr>
+                <w:webHidden/>
+              </w:rPr>
+              <w:fldChar w:fldCharType="end"/>
+            </w:r>
+          </w:hyperlink>
+        </w:p>
+        <w:p>
+          <w:pPr>
+            <w:pStyle w:val="TOC1"/>
+            <w:rPr>
+              <w:rFonts w:asciiTheme="minorHAnsi" w:hAnsiTheme="minorHAnsi" w:cstheme="minorBidi"/>
+              <w:sz w:val="22"/>
+              <w:szCs w:val="22"/>
+            </w:rPr>
+          </w:pPr>
+          <w:hyperlink w:anchor="_Toc464766428" w:history="1">
+            <w:r>
+              <w:rPr>
+                <w:rStyle w:val="Hyperlink"/>
+              </w:rPr>
+              <w:t>Table of Figures</w:t>
+            </w:r>
+            <w:r>
+              <w:rPr>
+                <w:webHidden/>
+              </w:rPr>
+              <w:tab/>
+            </w:r>
+            <w:r>
+              <w:rPr>
+                <w:webHidden/>
+              </w:rPr>
+              <w:fldChar w:fldCharType="begin"/>
+            </w:r>
+            <w:r>
+              <w:rPr>
+                <w:webHidden/>
+              </w:rPr>
+              <w:instrText xml:space="preserve"> PAGEREF _Toc464766428 \h </w:instrText>
             </w:r>
             <w:r>
               <w:rPr>
@@ -1891,12 +1966,12 @@
               <w:szCs w:val="22"/>
             </w:rPr>
           </w:pPr>
-          <w:hyperlink w:anchor="_Toc463981718" w:history="1">
+          <w:hyperlink w:anchor="_Toc464766429" w:history="1">
             <w:r>
               <w:rPr>
                 <w:rStyle w:val="Hyperlink"/>
               </w:rPr>
-              <w:t>Table of Figures</w:t>
+              <w:t>Appendix</w:t>
             </w:r>
             <w:r>
               <w:rPr>
@@ -1914,7 +1989,7 @@
               <w:rPr>
                 <w:webHidden/>
               </w:rPr>
-              <w:instrText xml:space="preserve"> PAGEREF _Toc463981718 \h </w:instrText>
+              <w:instrText xml:space="preserve"> PAGEREF _Toc464766429 \h </w:instrText>
             </w:r>
             <w:r>
               <w:rPr>
@@ -1931,66 +2006,7 @@
               <w:rPr>
                 <w:webHidden/>
               </w:rPr>
-              <w:t>35</w:t>
-            </w:r>
-            <w:r>
-              <w:rPr>
-                <w:webHidden/>
-              </w:rPr>
-              <w:fldChar w:fldCharType="end"/>
-            </w:r>
-          </w:hyperlink>
-        </w:p>
-        <w:p>
-          <w:pPr>
-            <w:pStyle w:val="TOC1"/>
-            <w:rPr>
-              <w:rFonts w:asciiTheme="minorHAnsi" w:hAnsiTheme="minorHAnsi" w:cstheme="minorBidi"/>
-              <w:sz w:val="22"/>
-              <w:szCs w:val="22"/>
-            </w:rPr>
-          </w:pPr>
-          <w:hyperlink w:anchor="_Toc463981719" w:history="1">
-            <w:r>
-              <w:rPr>
-                <w:rStyle w:val="Hyperlink"/>
-              </w:rPr>
-              <w:t>Appendix: Abbreviations</w:t>
-            </w:r>
-            <w:r>
-              <w:rPr>
-                <w:webHidden/>
-              </w:rPr>
-              <w:tab/>
-            </w:r>
-            <w:r>
-              <w:rPr>
-                <w:webHidden/>
-              </w:rPr>
-              <w:fldChar w:fldCharType="begin"/>
-            </w:r>
-            <w:r>
-              <w:rPr>
-                <w:webHidden/>
-              </w:rPr>
-              <w:instrText xml:space="preserve"> PAGEREF _Toc463981719 \h </w:instrText>
-            </w:r>
-            <w:r>
-              <w:rPr>
-                <w:webHidden/>
-              </w:rPr>
-            </w:r>
-            <w:r>
-              <w:rPr>
-                <w:webHidden/>
-              </w:rPr>
-              <w:fldChar w:fldCharType="separate"/>
-            </w:r>
-            <w:r>
-              <w:rPr>
-                <w:webHidden/>
-              </w:rPr>
-              <w:t>36</w:t>
+              <w:t>34</w:t>
             </w:r>
             <w:r>
               <w:rPr>
@@ -2045,14 +2061,14 @@
           <w:rFonts w:ascii="Times New Roman" w:hAnsi="Times New Roman" w:cs="Times New Roman"/>
         </w:rPr>
       </w:pPr>
-      <w:bookmarkStart w:id="2" w:name="_Toc463981709"/>
+      <w:bookmarkStart w:id="3" w:name="_Toc464766419"/>
       <w:r>
         <w:rPr>
           <w:rFonts w:ascii="Times New Roman" w:hAnsi="Times New Roman" w:cs="Times New Roman"/>
         </w:rPr>
         <w:t>Introduction</w:t>
       </w:r>
-      <w:bookmarkEnd w:id="2"/>
+      <w:bookmarkEnd w:id="3"/>
     </w:p>
     <w:p>
       <w:pPr>
@@ -2079,15 +2095,7 @@
         <w:t xml:space="preserve"> but artificial neural networks</w:t>
       </w:r>
       <w:r>
-        <w:t xml:space="preserve"> </w:t>
-      </w:r>
-      <w:proofErr w:type="gramStart"/>
-      <w:r>
-        <w:t>is</w:t>
-      </w:r>
-      <w:proofErr w:type="gramEnd"/>
-      <w:r>
-        <w:t xml:space="preserve"> perhaps</w:t>
+        <w:t xml:space="preserve"> is perhaps</w:t>
       </w:r>
       <w:r>
         <w:rPr>
@@ -2199,7 +2207,13 @@
         <w:t xml:space="preserve">the face of irrelevant events </w:t>
       </w:r>
       <w:r>
-        <w:t>(Baddeley, 1986; Waugh and Norman)</w:t>
+        <w:t>(Baddeley, 1986; Waugh and Norman</w:t>
+      </w:r>
+      <w:r>
+        <w:t>, 1965</w:t>
+      </w:r>
+      <w:r>
+        <w:t>)</w:t>
       </w:r>
       <w:r>
         <w:t xml:space="preserve"> The</w:t>
@@ -2270,7 +2284,13 @@
         <w:t xml:space="preserve">design and providing a simple DE interface </w:t>
       </w:r>
       <w:r>
-        <w:t>(Phillips)</w:t>
+        <w:t>(Phillips</w:t>
+      </w:r>
+      <w:r>
+        <w:t xml:space="preserve"> and Noelle, 2005</w:t>
+      </w:r>
+      <w:r>
+        <w:t>)</w:t>
       </w:r>
       <w:r>
         <w:t>.</w:t>
@@ -2283,15 +2303,7 @@
         <w:jc w:val="both"/>
       </w:pPr>
       <w:r>
-        <w:t xml:space="preserve">Despite the fact that the </w:t>
-      </w:r>
-      <w:proofErr w:type="spellStart"/>
-      <w:r>
-        <w:t>WMtk</w:t>
-      </w:r>
-      <w:proofErr w:type="spellEnd"/>
-      <w:r>
-        <w:t xml:space="preserve"> can solve common tests of working</w:t>
+        <w:t>Despite the fact that the WMtk can solve common tests of working</w:t>
       </w:r>
       <w:r>
         <w:t xml:space="preserve"> </w:t>
@@ -2303,25 +2315,17 @@
         <w:t xml:space="preserve"> </w:t>
       </w:r>
       <w:r>
-        <w:t xml:space="preserve">distinction is problematic for the </w:t>
-      </w:r>
-      <w:proofErr w:type="spellStart"/>
-      <w:r>
-        <w:t>WMtk</w:t>
-      </w:r>
-      <w:proofErr w:type="spellEnd"/>
-      <w:r>
-        <w:t xml:space="preserve"> since DE/SE conversion needs</w:t>
-      </w:r>
-      <w:r>
-        <w:t xml:space="preserve"> </w:t>
-      </w:r>
-      <w:r>
-        <w:t xml:space="preserve">to be programmed directly by the user and tuned </w:t>
+        <w:t xml:space="preserve">distinction is problematic for </w:t>
       </w:r>
       <w:r>
         <w:lastRenderedPageBreak/>
-        <w:t>specifically to each</w:t>
+        <w:t>the WMtk since DE/SE conversion needs</w:t>
+      </w:r>
+      <w:r>
+        <w:t xml:space="preserve"> </w:t>
+      </w:r>
+      <w:r>
+        <w:t>to be programmed directly by the user and tuned specifically to each</w:t>
       </w:r>
       <w:r>
         <w:t xml:space="preserve"> </w:t>
@@ -2333,7 +2337,13 @@
         <w:t xml:space="preserve"> </w:t>
       </w:r>
       <w:r>
-        <w:t>(Plate)</w:t>
+        <w:t>(Plate</w:t>
+      </w:r>
+      <w:r>
+        <w:t>, 1995</w:t>
+      </w:r>
+      <w:r>
+        <w:t>)</w:t>
       </w:r>
       <w:r>
         <w:t xml:space="preserve"> may provide the technical assistance needed to</w:t>
@@ -2366,15 +2376,7 @@
         <w:t xml:space="preserve"> </w:t>
       </w:r>
       <w:r>
-        <w:t xml:space="preserve">using HRRs and integrate it into the </w:t>
-      </w:r>
-      <w:proofErr w:type="spellStart"/>
-      <w:r>
-        <w:t>WMtk</w:t>
-      </w:r>
-      <w:proofErr w:type="spellEnd"/>
-      <w:r>
-        <w:t>. The HRR Engine (HRRE) would</w:t>
+        <w:t>using HRRs and integrate it into the WMtk. The HRR Engine (HRRE) would</w:t>
       </w:r>
       <w:r>
         <w:t xml:space="preserve"> </w:t>
@@ -2392,15 +2394,7 @@
         <w:t xml:space="preserve"> </w:t>
       </w:r>
       <w:r>
-        <w:t>Memory Toolkit (</w:t>
-      </w:r>
-      <w:proofErr w:type="spellStart"/>
-      <w:r>
-        <w:t>HWMtk</w:t>
-      </w:r>
-      <w:proofErr w:type="spellEnd"/>
-      <w:r>
-        <w:t>) on two main criteria: 1) there must be a</w:t>
+        <w:t>Memory Toolkit (HWMtk) on two main criteria: 1) there must be a</w:t>
       </w:r>
       <w:r>
         <w:t xml:space="preserve"> </w:t>
@@ -2434,49 +2428,23 @@
         <w:jc w:val="both"/>
       </w:pPr>
       <w:r>
-        <w:t xml:space="preserve">An example of the capabilities of the </w:t>
-      </w:r>
-      <w:proofErr w:type="spellStart"/>
-      <w:r>
-        <w:t>WMtk</w:t>
-      </w:r>
-      <w:proofErr w:type="spellEnd"/>
-      <w:r>
-        <w:t xml:space="preserve"> can be seen in a robotic simulation written using the toolkit based on the delayed saccade task </w:t>
-      </w:r>
-      <w:r>
-        <w:t>(Phillips)</w:t>
-      </w:r>
-      <w:r>
-        <w:t xml:space="preserve">.  In the DST, the robot is required to focus attention on a crosshair in the center of the screen. After a variable </w:t>
-      </w:r>
-      <w:proofErr w:type="gramStart"/>
-      <w:r>
-        <w:t>time</w:t>
-      </w:r>
-      <w:proofErr w:type="gramEnd"/>
-      <w:r>
-        <w:t xml:space="preserve"> delay, a target object will appear in the periphery of the screen, but the robot must continue to focus on the crosshair in the face of this distraction. After some time, the target object disappears and the robot must continue to focus on the crosshair. Finally, the crosshair disappears and the robot must then look at (or saccade to) the location where the target object appeared during the task. Rather than programming the robot to solve the DST, the </w:t>
-      </w:r>
-      <w:proofErr w:type="spellStart"/>
-      <w:r>
-        <w:t>WMtk</w:t>
-      </w:r>
-      <w:proofErr w:type="spellEnd"/>
-      <w:r>
-        <w:t xml:space="preserve"> allows the robot to learn how to solve the DST by repeatedly attempting the task as a series of episodes. The robot's WM learns to both override automatic behaviors (such as immediate saccades) and store task-relevant information (such as target locations) in order to guide future actions. Importantly, the robot is given feedback (positive reward) only at the very end of correctly performed episodes. </w:t>
+        <w:t xml:space="preserve">An example of the capabilities of the WMtk can be seen in a robotic simulation written using the toolkit based on the delayed saccade task </w:t>
+      </w:r>
+      <w:r>
+        <w:t>(Phillips</w:t>
+      </w:r>
+      <w:r>
+        <w:t xml:space="preserve"> and Noelle, 2005</w:t>
+      </w:r>
+      <w:r>
+        <w:t>)</w:t>
+      </w:r>
+      <w:r>
+        <w:t xml:space="preserve">.  In the DST, the robot is required to focus attention on a crosshair in the center of the screen. After a variable time delay, a target object will appear in the periphery of the screen, but the robot must continue to focus on the crosshair in the face of this distraction. After some time, the target object disappears and the robot must continue to focus on the crosshair. Finally, the crosshair disappears and the robot must then look at (or saccade to) the location where the target object appeared during the task. Rather than programming the robot to solve the DST, the WMtk allows the robot to learn how to solve the DST by repeatedly attempting the task as a series of episodes. The robot's WM learns to both override automatic behaviors (such as immediate saccades) and store task-relevant information (such as target locations) in order to guide future actions. Importantly, the robot is given feedback (positive reward) only at the very end of </w:t>
       </w:r>
       <w:r>
         <w:lastRenderedPageBreak/>
-        <w:t xml:space="preserve">Even under these conditions, the </w:t>
-      </w:r>
-      <w:proofErr w:type="spellStart"/>
-      <w:r>
-        <w:t>WMtk</w:t>
-      </w:r>
-      <w:proofErr w:type="spellEnd"/>
-      <w:r>
-        <w:t xml:space="preserve"> learned to correctly manage items in WM and attain proficiency on the DST within just hundreds of episodes.</w:t>
+        <w:t>correctly performed episodes. Even under these conditions, the WMtk learned to correctly manage items in WM and attain proficiency on the DST within just hundreds of episodes.</w:t>
       </w:r>
     </w:p>
     <w:p>
@@ -2502,15 +2470,7 @@
         <w:t>(Plate).</w:t>
       </w:r>
       <w:r>
-        <w:t xml:space="preserve"> By replacing the DE interface of the </w:t>
-      </w:r>
-      <w:proofErr w:type="spellStart"/>
-      <w:r>
-        <w:t>WMtk</w:t>
-      </w:r>
-      <w:proofErr w:type="spellEnd"/>
-      <w:r>
-        <w:t xml:space="preserve"> with an HRR interface, DE/SE conversion would be automated, concepts learned from one task would naturally carry over to new tasks, and additional cognitive phenomena (e.g. chunking) may be investigated. Therefore, our specific aim was to develop and test a holographic reduced representation engine, and integrate it with the Working Memory Toolkit.</w:t>
+        <w:t xml:space="preserve"> By replacing the DE interface of the WMtk with an HRR interface, DE/SE conversion would be automated, concepts learned from one task would naturally carry over to new tasks, and additional cognitive phenomena (e.g. chunking) may be investigated. Therefore, our specific aim was to develop and test a holographic reduced representation engine, and integrate it with the Working Memory Toolkit.</w:t>
       </w:r>
     </w:p>
     <w:p>
@@ -2528,7 +2488,7 @@
         </w:rPr>
         <w:br w:type="page"/>
       </w:r>
-      <w:bookmarkStart w:id="3" w:name="_Toc463981710"/>
+      <w:bookmarkStart w:id="4" w:name="_Toc464766420"/>
       <w:r>
         <w:rPr>
           <w:rFonts w:ascii="Times New Roman" w:hAnsi="Times New Roman" w:cs="Times New Roman"/>
@@ -2536,7 +2496,7 @@
         <w:lastRenderedPageBreak/>
         <w:t>The Prefrontal Cortex and Working Memory</w:t>
       </w:r>
-      <w:bookmarkEnd w:id="3"/>
+      <w:bookmarkEnd w:id="4"/>
     </w:p>
     <w:p>
       <w:pPr>
@@ -2696,8 +2656,8 @@
                                 <w:szCs w:val="24"/>
                               </w:rPr>
                             </w:pPr>
-                            <w:bookmarkStart w:id="4" w:name="_Toc463806073"/>
-                            <w:bookmarkStart w:id="5" w:name="_Toc463980354"/>
+                            <w:bookmarkStart w:id="5" w:name="_Toc463806073"/>
+                            <w:bookmarkStart w:id="6" w:name="_Toc464766303"/>
                             <w:r>
                               <w:t xml:space="preserve">Figure </w:t>
                             </w:r>
@@ -2725,8 +2685,8 @@
                             <w:r>
                               <w:t>: An example of how working memory stores task-relevant information.</w:t>
                             </w:r>
-                            <w:bookmarkEnd w:id="4"/>
                             <w:bookmarkEnd w:id="5"/>
+                            <w:bookmarkEnd w:id="6"/>
                           </w:p>
                         </w:txbxContent>
                       </wps:txbx>
@@ -2763,8 +2723,8 @@
                           <w:szCs w:val="24"/>
                         </w:rPr>
                       </w:pPr>
-                      <w:bookmarkStart w:id="6" w:name="_Toc463806073"/>
-                      <w:bookmarkStart w:id="7" w:name="_Toc463980354"/>
+                      <w:bookmarkStart w:id="7" w:name="_Toc463806073"/>
+                      <w:bookmarkStart w:id="8" w:name="_Toc464766303"/>
                       <w:r>
                         <w:t xml:space="preserve">Figure </w:t>
                       </w:r>
@@ -2792,8 +2752,8 @@
                       <w:r>
                         <w:t>: An example of how working memory stores task-relevant information.</w:t>
                       </w:r>
-                      <w:bookmarkEnd w:id="6"/>
                       <w:bookmarkEnd w:id="7"/>
+                      <w:bookmarkEnd w:id="8"/>
                     </w:p>
                   </w:txbxContent>
                 </v:textbox>
@@ -2849,6 +2809,9 @@
         <w:t>Cowan</w:t>
       </w:r>
       <w:r>
+        <w:t>, 2004</w:t>
+      </w:r>
+      <w:r>
         <w:t>).</w:t>
       </w:r>
       <w:r>
@@ -2864,11 +2827,11 @@
         <w:t>to remember a ten-</w:t>
       </w:r>
       <w:r>
-        <w:t xml:space="preserve">digit phone number, our working memory system splits it into three “chunks” </w:t>
+        <w:t xml:space="preserve">digit phone number, our working memory system splits it into three </w:t>
       </w:r>
       <w:r>
         <w:lastRenderedPageBreak/>
-        <w:t>of digits (figure</w:t>
+        <w:t>“chunks” of digits (figure</w:t>
       </w:r>
       <w:r>
         <w:t xml:space="preserve"> 1</w:t>
@@ -2895,16 +2858,49 @@
       </w:r>
       <w:proofErr w:type="spellEnd"/>
       <w:r>
-        <w:t>). In addition to this, the PFC also regulates the release of dopamine (</w:t>
-      </w:r>
-      <w:r>
-        <w:t>Shultz et al</w:t>
-      </w:r>
-      <w:r>
-        <w:t>). Dopamine is the neurotransmitter that acts as a sort of reward chemical</w:t>
-      </w:r>
-      <w:r>
-        <w:t xml:space="preserve"> which the PFC releases when exposed to rewarding stimuli</w:t>
+        <w:t>, 1987</w:t>
+      </w:r>
+      <w:r>
+        <w:t xml:space="preserve">). </w:t>
+      </w:r>
+      <w:r>
+        <w:t xml:space="preserve">The basal ganglia (BG) </w:t>
+      </w:r>
+      <w:r>
+        <w:t>also play a role</w:t>
+      </w:r>
+      <w:r>
+        <w:t xml:space="preserve"> the working memory system</w:t>
+      </w:r>
+      <w:r>
+        <w:t xml:space="preserve"> </w:t>
+      </w:r>
+      <w:r>
+        <w:t>by regulating the information held by the PFC through regulation of dopamine release</w:t>
+      </w:r>
+      <w:r>
+        <w:t>. Dopamine is the neurotransmitter that acts as a sort of reward chemical</w:t>
+      </w:r>
+      <w:r>
+        <w:t xml:space="preserve"> which the </w:t>
+      </w:r>
+      <w:r>
+        <w:t>BG</w:t>
+      </w:r>
+      <w:r>
+        <w:t xml:space="preserve"> releases when exposed to rewarding stimuli</w:t>
+      </w:r>
+      <w:r>
+        <w:t xml:space="preserve"> </w:t>
+      </w:r>
+      <w:r>
+        <w:t>(Shultz et al</w:t>
+      </w:r>
+      <w:r>
+        <w:t>, 1988</w:t>
+      </w:r>
+      <w:r>
+        <w:t>)</w:t>
       </w:r>
       <w:r>
         <w:t>.</w:t>
@@ -2916,7 +2912,13 @@
         <w:t xml:space="preserve">This is called reinforcement learning, since positive actions are “reinforced” with a reward. </w:t>
       </w:r>
       <w:r>
-        <w:t>When the child eats the M&amp;M, their PFC releases dopamine, which tells the rest of the brain that whatever the child just did was good, and elicits reward for imitating the same behavior in the future. Eventually, the PFC learns to release dopamine immediately after a “good” action rather than after the reward, because it expects the reward in the future. Moreover, when the child gets older and no longer receives M&amp;Ms for using the toilet, the dopamine is released because a reward is expected, but dopamine levels drop when no reward is given (Shultz et al). This tells the brain that what we expected was a good action, no longer elicits reward. Thankfully, most children do not go back to messing their pants, despite this neurochemical punishment!</w:t>
+        <w:t>When the child eats the M&amp;M, their PFC releases dopamine, which tells the rest of the brain that whatever the child just did was good, and elicits reward for imitating the same behavior in the future. Eventually, the PFC learns to release dopamine immediately after a “good” action rather than after the reward, because it expects the reward in the future. Moreover, when the child gets older and no longer receives M&amp;Ms for using the toilet, the dopamine is released because a reward is expected, but dopamine levels drop when no reward is given (Shultz et al</w:t>
+      </w:r>
+      <w:r>
+        <w:t>, 1988</w:t>
+      </w:r>
+      <w:r>
+        <w:t>). This tells the brain that what we expected was a good action, no longer elicits reward. Thankfully, most children do not go back to messing their pants, despite this neurochemical punishment!</w:t>
       </w:r>
     </w:p>
     <w:p>
@@ -2929,10 +2931,25 @@
         <w:t>The facts</w:t>
       </w:r>
       <w:r>
-        <w:t xml:space="preserve"> that the PFC regulates reinforcement learning through dopamine release, as well as maintains representations for task-relevant</w:t>
-      </w:r>
-      <w:r>
-        <w:t xml:space="preserve"> information in working memory, provide a solid foundation for a computational working memory model. The Working Mem</w:t>
+        <w:t xml:space="preserve"> that the </w:t>
+      </w:r>
+      <w:r>
+        <w:t>BG</w:t>
+      </w:r>
+      <w:r>
+        <w:t xml:space="preserve"> regulates reinforcement learning through dopamine release</w:t>
+      </w:r>
+      <w:r>
+        <w:t xml:space="preserve"> while the PFC</w:t>
+      </w:r>
+      <w:r>
+        <w:t xml:space="preserve"> maintains representations for task-relevant</w:t>
+      </w:r>
+      <w:r>
+        <w:t xml:space="preserve"> information in working memory</w:t>
+      </w:r>
+      <w:r>
+        <w:t xml:space="preserve"> provide a solid foundation for a computational working memory model. The Working Mem</w:t>
       </w:r>
       <w:r>
         <w:t xml:space="preserve">ory toolkit was developed as a data structure with a few memory slots which held representations of WM chunks </w:t>
@@ -2947,17 +2964,29 @@
         <w:t xml:space="preserve"> learning</w:t>
       </w:r>
       <w:r>
-        <w:t xml:space="preserve"> to perform reinforcement learning (Phillips). The Critic and Adaptive networks in the original toolkit </w:t>
+        <w:t xml:space="preserve"> to perform </w:t>
       </w:r>
       <w:r>
         <w:lastRenderedPageBreak/>
-        <w:t xml:space="preserve">would then perform the TD algorithm while the WM data structure was fed </w:t>
+        <w:t>reinforcement learning (Phillips</w:t>
+      </w:r>
+      <w:r>
+        <w:t xml:space="preserve"> and Noelle, 2005</w:t>
+      </w:r>
+      <w:r>
+        <w:t xml:space="preserve">). The Critic and Adaptive networks in the original toolkit would then perform the TD algorithm while the WM data structure was fed </w:t>
       </w:r>
       <w:r>
         <w:t xml:space="preserve">information </w:t>
       </w:r>
       <w:r>
-        <w:t>throughout the course of a cognitive task. The TD algorithm would then mimic the dopamine release in the PFC by rewarding the WM system when a task was completed</w:t>
+        <w:t xml:space="preserve">throughout the course of a cognitive task. The TD algorithm would then mimic the dopamine release in the </w:t>
+      </w:r>
+      <w:r>
+        <w:t>BG</w:t>
+      </w:r>
+      <w:r>
+        <w:t xml:space="preserve"> by rewarding the WM system when a task was completed</w:t>
       </w:r>
       <w:r>
         <w:t xml:space="preserve"> correctly. After enough successes, the working memory system has enough information to know the most valuable chunks to retain in working memory relative to the information that is given to it.</w:t>
@@ -2994,11 +3023,41 @@
         <w:t xml:space="preserve">until she echoes his plead of “dada.” Let’s take an inside look at this toddler’s working memory. </w:t>
       </w:r>
       <w:r>
-        <w:t xml:space="preserve">The child is experiencing all sorts of input from the environment. Spoon with delicious food, high chair prison, dad’s weird faces, and the word “dada” are all things that we know the child is gathering from her senses. These are known as percepts. The child’s PFC now has to determine which of these percepts are important to hold on to. Let us imagine that the child has a WM capacity of one. Initially, she will be randomly selecting one of these percepts based on what her PFC calculates is the most valuable. If she was allowed to eat with a spoon prior to this encounter, this will most likely be the concept “spoon.” After several trials reaching for the spoon and still not finding success, her PFC tries something else, such as “high chair prison,” upon which she will start fussing and trying to escape. But one time she thinks “dada,” and some sounds resembling the word stumbles out of her. To this, she is rewarded with a spoonful of delicious apple sauce. After a variation of these steps occurs enough times, the girl’s PFC has gathered enough information to know that when dad is holding a spoonful of food hostage in front of </w:t>
+        <w:t>The child is experiencing all sorts of input from the environment. Spoon with delicious food, high chair prison, dad’s weird faces, and the word “dada” are all things that we know the child is gathering from her senses. These are known as percepts. The child’s PFC now has to determine which of these percepts are important to hold on to. Let us imagine that the child has a WM capacity of one. Initially, she will be randomly selecting one of t</w:t>
+      </w:r>
+      <w:r>
+        <w:t>hese percepts based on what her WM</w:t>
+      </w:r>
+      <w:r>
+        <w:t xml:space="preserve"> calculates is the most valuable. If she was allowed to eat with a spoon prior to this encounter, this will most likely be the concept “spoon.” After several trials reaching for the spoon and still not finding success, her PFC tries something else, such as “high chair prison,” upon which she will start fussing and trying to escape. But one time she thinks “dada,” and some sounds resembling the word stumbles out of her. </w:t>
+      </w:r>
+      <w:r>
+        <w:t>For</w:t>
+      </w:r>
+      <w:r>
+        <w:t xml:space="preserve"> this, she is rewarded with a spoonful of delicious </w:t>
       </w:r>
       <w:r>
         <w:lastRenderedPageBreak/>
-        <w:t>her, the most valuable piece of information to hold in working memory is the word “dada.”</w:t>
+        <w:t>apple sauce</w:t>
+      </w:r>
+      <w:r>
+        <w:t>, and her BG will release the dopamine that tells her PFC that something that it is holding onto is good</w:t>
+      </w:r>
+      <w:r>
+        <w:t xml:space="preserve">. After a variation of these steps occurs enough times, the girl’s PFC </w:t>
+      </w:r>
+      <w:r>
+        <w:t xml:space="preserve">and BG </w:t>
+      </w:r>
+      <w:r>
+        <w:t>ha</w:t>
+      </w:r>
+      <w:r>
+        <w:t>ve</w:t>
+      </w:r>
+      <w:r>
+        <w:t xml:space="preserve"> gathered enough information to know that when dad is holding a spoonful of food hostage in front of her, the most valuable piece of information to hold in working memory is the word “dada.”</w:t>
       </w:r>
       <w:r>
         <w:t xml:space="preserve"> When this happens, she will be much more successful at getting her food every tim</w:t>
@@ -3007,7 +3066,13 @@
         <w:t>e . . . a</w:t>
       </w:r>
       <w:r>
-        <w:t>t least until the lesson turns from Names to Manners. Then her PFC will have to re</w:t>
+        <w:t xml:space="preserve">t least until the lesson turns from Names to Manners. Then her </w:t>
+      </w:r>
+      <w:r>
+        <w:t xml:space="preserve">WM </w:t>
+      </w:r>
+      <w:r>
+        <w:t>will have to re</w:t>
       </w:r>
       <w:r>
         <w:t>train itself</w:t>
@@ -3068,7 +3133,7 @@
         </w:rPr>
         <w:br w:type="page"/>
       </w:r>
-      <w:bookmarkStart w:id="8" w:name="_Toc463981711"/>
+      <w:bookmarkStart w:id="9" w:name="_Toc464766421"/>
       <w:r>
         <w:rPr>
           <w:rFonts w:ascii="Times New Roman" w:hAnsi="Times New Roman" w:cs="Times New Roman"/>
@@ -3076,7 +3141,7 @@
         <w:lastRenderedPageBreak/>
         <w:t>Symbolic and Distributed Encoding Methods</w:t>
       </w:r>
-      <w:bookmarkEnd w:id="8"/>
+      <w:bookmarkEnd w:id="9"/>
     </w:p>
     <w:p>
       <w:pPr>
@@ -3091,15 +3156,7 @@
         <w:t xml:space="preserve"> in which</w:t>
       </w:r>
       <w:r>
-        <w:t xml:space="preserve"> they are well-suited for concept encoding in the working memory toolkit, it is worth defining what we mean by symbolic and distributed representations. Here I will discuss how to encode concepts in AI and cognitive tasks using both symbolic and distributed formalisms, and I will conclude with a discussion on what DE/SE conversion may look like, especially in the </w:t>
-      </w:r>
-      <w:proofErr w:type="spellStart"/>
-      <w:r>
-        <w:t>WMtk</w:t>
-      </w:r>
-      <w:proofErr w:type="spellEnd"/>
-      <w:r>
-        <w:t>.</w:t>
+        <w:t xml:space="preserve"> they are well-suited for concept encoding in the working memory toolkit, it is worth defining what we mean by symbolic and distributed representations. Here I will discuss how to encode concepts in AI and cognitive tasks using both symbolic and distributed formalisms, and I will conclude with a discussion on what DE/SE conversion may look like, especially in the WMtk.</w:t>
       </w:r>
       <w:r>
         <w:t xml:space="preserve"> This chapter is specifically devoted to beginning the discussion of constructing</w:t>
@@ -3213,7 +3270,7 @@
                                   <w:szCs w:val="24"/>
                                 </w:rPr>
                               </w:pPr>
-                              <w:bookmarkStart w:id="9" w:name="_Toc463980355"/>
+                              <w:bookmarkStart w:id="10" w:name="_Toc464766304"/>
                               <w:r>
                                 <w:t xml:space="preserve">Figure </w:t>
                               </w:r>
@@ -3241,7 +3298,7 @@
                               <w:r>
                                 <w:t>: Different symbols representing the concept "triangle".</w:t>
                               </w:r>
-                              <w:bookmarkEnd w:id="9"/>
+                              <w:bookmarkEnd w:id="10"/>
                             </w:p>
                           </w:txbxContent>
                         </wps:txbx>
@@ -3280,11 +3337,11 @@
                   <v:path o:extrusionok="f" gradientshapeok="t" o:connecttype="rect"/>
                   <o:lock v:ext="edit" aspectratio="t"/>
                 </v:shapetype>
-                <v:shape id="Picture 6" o:spid="_x0000_s1028" type="#_x0000_t75" style="position:absolute;width:28124;height:16821;visibility:visible;mso-wrap-style:square" o:gfxdata="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">
+                <v:shape id="Picture 6" o:spid="_x0000_s1028" type="#_x0000_t75" style="position:absolute;width:28124;height:16821;visibility:visible;mso-wrap-style:square" o:gfxdata="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">
                   <v:imagedata r:id="rId12" o:title=""/>
                   <v:path arrowok="t"/>
                 </v:shape>
-                <v:shape id="Text Box 22" o:spid="_x0000_s1029" type="#_x0000_t202" style="position:absolute;top:17430;width:28124;height:2921;visibility:visible;mso-wrap-style:square;v-text-anchor:top" o:gfxdata="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" stroked="f">
+                <v:shape id="Text Box 22" o:spid="_x0000_s1029" type="#_x0000_t202" style="position:absolute;top:17430;width:28124;height:2921;visibility:visible;mso-wrap-style:square;v-text-anchor:top" o:gfxdata="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" stroked="f">
                   <v:textbox style="mso-fit-shape-to-text:t" inset="0,0,0,0">
                     <w:txbxContent>
                       <w:p>
@@ -3296,7 +3353,7 @@
                             <w:szCs w:val="24"/>
                           </w:rPr>
                         </w:pPr>
-                        <w:bookmarkStart w:id="10" w:name="_Toc463980355"/>
+                        <w:bookmarkStart w:id="11" w:name="_Toc464766304"/>
                         <w:r>
                           <w:t xml:space="preserve">Figure </w:t>
                         </w:r>
@@ -3324,7 +3381,7 @@
                         <w:r>
                           <w:t>: Different symbols representing the concept "triangle".</w:t>
                         </w:r>
-                        <w:bookmarkEnd w:id="10"/>
+                        <w:bookmarkEnd w:id="11"/>
                       </w:p>
                     </w:txbxContent>
                   </v:textbox>
@@ -3474,7 +3531,7 @@
                                   <w:szCs w:val="24"/>
                                 </w:rPr>
                               </w:pPr>
-                              <w:bookmarkStart w:id="11" w:name="_Toc463980356"/>
+                              <w:bookmarkStart w:id="12" w:name="_Toc464766305"/>
                               <w:r>
                                 <w:t xml:space="preserve">Figure </w:t>
                               </w:r>
@@ -3502,7 +3559,7 @@
                               <w:r>
                                 <w:t>: Visual examples of symbols used in the DST.</w:t>
                               </w:r>
-                              <w:bookmarkEnd w:id="11"/>
+                              <w:bookmarkEnd w:id="12"/>
                             </w:p>
                           </w:txbxContent>
                         </wps:txbx>
@@ -3522,11 +3579,11 @@
           <mc:Fallback>
             <w:pict>
               <v:group w14:anchorId="3FC9CC19" id="Group 30" o:spid="_x0000_s1030" style="position:absolute;left:0;text-align:left;margin-left:245.05pt;margin-top:27pt;width:296.25pt;height:236.5pt;z-index:251685888;mso-position-horizontal:right;mso-position-horizontal-relative:margin" coordsize="37623,30035" o:gfxdata="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">
-                <v:shape id="Picture 28" o:spid="_x0000_s1031" type="#_x0000_t75" style="position:absolute;width:37623;height:27990;visibility:visible;mso-wrap-style:square" o:gfxdata="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">
+                <v:shape id="Picture 28" o:spid="_x0000_s1031" type="#_x0000_t75" style="position:absolute;width:37623;height:27990;visibility:visible;mso-wrap-style:square" o:gfxdata="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">
                   <v:imagedata r:id="rId14" o:title=""/>
                   <v:path arrowok="t"/>
                 </v:shape>
-                <v:shape id="Text Box 29" o:spid="_x0000_s1032" type="#_x0000_t202" style="position:absolute;top:28575;width:37623;height:1460;visibility:visible;mso-wrap-style:square;v-text-anchor:top" o:gfxdata="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" stroked="f">
+                <v:shape id="Text Box 29" o:spid="_x0000_s1032" type="#_x0000_t202" style="position:absolute;top:28575;width:37623;height:1460;visibility:visible;mso-wrap-style:square;v-text-anchor:top" o:gfxdata="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" stroked="f">
                   <v:textbox style="mso-fit-shape-to-text:t" inset="0,0,0,0">
                     <w:txbxContent>
                       <w:p>
@@ -3537,7 +3594,7 @@
                             <w:szCs w:val="24"/>
                           </w:rPr>
                         </w:pPr>
-                        <w:bookmarkStart w:id="12" w:name="_Toc463980356"/>
+                        <w:bookmarkStart w:id="13" w:name="_Toc464766305"/>
                         <w:r>
                           <w:t xml:space="preserve">Figure </w:t>
                         </w:r>
@@ -3565,7 +3622,7 @@
                         <w:r>
                           <w:t>: Visual examples of symbols used in the DST.</w:t>
                         </w:r>
-                        <w:bookmarkEnd w:id="12"/>
+                        <w:bookmarkEnd w:id="13"/>
                       </w:p>
                     </w:txbxContent>
                   </v:textbox>
@@ -3705,7 +3762,7 @@
                                   <w:szCs w:val="24"/>
                                 </w:rPr>
                               </w:pPr>
-                              <w:bookmarkStart w:id="13" w:name="_Toc463980357"/>
+                              <w:bookmarkStart w:id="14" w:name="_Toc464766306"/>
                               <w:r>
                                 <w:t xml:space="preserve">Figure </w:t>
                               </w:r>
@@ -3733,7 +3790,7 @@
                               <w:r>
                                 <w:t>: Making distributed encodings by assigning symbols to each index of a vector.</w:t>
                               </w:r>
-                              <w:bookmarkEnd w:id="13"/>
+                              <w:bookmarkEnd w:id="14"/>
                             </w:p>
                           </w:txbxContent>
                         </wps:txbx>
@@ -3759,11 +3816,11 @@
           <mc:Fallback>
             <w:pict>
               <v:group w14:anchorId="2C364F03" id="Group 33" o:spid="_x0000_s1033" style="position:absolute;left:0;text-align:left;margin-left:266.05pt;margin-top:.75pt;width:317.25pt;height:98.75pt;z-index:251689984;mso-position-horizontal:right;mso-position-horizontal-relative:margin;mso-width-relative:margin;mso-height-relative:margin" coordsize="40290,12541" o:gfxdata="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">
-                <v:shape id="Picture 31" o:spid="_x0000_s1034" type="#_x0000_t75" style="position:absolute;width:40005;height:11423;visibility:visible;mso-wrap-style:square" o:gfxdata="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">
+                <v:shape id="Picture 31" o:spid="_x0000_s1034" type="#_x0000_t75" style="position:absolute;width:40005;height:11423;visibility:visible;mso-wrap-style:square" o:gfxdata="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">
                   <v:imagedata r:id="rId16" o:title=""/>
                   <v:path arrowok="t"/>
                 </v:shape>
-                <v:shape id="Text Box 32" o:spid="_x0000_s1035" type="#_x0000_t202" style="position:absolute;left:285;top:9620;width:40005;height:2921;visibility:visible;mso-wrap-style:square;v-text-anchor:top" o:gfxdata="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" stroked="f">
+                <v:shape id="Text Box 32" o:spid="_x0000_s1035" type="#_x0000_t202" style="position:absolute;left:285;top:9620;width:40005;height:2921;visibility:visible;mso-wrap-style:square;v-text-anchor:top" o:gfxdata="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" stroked="f">
                   <v:textbox style="mso-fit-shape-to-text:t" inset="0,0,0,0">
                     <w:txbxContent>
                       <w:p>
@@ -3775,7 +3832,7 @@
                             <w:szCs w:val="24"/>
                           </w:rPr>
                         </w:pPr>
-                        <w:bookmarkStart w:id="14" w:name="_Toc463980357"/>
+                        <w:bookmarkStart w:id="15" w:name="_Toc464766306"/>
                         <w:r>
                           <w:t xml:space="preserve">Figure </w:t>
                         </w:r>
@@ -3803,7 +3860,7 @@
                         <w:r>
                           <w:t>: Making distributed encodings by assigning symbols to each index of a vector.</w:t>
                         </w:r>
-                        <w:bookmarkEnd w:id="14"/>
+                        <w:bookmarkEnd w:id="15"/>
                       </w:p>
                     </w:txbxContent>
                   </v:textbox>
@@ -4038,7 +4095,7 @@
                                 <w:szCs w:val="24"/>
                               </w:rPr>
                             </w:pPr>
-                            <w:bookmarkStart w:id="15" w:name="_Toc463980358"/>
+                            <w:bookmarkStart w:id="16" w:name="_Toc464766307"/>
                             <w:r>
                               <w:t xml:space="preserve">Figure </w:t>
                             </w:r>
@@ -4063,7 +4120,7 @@
                             <w:r>
                               <w:t>: Using a conjunctive matrix to encode the concept for "green circle".</w:t>
                             </w:r>
-                            <w:bookmarkEnd w:id="15"/>
+                            <w:bookmarkEnd w:id="16"/>
                           </w:p>
                         </w:txbxContent>
                       </wps:txbx>
@@ -4092,7 +4149,7 @@
                           <w:szCs w:val="24"/>
                         </w:rPr>
                       </w:pPr>
-                      <w:bookmarkStart w:id="16" w:name="_Toc463980358"/>
+                      <w:bookmarkStart w:id="17" w:name="_Toc464766307"/>
                       <w:r>
                         <w:t xml:space="preserve">Figure </w:t>
                       </w:r>
@@ -4117,7 +4174,7 @@
                       <w:r>
                         <w:t>: Using a conjunctive matrix to encode the concept for "green circle".</w:t>
                       </w:r>
-                      <w:bookmarkEnd w:id="16"/>
+                      <w:bookmarkEnd w:id="17"/>
                     </w:p>
                   </w:txbxContent>
                 </v:textbox>
@@ -4311,15 +4368,7 @@
         <w:jc w:val="both"/>
       </w:pPr>
       <w:r>
-        <w:t xml:space="preserve">These are only the basic factors one has to take into account when trying to develop encoding methods for representing symbolic concepts using sparse conjunctive distributed vectors. However, they are all necessary to know in order to write functions to encode symbolic concepts for a simple learning task using the original </w:t>
-      </w:r>
-      <w:proofErr w:type="spellStart"/>
-      <w:r>
-        <w:t>WMtk</w:t>
-      </w:r>
-      <w:proofErr w:type="spellEnd"/>
-      <w:r>
-        <w:t>. Unless the user has a strong understanding of how representations need to be set up for learning with ANNs, they will meet much difficulty in manually writing the DE/SE conversion for their learning task. Even for those who do have the knowledge, it is a very tedious and intimidating job to have done before they can even begin writing the main logic for their cognitive task.</w:t>
+        <w:t>These are only the basic factors one has to take into account when trying to develop encoding methods for representing symbolic concepts using sparse conjunctive distributed vectors. However, they are all necessary to know in order to write functions to encode symbolic concepts for a simple learning task using the original WMtk. Unless the user has a strong understanding of how representations need to be set up for learning with ANNs, they will meet much difficulty in manually writing the DE/SE conversion for their learning task. Even for those who do have the knowledge, it is a very tedious and intimidating job to have done before they can even begin writing the main logic for their cognitive task.</w:t>
       </w:r>
     </w:p>
     <w:p>
@@ -4365,7 +4414,7 @@
         </w:rPr>
         <w:br w:type="page"/>
       </w:r>
-      <w:bookmarkStart w:id="17" w:name="_Toc463981712"/>
+      <w:bookmarkStart w:id="18" w:name="_Toc464766422"/>
       <w:r>
         <w:rPr>
           <w:rFonts w:ascii="Times New Roman" w:hAnsi="Times New Roman" w:cs="Times New Roman"/>
@@ -4373,7 +4422,7 @@
         <w:lastRenderedPageBreak/>
         <w:t>Holographic Reduced Representations</w:t>
       </w:r>
-      <w:bookmarkEnd w:id="17"/>
+      <w:bookmarkEnd w:id="18"/>
     </w:p>
     <w:p>
       <w:pPr>
@@ -4382,7 +4431,13 @@
         <w:jc w:val="both"/>
       </w:pPr>
       <w:r>
-        <w:t xml:space="preserve">Holographic reduced representation is a robust method of representing symbolic concepts in a distributed form that can be combined to make holographic representations for complex concepts containing the information for each of the constituent concepts. With HRRs, it is possible to use symbolic concepts with ANNs. </w:t>
+        <w:t>Holographic reduced representation is a robust method of representing symbolic concepts in a distributed form that can be combined to make holographic representations for complex concepts containing the information for each of the constituent concepts</w:t>
+      </w:r>
+      <w:r>
+        <w:t xml:space="preserve"> (Plate 1995)</w:t>
+      </w:r>
+      <w:r>
+        <w:t xml:space="preserve">. With HRRs, it is possible to use symbolic concepts with ANNs. </w:t>
       </w:r>
       <w:r>
         <w:t xml:space="preserve">HRRs are mathematical structures composed of vectors of </w:t>
@@ -4396,7 +4451,13 @@
         <w:t xml:space="preserve"> values that, when specific operations are performed on them, can very effectively be combined to form complex data structures from many HRRs that are reduced into a single vector</w:t>
       </w:r>
       <w:r>
-        <w:t>. What makes HRRs so powerful is that new vectors formed from combinations of vectors are of the same size as the originals, and yet still contain information from each of the constituent vectors. This means that you can hold multiple layers of information inside a single vector. This is what makes it holographic.</w:t>
+        <w:t>. What makes HRRs so powerful is that new vectors formed from combinations of vectors are of the same size as the originals, and yet still contain information from each of the constituent vectors. This means that you can hold multiple layers of information inside a single vector</w:t>
+      </w:r>
+      <w:r>
+        <w:t xml:space="preserve"> – making them</w:t>
+      </w:r>
+      <w:r>
+        <w:t xml:space="preserve"> holographic.</w:t>
       </w:r>
     </w:p>
     <w:p>
@@ -4537,8 +4598,8 @@
                                   <w:szCs w:val="24"/>
                                 </w:rPr>
                               </w:pPr>
-                              <w:bookmarkStart w:id="18" w:name="_Toc463806074"/>
-                              <w:bookmarkStart w:id="19" w:name="_Toc463980359"/>
+                              <w:bookmarkStart w:id="19" w:name="_Toc463806074"/>
+                              <w:bookmarkStart w:id="20" w:name="_Toc464766308"/>
                               <w:r>
                                 <w:t xml:space="preserve">Figure </w:t>
                               </w:r>
@@ -4566,8 +4627,8 @@
                               <w:r>
                                 <w:t>: An example HRR of length 6.</w:t>
                               </w:r>
-                              <w:bookmarkEnd w:id="18"/>
                               <w:bookmarkEnd w:id="19"/>
+                              <w:bookmarkEnd w:id="20"/>
                             </w:p>
                           </w:txbxContent>
                         </wps:txbx>
@@ -4590,10 +4651,10 @@
           <mc:Fallback>
             <w:pict>
               <v:group w14:anchorId="399BD027" id="Group 11" o:spid="_x0000_s1037" style="position:absolute;left:0;text-align:left;margin-left:161.9pt;margin-top:.7pt;width:213.1pt;height:39.35pt;z-index:251649024;mso-position-horizontal:right;mso-position-horizontal-relative:margin" coordorigin="4918,4810" coordsize="5922,856" o:gfxdata="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">
-                <v:shape id="Picture 9" o:spid="_x0000_s1038" type="#_x0000_t75" style="position:absolute;left:4918;top:4810;width:5922;height:491;visibility:visible;mso-wrap-style:square" o:gfxdata="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">
+                <v:shape id="Picture 9" o:spid="_x0000_s1038" type="#_x0000_t75" style="position:absolute;left:4918;top:4810;width:5922;height:491;visibility:visible;mso-wrap-style:square" o:gfxdata="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">
                   <v:imagedata r:id="rId19" o:title="HRR_Example_NoConcept"/>
                 </v:shape>
-                <v:shape id="_x0000_s1039" type="#_x0000_t202" style="position:absolute;left:4918;top:5391;width:5922;height:275;visibility:visible;mso-wrap-style:square;v-text-anchor:top" o:gfxdata="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" stroked="f">
+                <v:shape id="_x0000_s1039" type="#_x0000_t202" style="position:absolute;left:4918;top:5391;width:5922;height:275;visibility:visible;mso-wrap-style:square;v-text-anchor:top" o:gfxdata="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" stroked="f">
                   <v:textbox inset="0,0,0,0">
                     <w:txbxContent>
                       <w:p>
@@ -4605,8 +4666,8 @@
                             <w:szCs w:val="24"/>
                           </w:rPr>
                         </w:pPr>
-                        <w:bookmarkStart w:id="20" w:name="_Toc463806074"/>
-                        <w:bookmarkStart w:id="21" w:name="_Toc463980359"/>
+                        <w:bookmarkStart w:id="21" w:name="_Toc463806074"/>
+                        <w:bookmarkStart w:id="22" w:name="_Toc464766308"/>
                         <w:r>
                           <w:t xml:space="preserve">Figure </w:t>
                         </w:r>
@@ -4634,8 +4695,8 @@
                         <w:r>
                           <w:t>: An example HRR of length 6.</w:t>
                         </w:r>
-                        <w:bookmarkEnd w:id="20"/>
                         <w:bookmarkEnd w:id="21"/>
+                        <w:bookmarkEnd w:id="22"/>
                       </w:p>
                     </w:txbxContent>
                   </v:textbox>
@@ -4832,7 +4893,7 @@
                                   <w:szCs w:val="24"/>
                                 </w:rPr>
                               </w:pPr>
-                              <w:bookmarkStart w:id="22" w:name="_Toc463980360"/>
+                              <w:bookmarkStart w:id="23" w:name="_Toc464766309"/>
                               <w:r>
                                 <w:t xml:space="preserve">Figure </w:t>
                               </w:r>
@@ -4863,7 +4924,7 @@
                               <w:r>
                                 <w:t>Forming the outer product matrix of two vectors of length 3.</w:t>
                               </w:r>
-                              <w:bookmarkEnd w:id="22"/>
+                              <w:bookmarkEnd w:id="23"/>
                             </w:p>
                           </w:txbxContent>
                         </wps:txbx>
@@ -4883,11 +4944,11 @@
           <mc:Fallback>
             <w:pict>
               <v:group w14:anchorId="28C2F413" id="Group 27" o:spid="_x0000_s1040" style="position:absolute;left:0;text-align:left;margin-left:304.5pt;margin-top:0;width:145.05pt;height:183.75pt;z-index:251678720" coordsize="18421,23336" o:gfxdata="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">
-                <v:shape id="Picture 7" o:spid="_x0000_s1041" type="#_x0000_t75" style="position:absolute;width:18421;height:18421;visibility:visible;mso-wrap-style:square" o:gfxdata="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">
+                <v:shape id="Picture 7" o:spid="_x0000_s1041" type="#_x0000_t75" style="position:absolute;width:18421;height:18421;visibility:visible;mso-wrap-style:square" o:gfxdata="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">
                   <v:imagedata r:id="rId21" o:title=""/>
                   <v:path arrowok="t"/>
                 </v:shape>
-                <v:shape id="Text Box 24" o:spid="_x0000_s1042" type="#_x0000_t202" style="position:absolute;top:18954;width:18421;height:4382;visibility:visible;mso-wrap-style:square;v-text-anchor:top" o:gfxdata="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" stroked="f">
+                <v:shape id="Text Box 24" o:spid="_x0000_s1042" type="#_x0000_t202" style="position:absolute;top:18954;width:18421;height:4382;visibility:visible;mso-wrap-style:square;v-text-anchor:top" o:gfxdata="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" stroked="f">
                   <v:textbox style="mso-fit-shape-to-text:t" inset="0,0,0,0">
                     <w:txbxContent>
                       <w:p>
@@ -4899,7 +4960,7 @@
                             <w:szCs w:val="24"/>
                           </w:rPr>
                         </w:pPr>
-                        <w:bookmarkStart w:id="23" w:name="_Toc463980360"/>
+                        <w:bookmarkStart w:id="24" w:name="_Toc464766309"/>
                         <w:r>
                           <w:t xml:space="preserve">Figure </w:t>
                         </w:r>
@@ -4930,7 +4991,7 @@
                         <w:r>
                           <w:t>Forming the outer product matrix of two vectors of length 3.</w:t>
                         </w:r>
-                        <w:bookmarkEnd w:id="23"/>
+                        <w:bookmarkEnd w:id="24"/>
                       </w:p>
                     </w:txbxContent>
                   </v:textbox>
@@ -5031,7 +5092,7 @@
                                   <w:szCs w:val="24"/>
                                 </w:rPr>
                               </w:pPr>
-                              <w:bookmarkStart w:id="24" w:name="_Toc463980361"/>
+                              <w:bookmarkStart w:id="25" w:name="_Toc464766310"/>
                               <w:r>
                                 <w:t xml:space="preserve">Figure </w:t>
                               </w:r>
@@ -5059,7 +5120,7 @@
                               <w:r>
                                 <w:t>: Summing across the trans-diagonals to calculate the circular convolution.</w:t>
                               </w:r>
-                              <w:bookmarkEnd w:id="24"/>
+                              <w:bookmarkEnd w:id="25"/>
                             </w:p>
                           </w:txbxContent>
                         </wps:txbx>
@@ -5079,11 +5140,11 @@
           <mc:Fallback>
             <w:pict>
               <v:group w14:anchorId="3F5C0A3F" id="Group 26" o:spid="_x0000_s1043" style="position:absolute;left:0;text-align:left;margin-left:304.5pt;margin-top:195pt;width:144.7pt;height:174pt;z-index:251681792" coordsize="18376,22098" o:gfxdata="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">
-                <v:shape id="Picture 9" o:spid="_x0000_s1044" type="#_x0000_t75" style="position:absolute;width:18376;height:17170;visibility:visible;mso-wrap-style:square" o:gfxdata="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">
+                <v:shape id="Picture 9" o:spid="_x0000_s1044" type="#_x0000_t75" style="position:absolute;width:18376;height:17170;visibility:visible;mso-wrap-style:square" o:gfxdata="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">
                   <v:imagedata r:id="rId23" o:title=""/>
                   <v:path arrowok="t"/>
                 </v:shape>
-                <v:shape id="Text Box 25" o:spid="_x0000_s1045" type="#_x0000_t202" style="position:absolute;top:17716;width:18376;height:4382;visibility:visible;mso-wrap-style:square;v-text-anchor:top" o:gfxdata="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" stroked="f">
+                <v:shape id="Text Box 25" o:spid="_x0000_s1045" type="#_x0000_t202" style="position:absolute;top:17716;width:18376;height:4382;visibility:visible;mso-wrap-style:square;v-text-anchor:top" o:gfxdata="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" stroked="f">
                   <v:textbox style="mso-fit-shape-to-text:t" inset="0,0,0,0">
                     <w:txbxContent>
                       <w:p>
@@ -5095,7 +5156,7 @@
                             <w:szCs w:val="24"/>
                           </w:rPr>
                         </w:pPr>
-                        <w:bookmarkStart w:id="25" w:name="_Toc463980361"/>
+                        <w:bookmarkStart w:id="26" w:name="_Toc464766310"/>
                         <w:r>
                           <w:t xml:space="preserve">Figure </w:t>
                         </w:r>
@@ -5123,7 +5184,7 @@
                         <w:r>
                           <w:t>: Summing across the trans-diagonals to calculate the circular convolution.</w:t>
                         </w:r>
-                        <w:bookmarkEnd w:id="25"/>
+                        <w:bookmarkEnd w:id="26"/>
                       </w:p>
                     </w:txbxContent>
                   </v:textbox>
@@ -5262,7 +5323,7 @@
                                   <w:szCs w:val="24"/>
                                 </w:rPr>
                               </w:pPr>
-                              <w:bookmarkStart w:id="26" w:name="_Toc463980362"/>
+                              <w:bookmarkStart w:id="27" w:name="_Toc464766311"/>
                               <w:r>
                                 <w:t xml:space="preserve">Figure </w:t>
                               </w:r>
@@ -5296,7 +5357,7 @@
                                 </w:rPr>
                                 <w:t xml:space="preserve"> yields the complex concept "red ball".</w:t>
                               </w:r>
-                              <w:bookmarkEnd w:id="26"/>
+                              <w:bookmarkEnd w:id="27"/>
                             </w:p>
                           </w:txbxContent>
                         </wps:txbx>
@@ -5316,11 +5377,11 @@
           <mc:Fallback>
             <w:pict>
               <v:group w14:anchorId="6B7B9AE0" id="Group 15" o:spid="_x0000_s1046" style="position:absolute;left:0;text-align:left;margin-left:0;margin-top:196.15pt;width:230.9pt;height:84.1pt;z-index:251663360;mso-position-horizontal:left;mso-position-horizontal-relative:margin" coordorigin=",77" coordsize="29324,10603" o:gfxdata="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">
-                <v:shape id="Picture 13" o:spid="_x0000_s1047" type="#_x0000_t75" style="position:absolute;top:77;width:29324;height:7040;visibility:visible;mso-wrap-style:square" o:gfxdata="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">
+                <v:shape id="Picture 13" o:spid="_x0000_s1047" type="#_x0000_t75" style="position:absolute;top:77;width:29324;height:7040;visibility:visible;mso-wrap-style:square" o:gfxdata="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">
                   <v:imagedata r:id="rId25" o:title=""/>
                   <v:path arrowok="t"/>
                 </v:shape>
-                <v:shape id="Text Box 14" o:spid="_x0000_s1048" type="#_x0000_t202" style="position:absolute;top:7759;width:29324;height:2921;visibility:visible;mso-wrap-style:square;v-text-anchor:top" o:gfxdata="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" stroked="f">
+                <v:shape id="Text Box 14" o:spid="_x0000_s1048" type="#_x0000_t202" style="position:absolute;top:7759;width:29324;height:2921;visibility:visible;mso-wrap-style:square;v-text-anchor:top" o:gfxdata="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" stroked="f">
                   <v:textbox style="mso-fit-shape-to-text:t" inset="0,0,0,0">
                     <w:txbxContent>
                       <w:p>
@@ -5332,7 +5393,7 @@
                             <w:szCs w:val="24"/>
                           </w:rPr>
                         </w:pPr>
-                        <w:bookmarkStart w:id="27" w:name="_Toc463980362"/>
+                        <w:bookmarkStart w:id="28" w:name="_Toc464766311"/>
                         <w:r>
                           <w:t xml:space="preserve">Figure </w:t>
                         </w:r>
@@ -5366,7 +5427,7 @@
                           </w:rPr>
                           <w:t xml:space="preserve"> yields the complex concept "red ball".</w:t>
                         </w:r>
-                        <w:bookmarkEnd w:id="27"/>
+                        <w:bookmarkEnd w:id="28"/>
                       </w:p>
                     </w:txbxContent>
                   </v:textbox>
@@ -5502,7 +5563,7 @@
                                   <w:szCs w:val="24"/>
                                 </w:rPr>
                               </w:pPr>
-                              <w:bookmarkStart w:id="28" w:name="_Toc463980363"/>
+                              <w:bookmarkStart w:id="29" w:name="_Toc464766312"/>
                               <w:r>
                                 <w:t xml:space="preserve">Figure </w:t>
                               </w:r>
@@ -5530,7 +5591,7 @@
                               <w:r>
                                 <w:t>: Correlating the complex concept "red ball" with constituent concept "red" yields the other constituent concept "ball".</w:t>
                               </w:r>
-                              <w:bookmarkEnd w:id="28"/>
+                              <w:bookmarkEnd w:id="29"/>
                             </w:p>
                           </w:txbxContent>
                         </wps:txbx>
@@ -5550,11 +5611,11 @@
           <mc:Fallback>
             <w:pict>
               <v:group w14:anchorId="6DCAA819" id="Group 18" o:spid="_x0000_s1049" style="position:absolute;left:0;text-align:left;margin-left:183.8pt;margin-top:.75pt;width:235pt;height:97.65pt;z-index:251667456;mso-position-horizontal:right;mso-position-horizontal-relative:margin" coordsize="29845,12401" o:gfxdata="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">
-                <v:shape id="Picture 16" o:spid="_x0000_s1050" type="#_x0000_t75" style="position:absolute;width:29845;height:7461;visibility:visible;mso-wrap-style:square" o:gfxdata="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">
+                <v:shape id="Picture 16" o:spid="_x0000_s1050" type="#_x0000_t75" style="position:absolute;width:29845;height:7461;visibility:visible;mso-wrap-style:square" o:gfxdata="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">
                   <v:imagedata r:id="rId27" o:title=""/>
                   <v:path arrowok="t"/>
                 </v:shape>
-                <v:shape id="Text Box 17" o:spid="_x0000_s1051" type="#_x0000_t202" style="position:absolute;top:8020;width:29845;height:4381;visibility:visible;mso-wrap-style:square;v-text-anchor:top" o:gfxdata="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" stroked="f">
+                <v:shape id="Text Box 17" o:spid="_x0000_s1051" type="#_x0000_t202" style="position:absolute;top:8020;width:29845;height:4381;visibility:visible;mso-wrap-style:square;v-text-anchor:top" o:gfxdata="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" stroked="f">
                   <v:textbox style="mso-fit-shape-to-text:t" inset="0,0,0,0">
                     <w:txbxContent>
                       <w:p>
@@ -5565,7 +5626,7 @@
                             <w:szCs w:val="24"/>
                           </w:rPr>
                         </w:pPr>
-                        <w:bookmarkStart w:id="29" w:name="_Toc463980363"/>
+                        <w:bookmarkStart w:id="30" w:name="_Toc464766312"/>
                         <w:r>
                           <w:t xml:space="preserve">Figure </w:t>
                         </w:r>
@@ -5593,7 +5654,7 @@
                         <w:r>
                           <w:t>: Correlating the complex concept "red ball" with constituent concept "red" yields the other constituent concept "ball".</w:t>
                         </w:r>
-                        <w:bookmarkEnd w:id="29"/>
+                        <w:bookmarkEnd w:id="30"/>
                       </w:p>
                     </w:txbxContent>
                   </v:textbox>
@@ -5703,7 +5764,7 @@
       <w:r>
         <w:br w:type="page"/>
       </w:r>
-      <w:bookmarkStart w:id="30" w:name="_Toc463981713"/>
+      <w:bookmarkStart w:id="31" w:name="_Toc464766423"/>
       <w:r>
         <w:rPr>
           <w:rFonts w:ascii="Times New Roman" w:hAnsi="Times New Roman" w:cs="Times New Roman"/>
@@ -5711,7 +5772,7 @@
         <w:lastRenderedPageBreak/>
         <w:t>Building the Holographic Reduced Representation Engine</w:t>
       </w:r>
-      <w:bookmarkEnd w:id="30"/>
+      <w:bookmarkEnd w:id="31"/>
     </w:p>
     <w:p>
       <w:pPr>
@@ -5810,7 +5871,7 @@
                                   <w:szCs w:val="24"/>
                                 </w:rPr>
                               </w:pPr>
-                              <w:bookmarkStart w:id="31" w:name="_Toc463980364"/>
+                              <w:bookmarkStart w:id="32" w:name="_Toc464766313"/>
                               <w:r>
                                 <w:t xml:space="preserve">Figure </w:t>
                               </w:r>
@@ -5844,7 +5905,7 @@
                                 </w:rPr>
                                 <w:t xml:space="preserve"> concepts that have been encoded by the HRR Engine.</w:t>
                               </w:r>
-                              <w:bookmarkEnd w:id="31"/>
+                              <w:bookmarkEnd w:id="32"/>
                             </w:p>
                           </w:txbxContent>
                         </wps:txbx>
@@ -5864,11 +5925,11 @@
           <mc:Fallback>
             <w:pict>
               <v:group w14:anchorId="156B1BC1" id="Group 21" o:spid="_x0000_s1052" style="position:absolute;left:0;text-align:left;margin-left:153.75pt;margin-top:160.8pt;width:204.95pt;height:209.05pt;z-index:251671552;mso-position-horizontal:right;mso-position-horizontal-relative:margin" coordsize="26028,26549" o:gfxdata="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">
-                <v:shape id="Picture 19" o:spid="_x0000_s1053" type="#_x0000_t75" style="position:absolute;width:26028;height:21564;visibility:visible;mso-wrap-style:square" o:gfxdata="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">
+                <v:shape id="Picture 19" o:spid="_x0000_s1053" type="#_x0000_t75" style="position:absolute;width:26028;height:21564;visibility:visible;mso-wrap-style:square" o:gfxdata="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">
                   <v:imagedata r:id="rId29" o:title=""/>
                   <v:path arrowok="t"/>
                 </v:shape>
-                <v:shape id="Text Box 20" o:spid="_x0000_s1054" type="#_x0000_t202" style="position:absolute;top:22167;width:26028;height:4382;visibility:visible;mso-wrap-style:square;v-text-anchor:top" o:gfxdata="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" stroked="f">
+                <v:shape id="Text Box 20" o:spid="_x0000_s1054" type="#_x0000_t202" style="position:absolute;top:22167;width:26028;height:4382;visibility:visible;mso-wrap-style:square;v-text-anchor:top" o:gfxdata="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" stroked="f">
                   <v:textbox style="mso-fit-shape-to-text:t" inset="0,0,0,0">
                     <w:txbxContent>
                       <w:p>
@@ -5880,7 +5941,7 @@
                             <w:szCs w:val="24"/>
                           </w:rPr>
                         </w:pPr>
-                        <w:bookmarkStart w:id="32" w:name="_Toc463980364"/>
+                        <w:bookmarkStart w:id="33" w:name="_Toc464766313"/>
                         <w:r>
                           <w:t xml:space="preserve">Figure </w:t>
                         </w:r>
@@ -5914,7 +5975,7 @@
                           </w:rPr>
                           <w:t xml:space="preserve"> concepts that have been encoded by the HRR Engine.</w:t>
                         </w:r>
-                        <w:bookmarkEnd w:id="32"/>
+                        <w:bookmarkEnd w:id="33"/>
                       </w:p>
                     </w:txbxContent>
                   </v:textbox>
@@ -5926,15 +5987,7 @@
         </mc:AlternateContent>
       </w:r>
       <w:r>
-        <w:t xml:space="preserve">The first step of incorporating HRRs into the </w:t>
-      </w:r>
-      <w:proofErr w:type="spellStart"/>
-      <w:r>
-        <w:t>WMtk</w:t>
-      </w:r>
-      <w:proofErr w:type="spellEnd"/>
-      <w:r>
-        <w:t xml:space="preserve"> was to build a software engine that would automate and handle the generation and manipulation of concept representations. Thus, I spent the spring semester of 2016 building the Holographic Reduced Representation Engine. </w:t>
+        <w:t xml:space="preserve">The first step of incorporating HRRs into the WMtk was to build a software engine that would automate and handle the generation and manipulation of concept representations. Thus, I spent the spring semester of 2016 building the Holographic Reduced Representation Engine. </w:t>
       </w:r>
       <w:r>
         <w:t xml:space="preserve">The base data structure for </w:t>
@@ -6355,15 +6408,7 @@
         <w:t>separates</w:t>
       </w:r>
       <w:r>
-        <w:t xml:space="preserve"> a complex concept into all combinations of its constituent parts. Whereas the construct function is merely encoding each combination to ensure that they are all recognizable concepts for the HRRE, the unpack function serves to find all combinations and return them as a list of concepts. This is useful to the </w:t>
-      </w:r>
-      <w:proofErr w:type="spellStart"/>
-      <w:r>
-        <w:t>WMtk</w:t>
-      </w:r>
-      <w:proofErr w:type="spellEnd"/>
-      <w:r>
-        <w:t>, as it will be the means by which a list of concepts</w:t>
+        <w:t xml:space="preserve"> a complex concept into all combinations of its constituent parts. Whereas the construct function is merely encoding each combination to ensure that they are all recognizable concepts for the HRRE, the unpack function serves to find all combinations and return them as a list of concepts. This is useful to the WMtk, as it will be the means by which a list of concepts</w:t>
       </w:r>
       <w:r>
         <w:t xml:space="preserve"> in the environment</w:t>
@@ -6414,7 +6459,7 @@
           <w:rFonts w:ascii="Times New Roman" w:hAnsi="Times New Roman" w:cs="Times New Roman"/>
         </w:rPr>
       </w:pPr>
-      <w:bookmarkStart w:id="33" w:name="_Toc463981714"/>
+      <w:bookmarkStart w:id="34" w:name="_Toc464766424"/>
       <w:r>
         <w:rPr>
           <w:rFonts w:ascii="Times New Roman" w:hAnsi="Times New Roman" w:cs="Times New Roman"/>
@@ -6422,7 +6467,7 @@
         <w:lastRenderedPageBreak/>
         <w:t>Building the Holographic Working Memory Toolkit</w:t>
       </w:r>
-      <w:bookmarkEnd w:id="33"/>
+      <w:bookmarkEnd w:id="34"/>
     </w:p>
     <w:p>
       <w:pPr>
@@ -6434,15 +6479,7 @@
         </w:rPr>
       </w:pPr>
       <w:r>
-        <w:t xml:space="preserve">Once the HRR Engine was finished, my next step was to rebuild the </w:t>
-      </w:r>
-      <w:proofErr w:type="spellStart"/>
-      <w:r>
-        <w:t>WMtk</w:t>
-      </w:r>
-      <w:proofErr w:type="spellEnd"/>
-      <w:r>
-        <w:t xml:space="preserve"> with the engine at its core. The</w:t>
+        <w:t>Once the HRR Engine was finished, my next step was to rebuild the WMtk with the engine at its core. The</w:t>
       </w:r>
       <w:r>
         <w:t xml:space="preserve"> three-part process for building the H</w:t>
@@ -6450,13 +6487,8 @@
       <w:r>
         <w:t xml:space="preserve">olographic </w:t>
       </w:r>
-      <w:proofErr w:type="spellStart"/>
-      <w:r>
-        <w:t>WMtk</w:t>
-      </w:r>
-      <w:proofErr w:type="spellEnd"/>
-      <w:r>
-        <w:t xml:space="preserve"> comprised of (a)</w:t>
+      <w:r>
+        <w:t>WMtk comprised of (a)</w:t>
       </w:r>
       <w:r>
         <w:rPr>
@@ -6465,15 +6497,7 @@
         <w:t xml:space="preserve"> </w:t>
       </w:r>
       <w:r>
-        <w:t xml:space="preserve">researching the specifications of the original </w:t>
-      </w:r>
-      <w:proofErr w:type="spellStart"/>
-      <w:r>
-        <w:t>WMtk</w:t>
-      </w:r>
-      <w:proofErr w:type="spellEnd"/>
-      <w:r>
-        <w:t xml:space="preserve"> and making a</w:t>
+        <w:t>researching the specifications of the original WMtk and making a</w:t>
       </w:r>
       <w:r>
         <w:rPr>
@@ -6482,13 +6506,8 @@
         <w:t xml:space="preserve"> </w:t>
       </w:r>
       <w:r>
-        <w:t xml:space="preserve">development plan for the augmented toolkit, (b) rebuilding the </w:t>
-      </w:r>
-      <w:proofErr w:type="spellStart"/>
-      <w:r>
-        <w:t>WMtk</w:t>
-      </w:r>
-      <w:proofErr w:type="spellEnd"/>
+        <w:t>development plan for the augmented toolkit, (b) rebuilding the WMtk</w:t>
+      </w:r>
       <w:r>
         <w:rPr>
           <w:i/>
@@ -6521,24 +6540,28 @@
         <w:rPr>
           <w:b/>
         </w:rPr>
-        <w:t xml:space="preserve">Researching </w:t>
-      </w:r>
-      <w:proofErr w:type="spellStart"/>
+        <w:t xml:space="preserve">Researching WMtk Specifications and Making a Development Plan. </w:t>
+      </w:r>
+      <w:r>
+        <w:t>The Working Memory toolkit is composed of a single-layer neural</w:t>
+      </w:r>
       <w:r>
         <w:rPr>
           <w:b/>
         </w:rPr>
-        <w:t>WMtk</w:t>
-      </w:r>
-      <w:proofErr w:type="spellEnd"/>
+        <w:t xml:space="preserve"> </w:t>
+      </w:r>
+      <w:r>
+        <w:t>network that utilizes a working memory model inspired by the human</w:t>
+      </w:r>
       <w:r>
         <w:rPr>
           <w:b/>
         </w:rPr>
-        <w:t xml:space="preserve"> Specifications and Making a Development Plan. </w:t>
-      </w:r>
-      <w:r>
-        <w:t>The Working Memory toolkit is composed of a single-layer neural</w:t>
+        <w:t xml:space="preserve"> </w:t>
+      </w:r>
+      <w:r>
+        <w:t>pre-frontal cortex. This network works by passing the chunks of</w:t>
       </w:r>
       <w:r>
         <w:rPr>
@@ -6547,7 +6570,7 @@
         <w:t xml:space="preserve"> </w:t>
       </w:r>
       <w:r>
-        <w:t>network that utilizes a working memory model inspired by the human</w:t>
+        <w:t>information in working memory and the state representation to a value</w:t>
       </w:r>
       <w:r>
         <w:rPr>
@@ -6556,7 +6579,7 @@
         <w:t xml:space="preserve"> </w:t>
       </w:r>
       <w:r>
-        <w:t>pre-frontal cortex. This network works by passing the chunks of</w:t>
+        <w:t>function, which determines how valuable that particular set of working</w:t>
       </w:r>
       <w:r>
         <w:rPr>
@@ -6565,7 +6588,7 @@
         <w:t xml:space="preserve"> </w:t>
       </w:r>
       <w:r>
-        <w:t>information in working memory and the state representation to a value</w:t>
+        <w:t>memory contents is in that state. All states and combinations of WM</w:t>
       </w:r>
       <w:r>
         <w:rPr>
@@ -6574,7 +6597,7 @@
         <w:t xml:space="preserve"> </w:t>
       </w:r>
       <w:r>
-        <w:t>function, which determines how valuable that particular set of working</w:t>
+        <w:t>contents are equally meaningless at first, but the critic network</w:t>
       </w:r>
       <w:r>
         <w:rPr>
@@ -6583,31 +6606,10 @@
         <w:t xml:space="preserve"> </w:t>
       </w:r>
       <w:r>
-        <w:t>memory contents is in that state. All states and combinations of WM</w:t>
-      </w:r>
-      <w:r>
-        <w:rPr>
-          <w:b/>
-        </w:rPr>
-        <w:t xml:space="preserve"> </w:t>
-      </w:r>
-      <w:r>
-        <w:t>contents are equally meaningless at first, but the critic network</w:t>
-      </w:r>
-      <w:r>
-        <w:rPr>
-          <w:b/>
-        </w:rPr>
-        <w:t xml:space="preserve"> </w:t>
-      </w:r>
-      <w:r>
         <w:t xml:space="preserve">employs temporal difference (TD) learning </w:t>
       </w:r>
       <w:r>
-        <w:t>(Sutton, 1998, O’Reilly, 2007)</w:t>
-      </w:r>
-      <w:r>
-        <w:t xml:space="preserve"> </w:t>
+        <w:t xml:space="preserve">(Sutton, 1998, O’Reilly, 2007) </w:t>
       </w:r>
       <w:r>
         <w:t>to learn the value of each WM-state combination by experiencing</w:t>
@@ -6678,23 +6680,7 @@
       </w:r>
       <w:r>
         <w:lastRenderedPageBreak/>
-        <w:t xml:space="preserve">to start the </w:t>
-      </w:r>
-      <w:proofErr w:type="spellStart"/>
-      <w:r>
-        <w:t>HWMtk</w:t>
-      </w:r>
-      <w:proofErr w:type="spellEnd"/>
-      <w:r>
-        <w:t xml:space="preserve"> with two main components: </w:t>
-      </w:r>
-      <w:proofErr w:type="gramStart"/>
-      <w:r>
-        <w:t>the</w:t>
-      </w:r>
-      <w:proofErr w:type="gramEnd"/>
-      <w:r>
-        <w:t xml:space="preserve"> Working Memory component, and the Critic Network (CN).</w:t>
+        <w:t>to start the HWMtk with two main components: the Working Memory component, and the Critic Network (CN).</w:t>
       </w:r>
     </w:p>
     <w:p>
@@ -6814,15 +6800,7 @@
         <w:t>”</w:t>
       </w:r>
       <w:r>
-        <w:t xml:space="preserve">. This list of concepts becomes our list of candidate </w:t>
-      </w:r>
-      <w:proofErr w:type="gramStart"/>
-      <w:r>
-        <w:t>chunks,</w:t>
-      </w:r>
-      <w:proofErr w:type="gramEnd"/>
-      <w:r>
-        <w:t xml:space="preserve"> </w:t>
+        <w:t xml:space="preserve">. This list of concepts becomes our list of candidate chunks, </w:t>
       </w:r>
       <w:r>
         <w:t>from</w:t>
@@ -6854,15 +6832,7 @@
         <w:t>Critic Network.</w:t>
       </w:r>
       <w:r>
-        <w:t xml:space="preserve"> The CN component is the neural network that drives learning in the </w:t>
-      </w:r>
-      <w:proofErr w:type="spellStart"/>
-      <w:r>
-        <w:t>WMtk</w:t>
-      </w:r>
-      <w:proofErr w:type="spellEnd"/>
-      <w:r>
-        <w:t>. It is passed representations from WM that it then passes through a value function. The value function for the CN is a dot product calculation of the WM-state combination with a weight vector that is retained for the duration of the simulation. The weight vector is initialized with very small random values, and thus values for each representation will begin quite low. However, the CN employs TD-learning over many episodes of simulation, which will update the values in the weight vector, and thus make the value function converge to the correct values for each WM-state combination, according to their effectiveness at determining task outcomes.</w:t>
+        <w:t xml:space="preserve"> The CN component is the neural network that drives learning in the WMtk. It is passed representations from WM that it then passes through a value function. The value function for the CN is a dot product calculation of the WM-state combination with a weight vector that is retained for the duration of the simulation. The weight vector is initialized with very small random values, and thus values for each representation will begin quite low. However, the CN employs TD-learning over many episodes of simulation, which will update the values in the weight vector, and thus make the value function converge to the correct values for each WM-state combination, according to their effectiveness at determining task outcomes.</w:t>
       </w:r>
     </w:p>
     <w:p>
@@ -6969,6 +6939,7 @@
                               <w:pPr>
                                 <w:pStyle w:val="Caption"/>
                               </w:pPr>
+                              <w:bookmarkStart w:id="35" w:name="_Toc464766314"/>
                               <w:r>
                                 <w:t xml:space="preserve">Figure </w:t>
                               </w:r>
@@ -6991,19 +6962,9 @@
                                 <w:fldChar w:fldCharType="end"/>
                               </w:r>
                               <w:r>
-                                <w:t xml:space="preserve">: </w:t>
+                                <w:t>: Comparison of the original WMtk architecture (left) to the</w:t>
                               </w:r>
-                              <w:r>
-                                <w:t xml:space="preserve">Comparison of the original </w:t>
-                              </w:r>
-                              <w:proofErr w:type="spellStart"/>
-                              <w:r>
-                                <w:t>WMtk</w:t>
-                              </w:r>
-                              <w:proofErr w:type="spellEnd"/>
-                              <w:r>
-                                <w:t xml:space="preserve"> architecture (left) to the</w:t>
-                              </w:r>
+                              <w:bookmarkEnd w:id="35"/>
                             </w:p>
                             <w:p>
                               <w:pPr>
@@ -7015,15 +6976,7 @@
                                 </w:rPr>
                               </w:pPr>
                               <w:r>
-                                <w:t xml:space="preserve">  architecture of the </w:t>
-                              </w:r>
-                              <w:proofErr w:type="spellStart"/>
-                              <w:r>
-                                <w:t>HWMtk</w:t>
-                              </w:r>
-                              <w:proofErr w:type="spellEnd"/>
-                              <w:r>
-                                <w:t xml:space="preserve"> (right).</w:t>
+                                <w:t xml:space="preserve">  architecture of the HWMtk (right).</w:t>
                               </w:r>
                             </w:p>
                           </w:txbxContent>
@@ -7050,17 +7003,18 @@
           <mc:Fallback>
             <w:pict>
               <v:group w14:anchorId="5C018A06" id="Group 37" o:spid="_x0000_s1055" style="position:absolute;left:0;text-align:left;margin-left:248.85pt;margin-top:1.05pt;width:300.05pt;height:219pt;z-index:251701248;mso-position-horizontal:right;mso-position-horizontal-relative:margin;mso-width-relative:margin;mso-height-relative:margin" coordsize="43535,30353" o:gfxdata="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">
-                <v:shape id="Picture 35" o:spid="_x0000_s1056" type="#_x0000_t75" style="position:absolute;width:43535;height:26860;visibility:visible;mso-wrap-style:square" o:gfxdata="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">
+                <v:shape id="Picture 35" o:spid="_x0000_s1056" type="#_x0000_t75" style="position:absolute;width:43535;height:26860;visibility:visible;mso-wrap-style:square" o:gfxdata="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">
                   <v:imagedata r:id="rId31" o:title=""/>
                   <v:path arrowok="t"/>
                 </v:shape>
-                <v:shape id="Text Box 36" o:spid="_x0000_s1057" type="#_x0000_t202" style="position:absolute;top:27432;width:43535;height:2921;visibility:visible;mso-wrap-style:square;v-text-anchor:top" o:gfxdata="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" stroked="f">
+                <v:shape id="Text Box 36" o:spid="_x0000_s1057" type="#_x0000_t202" style="position:absolute;top:27432;width:43535;height:2921;visibility:visible;mso-wrap-style:square;v-text-anchor:top" o:gfxdata="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" stroked="f">
                   <v:textbox inset="0,0,0,0">
                     <w:txbxContent>
                       <w:p>
                         <w:pPr>
                           <w:pStyle w:val="Caption"/>
                         </w:pPr>
+                        <w:bookmarkStart w:id="36" w:name="_Toc464766314"/>
                         <w:r>
                           <w:t xml:space="preserve">Figure </w:t>
                         </w:r>
@@ -7083,19 +7037,9 @@
                           <w:fldChar w:fldCharType="end"/>
                         </w:r>
                         <w:r>
-                          <w:t xml:space="preserve">: </w:t>
+                          <w:t>: Comparison of the original WMtk architecture (left) to the</w:t>
                         </w:r>
-                        <w:r>
-                          <w:t xml:space="preserve">Comparison of the original </w:t>
-                        </w:r>
-                        <w:proofErr w:type="spellStart"/>
-                        <w:r>
-                          <w:t>WMtk</w:t>
-                        </w:r>
-                        <w:proofErr w:type="spellEnd"/>
-                        <w:r>
-                          <w:t xml:space="preserve"> architecture (left) to the</w:t>
-                        </w:r>
+                        <w:bookmarkEnd w:id="36"/>
                       </w:p>
                       <w:p>
                         <w:pPr>
@@ -7107,15 +7051,7 @@
                           </w:rPr>
                         </w:pPr>
                         <w:r>
-                          <w:t xml:space="preserve">  architecture of the </w:t>
-                        </w:r>
-                        <w:proofErr w:type="spellStart"/>
-                        <w:r>
-                          <w:t>HWMtk</w:t>
-                        </w:r>
-                        <w:proofErr w:type="spellEnd"/>
-                        <w:r>
-                          <w:t xml:space="preserve"> (right).</w:t>
+                          <w:t xml:space="preserve">  architecture of the HWMtk (right).</w:t>
                         </w:r>
                       </w:p>
                     </w:txbxContent>
@@ -7134,28 +7070,13 @@
         <w:t>figure 12</w:t>
       </w:r>
       <w:r>
-        <w:t>. The main difference between the two architectures is in the amount of code the user needs to provide in the form of functio</w:t>
-      </w:r>
-      <w:bookmarkStart w:id="34" w:name="_GoBack"/>
-      <w:bookmarkEnd w:id="34"/>
-      <w:r>
-        <w:t xml:space="preserve">ns/methods. Many of these user-defined functions are now completely performed within the </w:t>
-      </w:r>
-      <w:proofErr w:type="spellStart"/>
-      <w:r>
-        <w:t>HWMtk</w:t>
-      </w:r>
-      <w:proofErr w:type="spellEnd"/>
-      <w:r>
-        <w:t xml:space="preserve">. Sensory information can now be provided in a symbolic, English-like syntax and the symbols are automatically converted to appropriate vectors by the HRRE for presentation to the CN so that it learns to select task-relevant concepts that enable the agent to override </w:t>
-      </w:r>
-      <w:proofErr w:type="spellStart"/>
-      <w:r>
-        <w:t>prepotent</w:t>
-      </w:r>
-      <w:proofErr w:type="spellEnd"/>
-      <w:r>
-        <w:t xml:space="preserve"> responses with task-relevant behaviors. Also, while the function calculating reward information still needs to be specified by the user, the augmented toolkit does not need to call this function directly.  This simplifies the user's implementation since it no longer needs to be concerned with the inner-workings of the toolkit to perform reward calculations.</w:t>
+        <w:t>. The main difference between the two architectures is in the amount of code the user needs to provide in the form of functions/methods. Many of these user-defined functions are now completely performed within the HWMtk. Sensory information can now be provided in a symbolic, English-like syntax and the symbols are automatically converted to appropriate vectors by the HRRE for presentation to the CN so that it learns to select task-relevant concepts that enable the agent to override pre</w:t>
+      </w:r>
+      <w:r>
+        <w:t>-</w:t>
+      </w:r>
+      <w:r>
+        <w:t>potent responses with task-relevant behaviors. Also, while the function calculating reward information still needs to be specified by the user, the augmented toolkit does not need to call this function directly.  This simplifies the user's implementation since it no longer needs to be concerned with the inner-workings of the toolkit to perform reward calculations.</w:t>
       </w:r>
     </w:p>
     <w:p>
@@ -7167,7 +7088,7 @@
           <w:rFonts w:ascii="Times New Roman" w:hAnsi="Times New Roman" w:cs="Times New Roman"/>
         </w:rPr>
       </w:pPr>
-      <w:bookmarkStart w:id="35" w:name="_Toc463981715"/>
+      <w:bookmarkStart w:id="37" w:name="_Toc464766425"/>
       <w:r>
         <w:rPr>
           <w:rFonts w:ascii="Times New Roman" w:hAnsi="Times New Roman" w:cs="Times New Roman"/>
@@ -7175,7 +7096,7 @@
         <w:lastRenderedPageBreak/>
         <w:t>Testing the Holographic Working Memory Toolkit</w:t>
       </w:r>
-      <w:bookmarkEnd w:id="35"/>
+      <w:bookmarkEnd w:id="37"/>
     </w:p>
     <w:p>
       <w:pPr>
@@ -7187,15 +7108,7 @@
         </w:rPr>
       </w:pPr>
       <w:r>
-        <w:t xml:space="preserve">We developed a task for the </w:t>
-      </w:r>
-      <w:proofErr w:type="spellStart"/>
-      <w:r>
-        <w:t>HWMtk</w:t>
-      </w:r>
-      <w:proofErr w:type="spellEnd"/>
-      <w:r>
-        <w:t xml:space="preserve"> to determine if the</w:t>
+        <w:t>We developed a task for the HWMtk to determine if the</w:t>
       </w:r>
       <w:r>
         <w:rPr>
@@ -7258,7 +7171,19 @@
         <w:t xml:space="preserve"> </w:t>
       </w:r>
       <w:r>
-        <w:t>color ``red'' at the end of the simulation. This task would be</w:t>
+        <w:t xml:space="preserve">color </w:t>
+      </w:r>
+      <w:r>
+        <w:t>“</w:t>
+      </w:r>
+      <w:r>
+        <w:t>red</w:t>
+      </w:r>
+      <w:r>
+        <w:t>”</w:t>
+      </w:r>
+      <w:r>
+        <w:t xml:space="preserve"> at the end of the simulation. This task would be</w:t>
       </w:r>
       <w:r>
         <w:rPr>
@@ -7321,7 +7246,19 @@
         <w:t xml:space="preserve"> </w:t>
       </w:r>
       <w:r>
-        <w:t>decide to hold onto the color ``red'' and retain this concept in</w:t>
+        <w:t xml:space="preserve">decide to hold onto the color </w:t>
+      </w:r>
+      <w:r>
+        <w:t>“</w:t>
+      </w:r>
+      <w:r>
+        <w:t>red</w:t>
+      </w:r>
+      <w:r>
+        <w:t>”</w:t>
+      </w:r>
+      <w:r>
+        <w:t xml:space="preserve"> and retain this concept in</w:t>
       </w:r>
       <w:r>
         <w:rPr>
@@ -7403,15 +7340,7 @@
         <w:jc w:val="both"/>
       </w:pPr>
       <w:r>
-        <w:t xml:space="preserve">Learning parameters for the task were set to similar values as the defaults for the standard </w:t>
-      </w:r>
-      <w:proofErr w:type="spellStart"/>
-      <w:r>
-        <w:t>WMtk</w:t>
-      </w:r>
-      <w:proofErr w:type="spellEnd"/>
-      <w:r>
-        <w:t xml:space="preserve">: CN learning rate parameter, </w:t>
+        <w:t xml:space="preserve">Learning parameters for the task were set to similar values as the defaults for the standard WMtk: CN learning rate parameter, </w:t>
       </w:r>
       <w:r>
         <w:t>α</w:t>
@@ -7520,15 +7449,7 @@
         <w:t xml:space="preserve"> </w:t>
       </w:r>
       <w:r>
-        <w:t xml:space="preserve">Considering the simplicity and ease of setting up the task, the </w:t>
-      </w:r>
-      <w:proofErr w:type="spellStart"/>
-      <w:r>
-        <w:t>HWMtk</w:t>
-      </w:r>
-      <w:proofErr w:type="spellEnd"/>
-      <w:r>
-        <w:t xml:space="preserve"> meets our first and most important criterion for success: simplification of interface and ease of use for the developer.</w:t>
+        <w:t>Considering the simplicity and ease of setting up the task, the HWMtk meets our first and most important criterion for success: simplification of interface and ease of use for the developer.</w:t>
       </w:r>
     </w:p>
     <w:p>
@@ -7536,6 +7457,595 @@
         <w:spacing w:line="480" w:lineRule="auto"/>
         <w:ind w:firstLine="720"/>
         <w:jc w:val="both"/>
+      </w:pPr>
+      <w:r>
+        <w:t xml:space="preserve">We additionally have developed a test in the statistical language R that serves as further proof of concept for our research. This test uses the same constructs and processes as the HWMtk, making it a valid proof of concept that we plan on implementing using the full toolkit in the future. </w:t>
+      </w:r>
+      <w:r>
+        <w:t>We chose to use the</w:t>
+      </w:r>
+      <w:r>
+        <w:t xml:space="preserve"> Wisconsin</w:t>
+      </w:r>
+      <w:r>
+        <w:t xml:space="preserve"> Card Sort task (WCST) –</w:t>
+      </w:r>
+      <w:r>
+        <w:t xml:space="preserve"> </w:t>
+      </w:r>
+      <w:r>
+        <w:t>a task well suited for testing cognitive models of PFC function (</w:t>
+      </w:r>
+      <w:proofErr w:type="spellStart"/>
+      <w:r>
+        <w:t>Rougier</w:t>
+      </w:r>
+      <w:proofErr w:type="spellEnd"/>
+      <w:r>
+        <w:t xml:space="preserve"> et al., 2005). In our version of the </w:t>
+      </w:r>
+      <w:r>
+        <w:t xml:space="preserve">WCST, a deck of cards containing objects is generated. These objects are described by 2 dimensions each with three features. A dimension would be something like color or shape and a feature would be something like green in the color dimension, and square in the shape dimension. Thus sample cards might be something like a green square, a blue triangle, or a red circle, and the deck would contain all permutations of these features per dimension. We chose a dimension-feature design for our cards for scalability. It is easier to increase the number of dimensions and features </w:t>
+      </w:r>
+      <w:r>
+        <w:t>to create</w:t>
+      </w:r>
+      <w:r>
+        <w:t xml:space="preserve"> complex tasks than </w:t>
+      </w:r>
+      <w:r>
+        <w:t>explicitly creating</w:t>
+      </w:r>
+      <w:r>
+        <w:t xml:space="preserve"> every permutation of </w:t>
+      </w:r>
+      <w:r>
+        <w:t>the cards to add another dimension – such as the number of each shape present on each card.</w:t>
+      </w:r>
+    </w:p>
+    <w:p>
+      <w:pPr>
+        <w:spacing w:line="480" w:lineRule="auto"/>
+        <w:ind w:firstLine="720"/>
+        <w:jc w:val="both"/>
+      </w:pPr>
+      <w:r>
+        <w:t xml:space="preserve">At the start of the task, a rule is selected. This rule would be a single feature from one of the dimensions, e.g. blue or triangle. The agent is then shown a random card from the deck and is required to place it on one of two piles. The “match” pile is where the agent should choose to place the card if the card contains the feature specified by the rule, otherwise it should place it on the “discard” pile. </w:t>
+      </w:r>
+      <w:r>
+        <w:t xml:space="preserve">Since the rule is not part of the agent’s knowledge base, it makes its decision based on the feature it decides to store in WM. </w:t>
+      </w:r>
+      <w:r>
+        <w:t xml:space="preserve">A reward of 1 is given if the agent </w:t>
+      </w:r>
+      <w:r>
+        <w:lastRenderedPageBreak/>
+        <w:t xml:space="preserve">chose correctly, otherwise a reward of 0. Either way, the task is repeated </w:t>
+      </w:r>
+      <w:r>
+        <w:t xml:space="preserve">episodically for </w:t>
+      </w:r>
+      <w:r>
+        <w:t>1M</w:t>
+      </w:r>
+      <w:r>
+        <w:t xml:space="preserve"> trials. Eventually, the agent’s WM will learn that the most valuable feature to remember is that which matches the rule, and it will always choose the correct pile for any card that it is shown.</w:t>
+      </w:r>
+    </w:p>
+    <w:p>
+      <w:pPr>
+        <w:spacing w:line="480" w:lineRule="auto"/>
+        <w:ind w:firstLine="720"/>
+        <w:jc w:val="both"/>
+      </w:pPr>
+      <w:r>
+        <w:t xml:space="preserve">We know that the agent has correctly learned the rule if it has chosen the correct pile for 100 contiguous cards, at which point we </w:t>
+      </w:r>
+      <w:r>
+        <w:t>generate a</w:t>
+      </w:r>
+      <w:r>
+        <w:t xml:space="preserve"> new rule and record the number of trials since the previous switch, which we call the switch time.</w:t>
+      </w:r>
+      <w:r>
+        <w:t xml:space="preserve"> We found that for 1M trials, the median switch time was </w:t>
+      </w:r>
+      <w:r>
+        <w:t xml:space="preserve">3883.5 </w:t>
+      </w:r>
+      <w:r>
+        <w:t>±</w:t>
+      </w:r>
+      <w:r>
+        <w:t xml:space="preserve"> 327.1163</w:t>
+      </w:r>
+      <w:r>
+        <w:t xml:space="preserve">, meaning it typically took the agent between 3500 and 4200 trials to correctly learn a new rule. </w:t>
+      </w:r>
+    </w:p>
+    <w:p>
+      <w:pPr>
+        <w:spacing w:line="480" w:lineRule="auto"/>
+        <w:ind w:firstLine="720"/>
+        <w:jc w:val="both"/>
+      </w:pPr>
+      <w:r>
+        <w:t xml:space="preserve">The parameters for the WCST are as follows: </w:t>
+      </w:r>
+      <w:r>
+        <w:t xml:space="preserve">CN learning rate parameter, </w:t>
+      </w:r>
+      <w:r>
+        <w:t>α</w:t>
+      </w:r>
+      <w:r>
+        <w:t xml:space="preserve"> </w:t>
+      </w:r>
+      <w:r>
+        <w:t>=</w:t>
+      </w:r>
+      <w:r>
+        <w:t xml:space="preserve"> 0.9</w:t>
+      </w:r>
+      <w:r>
+        <w:t xml:space="preserve">; future reward discounting factor, </w:t>
+      </w:r>
+      <w:r>
+        <w:t xml:space="preserve">γ </w:t>
+      </w:r>
+      <w:r>
+        <w:t>=</w:t>
+      </w:r>
+      <w:r>
+        <w:t xml:space="preserve"> 0.5</w:t>
+      </w:r>
+      <w:r>
+        <w:t xml:space="preserve">; past action eligibility factor, </w:t>
+      </w:r>
+      <w:r>
+        <w:t xml:space="preserve">λ </w:t>
+      </w:r>
+      <w:r>
+        <w:t>=</w:t>
+      </w:r>
+      <w:r>
+        <w:t xml:space="preserve"> </w:t>
+      </w:r>
+      <w:r>
+        <w:t xml:space="preserve">0.1; epsilon-soft random working memory selection probability, </w:t>
+      </w:r>
+      <w:r>
+        <w:t xml:space="preserve">ε </w:t>
+      </w:r>
+      <w:r>
+        <w:t>=</w:t>
+      </w:r>
+      <w:r>
+        <w:t xml:space="preserve"> 0.05</w:t>
+      </w:r>
+      <w:r>
+        <w:t xml:space="preserve">; number of working memory slots, </w:t>
+      </w:r>
+      <w:r>
+        <w:rPr>
+          <w:i/>
+        </w:rPr>
+        <w:t>s</w:t>
+      </w:r>
+      <w:r>
+        <w:t xml:space="preserve"> </w:t>
+      </w:r>
+      <w:r>
+        <w:t>=</w:t>
+      </w:r>
+      <w:r>
+        <w:t xml:space="preserve"> </w:t>
+      </w:r>
+      <w:r>
+        <w:t xml:space="preserve">1; and HRR vector length, </w:t>
+      </w:r>
+      <w:r>
+        <w:rPr>
+          <w:i/>
+        </w:rPr>
+        <w:t xml:space="preserve">n </w:t>
+      </w:r>
+      <w:r>
+        <w:t>=</w:t>
+      </w:r>
+      <w:r>
+        <w:t xml:space="preserve"> 1024</w:t>
+      </w:r>
+      <w:r>
+        <w:t>.</w:t>
+      </w:r>
+    </w:p>
+    <w:p>
+      <w:r>
+        <w:br w:type="page"/>
+      </w:r>
+    </w:p>
+    <w:p>
+      <w:pPr>
+        <w:spacing w:line="480" w:lineRule="auto"/>
+        <w:ind w:firstLine="720"/>
+        <w:jc w:val="both"/>
+      </w:pPr>
+    </w:p>
+    <w:p>
+      <w:pPr>
+        <w:pStyle w:val="Heading1"/>
+        <w:spacing w:line="480" w:lineRule="auto"/>
+        <w:jc w:val="center"/>
+        <w:rPr>
+          <w:rFonts w:ascii="Times New Roman" w:hAnsi="Times New Roman" w:cs="Times New Roman"/>
+        </w:rPr>
+      </w:pPr>
+      <w:bookmarkStart w:id="38" w:name="_Toc464766426"/>
+      <w:r>
+        <w:rPr>
+          <w:rFonts w:ascii="Times New Roman" w:hAnsi="Times New Roman" w:cs="Times New Roman"/>
+        </w:rPr>
+        <w:t>Results and Discussion</w:t>
+      </w:r>
+      <w:bookmarkEnd w:id="38"/>
+    </w:p>
+    <w:p>
+      <w:pPr>
+        <w:spacing w:line="480" w:lineRule="auto"/>
+        <w:ind w:firstLine="720"/>
+        <w:jc w:val="both"/>
+      </w:pPr>
+      <w:r>
+        <w:t>When testing the HWMtk with the colors task, we were looking to see if it held up to the two main criteria for success mentioned in the introduction: 1) ease of use in setting up a learning task using the new string-passing SE interface, and 2) successful learning using HRRs in place of the old distributed encodings.</w:t>
+      </w:r>
+    </w:p>
+    <w:p>
+      <w:pPr>
+        <w:spacing w:line="480" w:lineRule="auto"/>
+        <w:ind w:firstLine="720"/>
+        <w:jc w:val="both"/>
+        <w:rPr>
+          <w:b/>
+        </w:rPr>
+      </w:pPr>
+      <w:r>
+        <w:rPr>
+          <w:b/>
+        </w:rPr>
+        <w:t xml:space="preserve">Ease of Use. </w:t>
+      </w:r>
+      <w:r>
+        <w:t>Setting up the colors learning task proved simple compared to setting</w:t>
+      </w:r>
+      <w:r>
+        <w:rPr>
+          <w:b/>
+        </w:rPr>
+        <w:t xml:space="preserve"> </w:t>
+      </w:r>
+      <w:r>
+        <w:t>up tasks using the original toolkit. Had we been using the original</w:t>
+      </w:r>
+      <w:r>
+        <w:rPr>
+          <w:b/>
+        </w:rPr>
+        <w:t xml:space="preserve"> </w:t>
+      </w:r>
+      <w:r>
+        <w:t>WMtk, we would have had to write a function to create distributed</w:t>
+      </w:r>
+      <w:r>
+        <w:rPr>
+          <w:b/>
+        </w:rPr>
+        <w:t xml:space="preserve"> </w:t>
+      </w:r>
+      <w:r>
+        <w:t>representations of each color as a chunk of information usable to WM,</w:t>
+      </w:r>
+      <w:r>
+        <w:rPr>
+          <w:b/>
+        </w:rPr>
+        <w:t xml:space="preserve"> </w:t>
+      </w:r>
+      <w:r>
+        <w:t>as well as a similar function for encoding the state, and a reward</w:t>
+      </w:r>
+      <w:r>
+        <w:rPr>
+          <w:b/>
+        </w:rPr>
+        <w:t xml:space="preserve"> </w:t>
+      </w:r>
+      <w:r>
+        <w:t>function to check to provide a reward value according to the agent’s</w:t>
+      </w:r>
+      <w:r>
+        <w:rPr>
+          <w:b/>
+        </w:rPr>
+        <w:t xml:space="preserve"> </w:t>
+      </w:r>
+      <w:r>
+        <w:t>performance. We would have had to write each of these before writing</w:t>
+      </w:r>
+      <w:r>
+        <w:rPr>
+          <w:b/>
+        </w:rPr>
+        <w:t xml:space="preserve"> </w:t>
+      </w:r>
+      <w:r>
+        <w:t>the logic for the task itself, but using the augmented toolkit, none</w:t>
+      </w:r>
+      <w:r>
+        <w:rPr>
+          <w:b/>
+        </w:rPr>
+        <w:t xml:space="preserve"> </w:t>
+      </w:r>
+      <w:r>
+        <w:t>of this preparation was necessary. We simply set up an array of n</w:t>
+      </w:r>
+      <w:r>
+        <w:rPr>
+          <w:b/>
+        </w:rPr>
+        <w:t xml:space="preserve"> </w:t>
+      </w:r>
+      <w:r>
+        <w:t>color strings, shuffled them at the beginning of each episode,</w:t>
+      </w:r>
+      <w:r>
+        <w:rPr>
+          <w:b/>
+        </w:rPr>
+        <w:t xml:space="preserve"> </w:t>
+      </w:r>
+      <w:r>
+        <w:t>initialized episode with the first color, called the Step function</w:t>
+      </w:r>
+      <w:r>
+        <w:rPr>
+          <w:b/>
+        </w:rPr>
+        <w:t xml:space="preserve"> </w:t>
+      </w:r>
+      <w:r>
+        <w:t>with each subsequent color less than n, and called the Absorb Reward</w:t>
+      </w:r>
+      <w:r>
+        <w:rPr>
+          <w:b/>
+        </w:rPr>
+        <w:t xml:space="preserve"> </w:t>
+      </w:r>
+      <w:r>
+        <w:t>function with the nth color string. The only logic for the reward was</w:t>
+      </w:r>
+      <w:r>
+        <w:rPr>
+          <w:b/>
+        </w:rPr>
+        <w:t xml:space="preserve"> </w:t>
+      </w:r>
+      <w:r>
+        <w:t>written in line with the rest of the task, and it entailed a check to</w:t>
+      </w:r>
+      <w:r>
+        <w:rPr>
+          <w:b/>
+        </w:rPr>
+        <w:t xml:space="preserve"> </w:t>
+      </w:r>
+      <w:r>
+        <w:t>see if “red” was stored in the contents of WM. If it was, Absorb</w:t>
+      </w:r>
+      <w:r>
+        <w:rPr>
+          <w:b/>
+        </w:rPr>
+        <w:t xml:space="preserve"> </w:t>
+      </w:r>
+      <w:r>
+        <w:t>Reward was provided a reward value of 1.0 for success, else a 0.0 for failure. Considering the simplicity and ease of setting up the task, the HWMtk meets our first and most important criterion for success: simplification of interface and ease of use for the developer.</w:t>
+      </w:r>
+    </w:p>
+    <w:p>
+      <w:pPr>
+        <w:spacing w:line="480" w:lineRule="auto"/>
+        <w:ind w:firstLine="720"/>
+        <w:jc w:val="both"/>
+        <w:rPr>
+          <w:b/>
+        </w:rPr>
+      </w:pPr>
+      <w:r>
+        <w:rPr>
+          <w:b/>
+        </w:rPr>
+        <w:t xml:space="preserve">Effective Learning Using HRRs. </w:t>
+      </w:r>
+      <w:r>
+        <w:t>The final test to determine the outcome of our project was to run the</w:t>
+      </w:r>
+      <w:r>
+        <w:rPr>
+          <w:b/>
+        </w:rPr>
+        <w:t xml:space="preserve"> </w:t>
+      </w:r>
+      <w:r>
+        <w:t>task for 100 trials and collect the data to determine whether or not</w:t>
+      </w:r>
+      <w:r>
+        <w:rPr>
+          <w:b/>
+        </w:rPr>
+        <w:t xml:space="preserve"> </w:t>
+      </w:r>
+      <w:r>
+        <w:t>the agent was learning. We gathered information over every trial,</w:t>
+      </w:r>
+      <w:r>
+        <w:rPr>
+          <w:b/>
+        </w:rPr>
+        <w:t xml:space="preserve"> </w:t>
+      </w:r>
+      <w:r>
+        <w:t xml:space="preserve">keeping track of the number of </w:t>
+      </w:r>
+      <w:r>
+        <w:lastRenderedPageBreak/>
+        <w:t>episodes the agent successfully</w:t>
+      </w:r>
+      <w:r>
+        <w:rPr>
+          <w:b/>
+        </w:rPr>
+        <w:t xml:space="preserve"> </w:t>
+      </w:r>
+      <w:r>
+        <w:t>completed the task and recording the number of successes per every</w:t>
+      </w:r>
+      <w:r>
+        <w:rPr>
+          <w:b/>
+        </w:rPr>
+        <w:t xml:space="preserve"> </w:t>
+      </w:r>
+      <w:r>
+        <w:t>1000 episodes. We considered a 98 percent success rate per thousand</w:t>
+      </w:r>
+      <w:r>
+        <w:rPr>
+          <w:b/>
+        </w:rPr>
+        <w:t xml:space="preserve"> </w:t>
+      </w:r>
+      <w:r>
+        <w:t>episodes an indication that the agent had effectively learned the</w:t>
+      </w:r>
+      <w:r>
+        <w:rPr>
+          <w:b/>
+        </w:rPr>
+        <w:t xml:space="preserve"> </w:t>
+      </w:r>
+      <w:r>
+        <w:t>task. Over the 100 trials, we found that the agent learned the task to</w:t>
+      </w:r>
+      <w:r>
+        <w:rPr>
+          <w:b/>
+        </w:rPr>
+        <w:t xml:space="preserve"> </w:t>
+      </w:r>
+      <w:r>
+        <w:t>a 100 percent success rate within an average of 8000</w:t>
+      </w:r>
+      <w:r>
+        <w:rPr>
+          <w:b/>
+        </w:rPr>
+        <w:t xml:space="preserve"> </w:t>
+      </w:r>
+      <w:r>
+        <w:t>episodes. Therefore, the HWMtk meets the requirement of being</w:t>
+      </w:r>
+      <w:r>
+        <w:rPr>
+          <w:b/>
+        </w:rPr>
+        <w:t xml:space="preserve"> </w:t>
+      </w:r>
+      <w:r>
+        <w:t>capable of learning using holographic reduced representations</w:t>
+      </w:r>
+      <w:r>
+        <w:rPr>
+          <w:b/>
+        </w:rPr>
+        <w:t xml:space="preserve"> </w:t>
+      </w:r>
+      <w:r>
+        <w:t>for concepts.</w:t>
+      </w:r>
+    </w:p>
+    <w:p>
+      <w:pPr>
+        <w:spacing w:line="480" w:lineRule="auto"/>
+        <w:ind w:firstLine="720"/>
+        <w:jc w:val="both"/>
+      </w:pPr>
+      <w:r>
+        <w:rPr>
+          <w:b/>
+        </w:rPr>
+        <w:t xml:space="preserve">Discussions. </w:t>
+      </w:r>
+      <w:r>
+        <w:t>The HWMtk has several advantages over the WMtk by using</w:t>
+      </w:r>
+      <w:r>
+        <w:t xml:space="preserve"> HRRs for SE/DE representation. </w:t>
+      </w:r>
+      <w:r>
+        <w:t>HRRs are much more robust than the task specific, manually encoded representations used in the original toolkit. New, complex concepts can be encoded automatically without having to alter the topology of the CN since such concepts are constructed via new HRRs or convolved representations of equivalent length. Thus, complex concepts fit into the same WM slots as simple ones, allowing slots to encode increasingly more complex concepts.</w:t>
+      </w:r>
+    </w:p>
+    <w:p>
+      <w:pPr>
+        <w:spacing w:line="480" w:lineRule="auto"/>
+        <w:ind w:firstLine="720"/>
+        <w:jc w:val="both"/>
+      </w:pPr>
+      <w:r>
+        <w:t xml:space="preserve">Tasks that were previously beyond the capabilities of the previous toolkit are now more realizable. For example, since new concepts can be formed when needed, learning performance on a simple task might transfer to a more complex task. More complex tasks might be more learned in far fewer episodes by leveraging such previous knowledge rather than learning the task from scratch. Also, since HRRs provide a natural method for encoding </w:t>
+      </w:r>
+      <w:proofErr w:type="spellStart"/>
+      <w:r>
+        <w:t>hierachical</w:t>
+      </w:r>
+      <w:proofErr w:type="spellEnd"/>
+      <w:r>
+        <w:t xml:space="preserve"> structure, tasks which require paying attention to </w:t>
+      </w:r>
+      <w:proofErr w:type="spellStart"/>
+      <w:r>
+        <w:t>heirachical</w:t>
+      </w:r>
+      <w:proofErr w:type="spellEnd"/>
+      <w:r>
+        <w:t xml:space="preserve"> signals will be easier to program, and possibly easier to learn.</w:t>
+      </w:r>
+    </w:p>
+    <w:p>
+      <w:pPr>
+        <w:spacing w:line="480" w:lineRule="auto"/>
+        <w:ind w:firstLine="720"/>
+        <w:jc w:val="both"/>
+      </w:pPr>
+      <w:r>
+        <w:t xml:space="preserve">The HWMtk antiquates the need for user-specified concept encoding mechanisms, thus greatly reducing both the time and knowledge of ANNs needed to adequately set up those functions before writing the simulation. Specifically, the user no longer needs background </w:t>
+      </w:r>
+      <w:r>
+        <w:lastRenderedPageBreak/>
+        <w:t>knowledge on how to construct sparse, distributed, conjunctive codes, and does not need to rewrite encoding function when new concepts need to be proposed to WM or encoding into the state descriptions. We hope that this alone will increase the interest in the HWMtk, and will make it a better resource for other researchers wishing to test WM-related tasks.</w:t>
+      </w:r>
+    </w:p>
+    <w:p>
+      <w:pPr>
+        <w:spacing w:line="480" w:lineRule="auto"/>
+        <w:ind w:firstLine="720"/>
+        <w:jc w:val="both"/>
+        <w:rPr>
+          <w:b/>
+        </w:rPr>
       </w:pPr>
       <w:r>
         <w:rPr>
@@ -7544,13 +8054,13 @@
         <mc:AlternateContent>
           <mc:Choice Requires="wpg">
             <w:drawing>
-              <wp:anchor distT="0" distB="0" distL="114300" distR="114300" simplePos="0" relativeHeight="251697152" behindDoc="0" locked="0" layoutInCell="1" allowOverlap="1" wp14:anchorId="05E2DC33" wp14:editId="6B26571C">
+              <wp:anchor distT="0" distB="0" distL="114300" distR="114300" simplePos="0" relativeHeight="251697152" behindDoc="0" locked="0" layoutInCell="1" allowOverlap="1" wp14:anchorId="6ACFFE1E" wp14:editId="4854C553">
                 <wp:simplePos x="0" y="0"/>
                 <wp:positionH relativeFrom="margin">
                   <wp:align>right</wp:align>
                 </wp:positionH>
                 <wp:positionV relativeFrom="paragraph">
-                  <wp:posOffset>1056005</wp:posOffset>
+                  <wp:posOffset>705485</wp:posOffset>
                 </wp:positionV>
                 <wp:extent cx="5705475" cy="5063490"/>
                 <wp:effectExtent l="0" t="0" r="9525" b="3810"/>
@@ -7564,7 +8074,7 @@
                       <wpg:grpSpPr>
                         <a:xfrm>
                           <a:off x="0" y="0"/>
-                          <a:ext cx="5705475" cy="5063706"/>
+                          <a:ext cx="5705475" cy="5063490"/>
                           <a:chOff x="0" y="0"/>
                           <a:chExt cx="3657600" cy="3742817"/>
                         </a:xfrm>
@@ -7627,6 +8137,7 @@
                                   <w:szCs w:val="24"/>
                                 </w:rPr>
                               </w:pPr>
+                              <w:bookmarkStart w:id="39" w:name="_Toc464766315"/>
                               <w:r>
                                 <w:t xml:space="preserve">Figure </w:t>
                               </w:r>
@@ -7649,35 +8160,7 @@
                                 <w:fldChar w:fldCharType="end"/>
                               </w:r>
                               <w:r>
-                                <w:t xml:space="preserve">: Example of how task-specific, sparse, distributed encoding was performed in the original </w:t>
-                              </w:r>
-                              <w:proofErr w:type="spellStart"/>
-                              <w:r>
-                                <w:t>WMtk</w:t>
-                              </w:r>
-                              <w:proofErr w:type="spellEnd"/>
-                              <w:r>
-                                <w:t xml:space="preserve">. In the </w:t>
-                              </w:r>
-                              <w:proofErr w:type="spellStart"/>
-                              <w:r>
-                                <w:t>HWMtk</w:t>
-                              </w:r>
-                              <w:proofErr w:type="spellEnd"/>
-                              <w:r>
-                                <w:t>, an appropriate distributed HR</w:t>
-                              </w:r>
-                              <w:r>
-                                <w:t>R representation can be built au</w:t>
-                              </w:r>
-                              <w:r>
-                                <w:t>t</w:t>
-                              </w:r>
-                              <w:r>
-                                <w:t>o</w:t>
-                              </w:r>
-                              <w:r>
-                                <w:t xml:space="preserve">matically without the </w:t>
+                                <w:t xml:space="preserve">: Example of how task-specific, sparse, distributed encoding was performed in the original WMtk. In the HWMtk, an appropriate distributed HRR representation can be built automatically without the </w:t>
                               </w:r>
                               <w:proofErr w:type="gramStart"/>
                               <w:r>
@@ -7695,6 +8178,7 @@
                               <w:r>
                                 <w:t>*target”.</w:t>
                               </w:r>
+                              <w:bookmarkEnd w:id="39"/>
                             </w:p>
                           </w:txbxContent>
                         </wps:txbx>
@@ -7719,12 +8203,12 @@
           </mc:Choice>
           <mc:Fallback>
             <w:pict>
-              <v:group w14:anchorId="05E2DC33" id="Group 34" o:spid="_x0000_s1058" style="position:absolute;left:0;text-align:left;margin-left:398.05pt;margin-top:83.15pt;width:449.25pt;height:398.7pt;z-index:251697152;mso-position-horizontal:right;mso-position-horizontal-relative:margin;mso-width-relative:margin;mso-height-relative:margin" coordsize="36576,37428" o:gfxdata="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">
-                <v:shape id="Picture 11" o:spid="_x0000_s1059" type="#_x0000_t75" style="position:absolute;width:36576;height:31896;visibility:visible;mso-wrap-style:square" o:gfxdata="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">
+              <v:group w14:anchorId="6ACFFE1E" id="Group 34" o:spid="_x0000_s1058" style="position:absolute;left:0;text-align:left;margin-left:398.05pt;margin-top:55.55pt;width:449.25pt;height:398.7pt;z-index:251697152;mso-position-horizontal:right;mso-position-horizontal-relative:margin;mso-width-relative:margin;mso-height-relative:margin" coordsize="36576,37428" o:gfxdata="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">
+                <v:shape id="Picture 11" o:spid="_x0000_s1059" type="#_x0000_t75" style="position:absolute;width:36576;height:31896;visibility:visible;mso-wrap-style:square" o:gfxdata="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">
                   <v:imagedata r:id="rId33" o:title=""/>
                   <v:path arrowok="t"/>
                 </v:shape>
-                <v:shape id="Text Box 12" o:spid="_x0000_s1060" type="#_x0000_t202" style="position:absolute;top:32480;width:36576;height:4948;visibility:visible;mso-wrap-style:square;v-text-anchor:top" o:gfxdata="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" stroked="f">
+                <v:shape id="Text Box 12" o:spid="_x0000_s1060" type="#_x0000_t202" style="position:absolute;top:32480;width:36576;height:4948;visibility:visible;mso-wrap-style:square;v-text-anchor:top" o:gfxdata="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" stroked="f">
                   <v:textbox inset="0,0,0,0">
                     <w:txbxContent>
                       <w:p>
@@ -7736,6 +8220,7 @@
                             <w:szCs w:val="24"/>
                           </w:rPr>
                         </w:pPr>
+                        <w:bookmarkStart w:id="40" w:name="_Toc464766315"/>
                         <w:r>
                           <w:t xml:space="preserve">Figure </w:t>
                         </w:r>
@@ -7758,35 +8243,7 @@
                           <w:fldChar w:fldCharType="end"/>
                         </w:r>
                         <w:r>
-                          <w:t xml:space="preserve">: Example of how task-specific, sparse, distributed encoding was performed in the original </w:t>
-                        </w:r>
-                        <w:proofErr w:type="spellStart"/>
-                        <w:r>
-                          <w:t>WMtk</w:t>
-                        </w:r>
-                        <w:proofErr w:type="spellEnd"/>
-                        <w:r>
-                          <w:t xml:space="preserve">. In the </w:t>
-                        </w:r>
-                        <w:proofErr w:type="spellStart"/>
-                        <w:r>
-                          <w:t>HWMtk</w:t>
-                        </w:r>
-                        <w:proofErr w:type="spellEnd"/>
-                        <w:r>
-                          <w:t>, an appropriate distributed HR</w:t>
-                        </w:r>
-                        <w:r>
-                          <w:t>R representation can be built au</w:t>
-                        </w:r>
-                        <w:r>
-                          <w:t>t</w:t>
-                        </w:r>
-                        <w:r>
-                          <w:t>o</w:t>
-                        </w:r>
-                        <w:r>
-                          <w:t xml:space="preserve">matically without the </w:t>
+                          <w:t xml:space="preserve">: Example of how task-specific, sparse, distributed encoding was performed in the original WMtk. In the HWMtk, an appropriate distributed HRR representation can be built automatically without the </w:t>
                         </w:r>
                         <w:proofErr w:type="gramStart"/>
                         <w:r>
@@ -7804,6 +8261,7 @@
                         <w:r>
                           <w:t>*target”.</w:t>
                         </w:r>
+                        <w:bookmarkEnd w:id="40"/>
                       </w:p>
                     </w:txbxContent>
                   </v:textbox>
@@ -7815,32 +8273,18 @@
         </mc:AlternateContent>
       </w:r>
       <w:r>
-        <w:t>The final test to determine the outcome of our project was to run the task over 100 trials on each version of the toolkit, collecting performance data to determine whether or not the agent was learning.</w:t>
-      </w:r>
-    </w:p>
-    <w:p>
-      <w:r>
-        <w:br w:type="page"/>
-      </w:r>
-    </w:p>
-    <w:p>
-      <w:pPr>
-        <w:pStyle w:val="Heading1"/>
-        <w:spacing w:line="480" w:lineRule="auto"/>
-        <w:jc w:val="center"/>
-        <w:rPr>
-          <w:rFonts w:ascii="Times New Roman" w:hAnsi="Times New Roman" w:cs="Times New Roman"/>
-        </w:rPr>
-      </w:pPr>
-      <w:bookmarkStart w:id="36" w:name="_Toc463981716"/>
-      <w:r>
-        <w:rPr>
-          <w:rFonts w:ascii="Times New Roman" w:hAnsi="Times New Roman" w:cs="Times New Roman"/>
-        </w:rPr>
+        <w:t xml:space="preserve">The development of the HWMtk has opened up several new avenues for future work. First, we plan to utilize the HWMtk to create a new version of the delayed saccade task. This task is no more complicated, in practice, than the colors task presented earlier, but it would provide a more intuitive comparison of how the distributed encoding process is simplified by the HRRE component of the HWMtk as shown in </w:t>
+      </w:r>
+      <w:r>
+        <w:t>figure 13.</w:t>
+      </w:r>
+      <w:r>
+        <w:t xml:space="preserve"> Second, the ability to rehearse </w:t>
+      </w:r>
+      <w:r>
         <w:lastRenderedPageBreak/>
-        <w:t>Results and Discussion</w:t>
-      </w:r>
-      <w:bookmarkEnd w:id="36"/>
+        <w:t>and group items using convolution might be added to tackle tasks which require memorizing long sequences of information quickly. Such functionality might be used to study how limits on cognitive faculties arise from a small set of WM slots. Additionally, the TD learning element of the toolkit is currently being used to learn internal actions (selecting working memory contents), but has traditionally been used to learn external actions. It seems likely that the toolkit could be provided with a list of symbolic actions to choose from and the TD learning element could then learn to select appropriate actions given the current state and working memory concepts. This avenue would further reduce the programming burden placed on the user, but would also complicate the learning process by needing to learn both internal actions and external actions simultaneously.</w:t>
+      </w:r>
     </w:p>
     <w:p>
       <w:pPr>
@@ -7849,458 +8293,6 @@
         <w:jc w:val="both"/>
       </w:pPr>
       <w:r>
-        <w:t xml:space="preserve">When testing the </w:t>
-      </w:r>
-      <w:proofErr w:type="spellStart"/>
-      <w:r>
-        <w:t>HWMtk</w:t>
-      </w:r>
-      <w:proofErr w:type="spellEnd"/>
-      <w:r>
-        <w:t xml:space="preserve"> with the colors task, we were looking to see if it held up to the two main criteria for success mentioned in the introduction: 1) ease of use in setting up a learning task using the new string-passing SE interface, and 2) successful learning using HRRs in place of the old distributed encodings.</w:t>
-      </w:r>
-    </w:p>
-    <w:p>
-      <w:pPr>
-        <w:spacing w:line="480" w:lineRule="auto"/>
-        <w:ind w:firstLine="720"/>
-        <w:jc w:val="both"/>
-        <w:rPr>
-          <w:b/>
-        </w:rPr>
-      </w:pPr>
-      <w:r>
-        <w:rPr>
-          <w:b/>
-        </w:rPr>
-        <w:t xml:space="preserve">Ease of Use. </w:t>
-      </w:r>
-      <w:r>
-        <w:t>Setting up the colors learning task proved simple compared to setting</w:t>
-      </w:r>
-      <w:r>
-        <w:rPr>
-          <w:b/>
-        </w:rPr>
-        <w:t xml:space="preserve"> </w:t>
-      </w:r>
-      <w:r>
-        <w:t>up tasks using the original toolkit. Had we been using the original</w:t>
-      </w:r>
-      <w:r>
-        <w:rPr>
-          <w:b/>
-        </w:rPr>
-        <w:t xml:space="preserve"> </w:t>
-      </w:r>
-      <w:proofErr w:type="spellStart"/>
-      <w:r>
-        <w:t>WMtk</w:t>
-      </w:r>
-      <w:proofErr w:type="spellEnd"/>
-      <w:r>
-        <w:t>, we would have had to write a function to create distributed</w:t>
-      </w:r>
-      <w:r>
-        <w:rPr>
-          <w:b/>
-        </w:rPr>
-        <w:t xml:space="preserve"> </w:t>
-      </w:r>
-      <w:r>
-        <w:t>representations of each color as a chunk of information usable to WM,</w:t>
-      </w:r>
-      <w:r>
-        <w:rPr>
-          <w:b/>
-        </w:rPr>
-        <w:t xml:space="preserve"> </w:t>
-      </w:r>
-      <w:r>
-        <w:t>as well as a similar function for encoding the state, and a reward</w:t>
-      </w:r>
-      <w:r>
-        <w:rPr>
-          <w:b/>
-        </w:rPr>
-        <w:t xml:space="preserve"> </w:t>
-      </w:r>
-      <w:r>
-        <w:t>function to check to provide a reward value according to the agent’s</w:t>
-      </w:r>
-      <w:r>
-        <w:rPr>
-          <w:b/>
-        </w:rPr>
-        <w:t xml:space="preserve"> </w:t>
-      </w:r>
-      <w:r>
-        <w:t>performance. We would have had to write each of these before writing</w:t>
-      </w:r>
-      <w:r>
-        <w:rPr>
-          <w:b/>
-        </w:rPr>
-        <w:t xml:space="preserve"> </w:t>
-      </w:r>
-      <w:r>
-        <w:t>the logic for the task itself, but using the augmented toolkit, none</w:t>
-      </w:r>
-      <w:r>
-        <w:rPr>
-          <w:b/>
-        </w:rPr>
-        <w:t xml:space="preserve"> </w:t>
-      </w:r>
-      <w:r>
-        <w:t>of this preparation was necessary. We simply set up an array of n</w:t>
-      </w:r>
-      <w:r>
-        <w:rPr>
-          <w:b/>
-        </w:rPr>
-        <w:t xml:space="preserve"> </w:t>
-      </w:r>
-      <w:r>
-        <w:t>color strings, shuffled them at the beginning of each episode,</w:t>
-      </w:r>
-      <w:r>
-        <w:rPr>
-          <w:b/>
-        </w:rPr>
-        <w:t xml:space="preserve"> </w:t>
-      </w:r>
-      <w:r>
-        <w:t>initialized episode with the first color, called the Step function</w:t>
-      </w:r>
-      <w:r>
-        <w:rPr>
-          <w:b/>
-        </w:rPr>
-        <w:t xml:space="preserve"> </w:t>
-      </w:r>
-      <w:r>
-        <w:t>with each subsequent color less than n, and called the Absorb Reward</w:t>
-      </w:r>
-      <w:r>
-        <w:rPr>
-          <w:b/>
-        </w:rPr>
-        <w:t xml:space="preserve"> </w:t>
-      </w:r>
-      <w:r>
-        <w:t>function with the nth color string. The only logic for the reward was</w:t>
-      </w:r>
-      <w:r>
-        <w:rPr>
-          <w:b/>
-        </w:rPr>
-        <w:t xml:space="preserve"> </w:t>
-      </w:r>
-      <w:r>
-        <w:t>written in line with the rest of the task, and it entailed a check to</w:t>
-      </w:r>
-      <w:r>
-        <w:rPr>
-          <w:b/>
-        </w:rPr>
-        <w:t xml:space="preserve"> </w:t>
-      </w:r>
-      <w:r>
-        <w:t>see if “red” was stored in the contents of WM. If it was, Absorb</w:t>
-      </w:r>
-      <w:r>
-        <w:rPr>
-          <w:b/>
-        </w:rPr>
-        <w:t xml:space="preserve"> </w:t>
-      </w:r>
-      <w:r>
-        <w:t xml:space="preserve">Reward was provided a reward value of 1.0 for success, else a 0.0 for failure. Considering the simplicity and ease of setting up the task, the </w:t>
-      </w:r>
-      <w:proofErr w:type="spellStart"/>
-      <w:r>
-        <w:t>HWMtk</w:t>
-      </w:r>
-      <w:proofErr w:type="spellEnd"/>
-      <w:r>
-        <w:t xml:space="preserve"> meets our first and most important criterion for success: simplification of interface and ease of use for the developer.</w:t>
-      </w:r>
-    </w:p>
-    <w:p>
-      <w:pPr>
-        <w:spacing w:line="480" w:lineRule="auto"/>
-        <w:ind w:firstLine="720"/>
-        <w:jc w:val="both"/>
-        <w:rPr>
-          <w:b/>
-        </w:rPr>
-      </w:pPr>
-      <w:r>
-        <w:rPr>
-          <w:b/>
-        </w:rPr>
-        <w:t xml:space="preserve">Effective Learning Using HRRs. </w:t>
-      </w:r>
-      <w:r>
-        <w:t>The final test to determine the outcome of our project was to run the</w:t>
-      </w:r>
-      <w:r>
-        <w:rPr>
-          <w:b/>
-        </w:rPr>
-        <w:t xml:space="preserve"> </w:t>
-      </w:r>
-      <w:r>
-        <w:t>task for 100 trials and collect the data to determine whether or not</w:t>
-      </w:r>
-      <w:r>
-        <w:rPr>
-          <w:b/>
-        </w:rPr>
-        <w:t xml:space="preserve"> </w:t>
-      </w:r>
-      <w:r>
-        <w:t>the agent was learning. We gathered information over every trial,</w:t>
-      </w:r>
-      <w:r>
-        <w:rPr>
-          <w:b/>
-        </w:rPr>
-        <w:t xml:space="preserve"> </w:t>
-      </w:r>
-      <w:r>
-        <w:t>keeping track of the number of episodes the agent successfully</w:t>
-      </w:r>
-      <w:r>
-        <w:rPr>
-          <w:b/>
-        </w:rPr>
-        <w:t xml:space="preserve"> </w:t>
-      </w:r>
-      <w:r>
-        <w:t xml:space="preserve">completed the task and recording the number of successes per </w:t>
-      </w:r>
-      <w:r>
-        <w:lastRenderedPageBreak/>
-        <w:t>every</w:t>
-      </w:r>
-      <w:r>
-        <w:rPr>
-          <w:b/>
-        </w:rPr>
-        <w:t xml:space="preserve"> </w:t>
-      </w:r>
-      <w:r>
-        <w:t>1000 episodes. We considered a 98 percent success rate per thousand</w:t>
-      </w:r>
-      <w:r>
-        <w:rPr>
-          <w:b/>
-        </w:rPr>
-        <w:t xml:space="preserve"> </w:t>
-      </w:r>
-      <w:r>
-        <w:t>episodes an indication that the agent had effectively learned the</w:t>
-      </w:r>
-      <w:r>
-        <w:rPr>
-          <w:b/>
-        </w:rPr>
-        <w:t xml:space="preserve"> </w:t>
-      </w:r>
-      <w:r>
-        <w:t>task. Over the 100 trials, we found that the agent learned the task to</w:t>
-      </w:r>
-      <w:r>
-        <w:rPr>
-          <w:b/>
-        </w:rPr>
-        <w:t xml:space="preserve"> </w:t>
-      </w:r>
-      <w:r>
-        <w:t>a 100 percent success rate within an average of 8000</w:t>
-      </w:r>
-      <w:r>
-        <w:rPr>
-          <w:b/>
-        </w:rPr>
-        <w:t xml:space="preserve"> </w:t>
-      </w:r>
-      <w:r>
-        <w:t xml:space="preserve">episodes. Therefore, the </w:t>
-      </w:r>
-      <w:proofErr w:type="spellStart"/>
-      <w:r>
-        <w:t>HWMtk</w:t>
-      </w:r>
-      <w:proofErr w:type="spellEnd"/>
-      <w:r>
-        <w:t xml:space="preserve"> meets the requirement of being</w:t>
-      </w:r>
-      <w:r>
-        <w:rPr>
-          <w:b/>
-        </w:rPr>
-        <w:t xml:space="preserve"> </w:t>
-      </w:r>
-      <w:r>
-        <w:t>capable of learning using holographic reduced representations</w:t>
-      </w:r>
-      <w:r>
-        <w:rPr>
-          <w:b/>
-        </w:rPr>
-        <w:t xml:space="preserve"> </w:t>
-      </w:r>
-      <w:r>
-        <w:t>for concepts.</w:t>
-      </w:r>
-    </w:p>
-    <w:p>
-      <w:pPr>
-        <w:spacing w:line="480" w:lineRule="auto"/>
-        <w:ind w:firstLine="720"/>
-        <w:jc w:val="both"/>
-      </w:pPr>
-      <w:r>
-        <w:rPr>
-          <w:b/>
-        </w:rPr>
-        <w:t xml:space="preserve">Discussions. </w:t>
-      </w:r>
-      <w:r>
-        <w:t xml:space="preserve">The </w:t>
-      </w:r>
-      <w:proofErr w:type="spellStart"/>
-      <w:r>
-        <w:t>HWMtk</w:t>
-      </w:r>
-      <w:proofErr w:type="spellEnd"/>
-      <w:r>
-        <w:t xml:space="preserve"> has several advantages over the </w:t>
-      </w:r>
-      <w:proofErr w:type="spellStart"/>
-      <w:r>
-        <w:t>WMtk</w:t>
-      </w:r>
-      <w:proofErr w:type="spellEnd"/>
-      <w:r>
-        <w:t xml:space="preserve"> by using</w:t>
-      </w:r>
-      <w:r>
-        <w:t xml:space="preserve"> HRRs for SE/DE representation. </w:t>
-      </w:r>
-      <w:r>
-        <w:t>HRRs are much more robust than the task specific, manually encoded representations used in the original toolkit. New, complex concepts can be encoded automatically without having to alter the topology of the CN since such concepts are constructed via new HRRs or convolved representations of equivalent length. Thus, complex concepts fit into the same WM slots as simple ones, allowing slots to encode increasingly more complex concepts.</w:t>
-      </w:r>
-    </w:p>
-    <w:p>
-      <w:pPr>
-        <w:spacing w:line="480" w:lineRule="auto"/>
-        <w:ind w:firstLine="720"/>
-        <w:jc w:val="both"/>
-      </w:pPr>
-      <w:r>
-        <w:t xml:space="preserve">Tasks that were previously beyond the capabilities of the previous toolkit are now more realizable. For example, since new concepts can be formed when needed, learning performance on a simple task might transfer to a more complex task. More complex tasks might be more learned in far fewer episodes by leveraging such previous knowledge rather than learning the task from scratch. Also, since HRRs provide a natural method for encoding </w:t>
-      </w:r>
-      <w:proofErr w:type="spellStart"/>
-      <w:r>
-        <w:t>hierachical</w:t>
-      </w:r>
-      <w:proofErr w:type="spellEnd"/>
-      <w:r>
-        <w:t xml:space="preserve"> structure, tasks which require paying attention to </w:t>
-      </w:r>
-      <w:proofErr w:type="spellStart"/>
-      <w:r>
-        <w:t>heirachical</w:t>
-      </w:r>
-      <w:proofErr w:type="spellEnd"/>
-      <w:r>
-        <w:t xml:space="preserve"> signals will be easier to program, and possibly easier to learn.</w:t>
-      </w:r>
-    </w:p>
-    <w:p>
-      <w:pPr>
-        <w:spacing w:line="480" w:lineRule="auto"/>
-        <w:ind w:firstLine="720"/>
-        <w:jc w:val="both"/>
-      </w:pPr>
-      <w:r>
-        <w:t xml:space="preserve">The </w:t>
-      </w:r>
-      <w:proofErr w:type="spellStart"/>
-      <w:r>
-        <w:t>HWMtk</w:t>
-      </w:r>
-      <w:proofErr w:type="spellEnd"/>
-      <w:r>
-        <w:t xml:space="preserve"> antiquates the need for user-specified concept encoding mechanisms, thus greatly reducing both the time and knowledge of ANNs needed to adequately set up those functions before writing the simulation. Specifically, the user no longer needs background knowledge on how to construct sparse, distributed, conjunctive codes, and does not need to </w:t>
-      </w:r>
-      <w:r>
-        <w:lastRenderedPageBreak/>
-        <w:t xml:space="preserve">rewrite encoding function when new concepts need to be proposed to WM or encoding into the state descriptions. We hope that this alone will increase the interest in the </w:t>
-      </w:r>
-      <w:proofErr w:type="spellStart"/>
-      <w:r>
-        <w:t>HWMtk</w:t>
-      </w:r>
-      <w:proofErr w:type="spellEnd"/>
-      <w:r>
-        <w:t>, and will make it a better resource for other researchers wishing to test WM-related tasks.</w:t>
-      </w:r>
-    </w:p>
-    <w:p>
-      <w:pPr>
-        <w:spacing w:line="480" w:lineRule="auto"/>
-        <w:ind w:firstLine="720"/>
-        <w:jc w:val="both"/>
-        <w:rPr>
-          <w:b/>
-        </w:rPr>
-      </w:pPr>
-      <w:r>
-        <w:t xml:space="preserve">The development of the </w:t>
-      </w:r>
-      <w:proofErr w:type="spellStart"/>
-      <w:r>
-        <w:t>HWMtk</w:t>
-      </w:r>
-      <w:proofErr w:type="spellEnd"/>
-      <w:r>
-        <w:t xml:space="preserve"> has opened up several new avenues for future work. First, we plan to utilize the </w:t>
-      </w:r>
-      <w:proofErr w:type="spellStart"/>
-      <w:r>
-        <w:t>HWMtk</w:t>
-      </w:r>
-      <w:proofErr w:type="spellEnd"/>
-      <w:r>
-        <w:t xml:space="preserve"> to create a new version of the delayed saccade task. This task is no more complicated, in practice, than the colors task presented earlier, but it would provide a more intuitive comparison of how the distributed encoding process is simplified by the HRRE component of the </w:t>
-      </w:r>
-      <w:proofErr w:type="spellStart"/>
-      <w:r>
-        <w:t>HWMtk</w:t>
-      </w:r>
-      <w:proofErr w:type="spellEnd"/>
-      <w:r>
-        <w:t xml:space="preserve"> as shown in </w:t>
-      </w:r>
-      <w:r>
-        <w:t>figure 13.</w:t>
-      </w:r>
-      <w:r>
-        <w:t xml:space="preserve"> Second, the ability to rehearse and group items using convolution might be added to tackle tasks which require memorizing long sequences of information quickly. Such functionality might be used to study how limits on cognitive faculties arise from a small set of WM slots. Additionally, the TD learning element of the toolkit is currently being used to learn internal actions (selecting working memory contents), but has traditionally been used to learn external actions. It seems likely that the toolkit could be provided with a list of symbolic actions to choose from and the TD learning element could then learn to select appropriate actions given the current state and working memory concepts. This avenue would further reduce the programming burden placed on the user, but would also complicate the learning process by needing to learn both internal actions and external actions simultaneously.</w:t>
-      </w:r>
-    </w:p>
-    <w:p>
-      <w:pPr>
-        <w:spacing w:line="480" w:lineRule="auto"/>
-        <w:ind w:firstLine="720"/>
-        <w:jc w:val="both"/>
-      </w:pPr>
-      <w:r>
         <w:br w:type="page"/>
       </w:r>
     </w:p>
@@ -8313,7 +8305,7 @@
           <w:rFonts w:ascii="Times New Roman" w:hAnsi="Times New Roman" w:cs="Times New Roman"/>
         </w:rPr>
       </w:pPr>
-      <w:bookmarkStart w:id="37" w:name="_Toc463981717"/>
+      <w:bookmarkStart w:id="41" w:name="_Toc464766427"/>
       <w:r>
         <w:rPr>
           <w:rFonts w:ascii="Times New Roman" w:hAnsi="Times New Roman" w:cs="Times New Roman"/>
@@ -8321,11 +8313,11 @@
         <w:lastRenderedPageBreak/>
         <w:t>Bibliography</w:t>
       </w:r>
-      <w:bookmarkEnd w:id="37"/>
-    </w:p>
-    <w:p>
-      <w:pPr>
-        <w:spacing w:line="480" w:lineRule="auto"/>
+      <w:bookmarkEnd w:id="41"/>
+    </w:p>
+    <w:p>
+      <w:pPr>
+        <w:spacing w:line="276" w:lineRule="auto"/>
         <w:ind w:left="720" w:hanging="720"/>
       </w:pPr>
       <w:r>
@@ -8351,7 +8343,7 @@
     </w:p>
     <w:p>
       <w:pPr>
-        <w:spacing w:line="480" w:lineRule="auto"/>
+        <w:spacing w:line="276" w:lineRule="auto"/>
         <w:ind w:left="720" w:hanging="720"/>
       </w:pPr>
       <w:r>
@@ -8360,7 +8352,7 @@
     </w:p>
     <w:p>
       <w:pPr>
-        <w:spacing w:line="480" w:lineRule="auto"/>
+        <w:spacing w:line="276" w:lineRule="auto"/>
         <w:ind w:left="720" w:hanging="720"/>
       </w:pPr>
       <w:proofErr w:type="spellStart"/>
@@ -8375,40 +8367,50 @@
         <w:rPr>
           <w:rStyle w:val="citationtext"/>
         </w:rPr>
-        <w:t>, Justin A., and Andrew W. Moore. "Generalization in Reinforcement Learning: Safely Approximating the Value Function." (</w:t>
+        <w:t xml:space="preserve">, Justin A., and Andrew W. Moore. "Generalization in Reinforcement Learning: Safely Approximating the Value Function." </w:t>
+      </w:r>
+      <w:r>
+        <w:rPr>
+          <w:rStyle w:val="citationtext"/>
+        </w:rPr>
+        <w:t xml:space="preserve">Neural Information Processing Systems 7 </w:t>
+      </w:r>
+      <w:r>
+        <w:rPr>
+          <w:rStyle w:val="citationtext"/>
+        </w:rPr>
+        <w:t>(</w:t>
+      </w:r>
+      <w:r>
+        <w:rPr>
+          <w:rStyle w:val="citationtext"/>
+        </w:rPr>
+        <w:t>1995</w:t>
+      </w:r>
+      <w:r>
+        <w:rPr>
+          <w:rStyle w:val="citationtext"/>
+        </w:rPr>
+        <w:t xml:space="preserve">): n. </w:t>
       </w:r>
       <w:proofErr w:type="spellStart"/>
       <w:r>
         <w:rPr>
           <w:rStyle w:val="citationtext"/>
         </w:rPr>
-        <w:t>n.d.</w:t>
+        <w:t>pag</w:t>
       </w:r>
       <w:proofErr w:type="spellEnd"/>
       <w:r>
         <w:rPr>
           <w:rStyle w:val="citationtext"/>
         </w:rPr>
-        <w:t xml:space="preserve">): n. </w:t>
-      </w:r>
-      <w:proofErr w:type="spellStart"/>
-      <w:r>
-        <w:rPr>
-          <w:rStyle w:val="citationtext"/>
-        </w:rPr>
-        <w:t>pag</w:t>
-      </w:r>
-      <w:proofErr w:type="spellEnd"/>
-      <w:r>
-        <w:rPr>
-          <w:rStyle w:val="citationtext"/>
-        </w:rPr>
         <w:t>. Web.</w:t>
       </w:r>
     </w:p>
     <w:p>
       <w:pPr>
-        <w:spacing w:line="480" w:lineRule="auto"/>
+        <w:spacing w:line="276" w:lineRule="auto"/>
         <w:ind w:left="720" w:hanging="720"/>
       </w:pPr>
       <w:r>
@@ -8438,7 +8440,7 @@
     </w:p>
     <w:p>
       <w:pPr>
-        <w:spacing w:line="480" w:lineRule="auto"/>
+        <w:spacing w:line="276" w:lineRule="auto"/>
         <w:ind w:left="720" w:hanging="720"/>
         <w:rPr>
           <w:rStyle w:val="citationtext"/>
@@ -8467,7 +8469,7 @@
     </w:p>
     <w:p>
       <w:pPr>
-        <w:spacing w:line="480" w:lineRule="auto"/>
+        <w:spacing w:line="276" w:lineRule="auto"/>
         <w:ind w:left="720" w:hanging="720"/>
         <w:rPr>
           <w:rStyle w:val="citationtext"/>
@@ -8509,7 +8511,7 @@
     </w:p>
     <w:p>
       <w:pPr>
-        <w:spacing w:line="480" w:lineRule="auto"/>
+        <w:spacing w:line="276" w:lineRule="auto"/>
         <w:ind w:left="720" w:hanging="720"/>
         <w:rPr>
           <w:rStyle w:val="citationtext"/>
@@ -8560,7 +8562,7 @@
     </w:p>
     <w:p>
       <w:pPr>
-        <w:spacing w:line="480" w:lineRule="auto"/>
+        <w:spacing w:line="276" w:lineRule="auto"/>
         <w:ind w:left="720" w:hanging="720"/>
         <w:rPr>
           <w:rStyle w:val="citationtext"/>
@@ -8611,8 +8613,11 @@
     </w:p>
     <w:p>
       <w:pPr>
-        <w:spacing w:line="480" w:lineRule="auto"/>
+        <w:spacing w:line="276" w:lineRule="auto"/>
         <w:ind w:left="720" w:hanging="720"/>
+        <w:rPr>
+          <w:rStyle w:val="citationtext"/>
+        </w:rPr>
       </w:pPr>
       <w:r>
         <w:t>Phillips, Joshua L., and David C. Noelle. "A Biologically Inspired Working Memory Framework for Robots." ROMAN 2005. IEEE International Workshop on Robot and Human Interactive Communication, 2005. (2005): 599-604. Web.</w:t>
@@ -8620,16 +8625,7 @@
     </w:p>
     <w:p>
       <w:pPr>
-        <w:spacing w:line="480" w:lineRule="auto"/>
-        <w:ind w:left="720" w:hanging="720"/>
-        <w:rPr>
-          <w:rStyle w:val="citationtext"/>
-        </w:rPr>
-      </w:pPr>
-    </w:p>
-    <w:p>
-      <w:pPr>
-        <w:spacing w:line="480" w:lineRule="auto"/>
+        <w:spacing w:line="276" w:lineRule="auto"/>
         <w:ind w:left="720" w:hanging="720"/>
         <w:rPr>
           <w:rStyle w:val="citationtext"/>
@@ -8655,88 +8651,48 @@
         </w:rPr>
         <w:t xml:space="preserve"> 6.3 (1995): 623-41. Web.</w:t>
       </w:r>
-    </w:p>
-    <w:p>
-      <w:pPr>
-        <w:spacing w:line="480" w:lineRule="auto"/>
+      <w:r>
+        <w:rPr>
+          <w:rStyle w:val="citationtext"/>
+        </w:rPr>
+        <w:t xml:space="preserve"> </w:t>
+      </w:r>
+    </w:p>
+    <w:p>
+      <w:pPr>
+        <w:spacing w:line="276" w:lineRule="auto"/>
         <w:ind w:left="720" w:hanging="720"/>
         <w:rPr>
           <w:rStyle w:val="citationtext"/>
         </w:rPr>
       </w:pPr>
+      <w:proofErr w:type="spellStart"/>
       <w:r>
         <w:rPr>
           <w:rStyle w:val="citationtext"/>
         </w:rPr>
-        <w:t xml:space="preserve">Shultz, W., P. Dayan, and P. R. Montague. “Learning to predict by the methods of temporal differences.” </w:t>
-      </w:r>
+        <w:t>Rougier</w:t>
+      </w:r>
+      <w:proofErr w:type="spellEnd"/>
       <w:r>
         <w:rPr>
           <w:rStyle w:val="citationtext"/>
-          <w:i/>
-        </w:rPr>
-        <w:t>Machine Learning</w:t>
-      </w:r>
+        </w:rPr>
+        <w:t xml:space="preserve">, N. P., D. C. Noelle, T. S. Braver, J. D. Cohen, and R. C. </w:t>
+      </w:r>
+      <w:proofErr w:type="spellStart"/>
       <w:r>
         <w:rPr>
           <w:rStyle w:val="citationtext"/>
         </w:rPr>
-        <w:t xml:space="preserve"> 3 (1988): 9-44. Web.</w:t>
-      </w:r>
-    </w:p>
-    <w:p>
-      <w:pPr>
-        <w:spacing w:line="480" w:lineRule="auto"/>
-        <w:ind w:left="720" w:hanging="720"/>
+        <w:t>O'reilly</w:t>
+      </w:r>
+      <w:proofErr w:type="spellEnd"/>
+      <w:r>
         <w:rPr>
           <w:rStyle w:val="citationtext"/>
         </w:rPr>
-      </w:pPr>
-      <w:r>
-        <w:rPr>
-          <w:rStyle w:val="citationtext"/>
-        </w:rPr>
-        <w:t>Sutton, Richard S. "Generalization in Reinforcement Learning: Successful Examples Using Sparse Coarse Coding." (</w:t>
-      </w:r>
-      <w:proofErr w:type="spellStart"/>
-      <w:r>
-        <w:rPr>
-          <w:rStyle w:val="citationtext"/>
-        </w:rPr>
-        <w:t>n.d.</w:t>
-      </w:r>
-      <w:proofErr w:type="spellEnd"/>
-      <w:r>
-        <w:rPr>
-          <w:rStyle w:val="citationtext"/>
-        </w:rPr>
-        <w:t xml:space="preserve">): n. </w:t>
-      </w:r>
-      <w:proofErr w:type="spellStart"/>
-      <w:r>
-        <w:rPr>
-          <w:rStyle w:val="citationtext"/>
-        </w:rPr>
-        <w:t>pag</w:t>
-      </w:r>
-      <w:proofErr w:type="spellEnd"/>
-      <w:r>
-        <w:rPr>
-          <w:rStyle w:val="citationtext"/>
-        </w:rPr>
-        <w:t>. Web.</w:t>
-      </w:r>
-    </w:p>
-    <w:p>
-      <w:pPr>
-        <w:spacing w:line="480" w:lineRule="auto"/>
-        <w:ind w:left="720" w:hanging="720"/>
-      </w:pPr>
-      <w:r>
-        <w:rPr>
-          <w:rStyle w:val="citationtext"/>
-        </w:rPr>
-        <w:t xml:space="preserve">Waugh, Nancy C., and Donald A. Norman. "Primary Memory." </w:t>
+        <w:t xml:space="preserve">. "Prefrontal Cortex and Flexible Cognitive Control: Rules without Symbols." </w:t>
       </w:r>
       <w:r>
         <w:rPr>
@@ -8744,6 +8700,95 @@
           <w:i/>
           <w:iCs/>
         </w:rPr>
+        <w:t>Proceedings of the National Academy of Sciences</w:t>
+      </w:r>
+      <w:r>
+        <w:rPr>
+          <w:rStyle w:val="citationtext"/>
+        </w:rPr>
+        <w:t xml:space="preserve"> 102.20 (2005): 7338-343. Web.</w:t>
+      </w:r>
+    </w:p>
+    <w:p>
+      <w:pPr>
+        <w:spacing w:line="276" w:lineRule="auto"/>
+        <w:ind w:left="720" w:hanging="720"/>
+        <w:rPr>
+          <w:rStyle w:val="citationtext"/>
+        </w:rPr>
+      </w:pPr>
+      <w:r>
+        <w:rPr>
+          <w:rStyle w:val="citationtext"/>
+        </w:rPr>
+        <w:t xml:space="preserve">Shultz, W., P. Dayan, and P. R. Montague. “Learning to predict by the methods of temporal differences.” </w:t>
+      </w:r>
+      <w:r>
+        <w:rPr>
+          <w:rStyle w:val="citationtext"/>
+          <w:i/>
+        </w:rPr>
+        <w:t>Machine Learning</w:t>
+      </w:r>
+      <w:r>
+        <w:rPr>
+          <w:rStyle w:val="citationtext"/>
+        </w:rPr>
+        <w:t xml:space="preserve"> 3 (1988): 9-44. Web.</w:t>
+      </w:r>
+    </w:p>
+    <w:p>
+      <w:pPr>
+        <w:spacing w:line="276" w:lineRule="auto"/>
+        <w:ind w:left="720" w:hanging="720"/>
+        <w:rPr>
+          <w:rStyle w:val="citationtext"/>
+        </w:rPr>
+      </w:pPr>
+      <w:r>
+        <w:rPr>
+          <w:rStyle w:val="citationtext"/>
+        </w:rPr>
+        <w:t xml:space="preserve">Sutton, Richard S. "Generalization in Reinforcement Learning: Successful Examples Using Sparse Coarse Coding." </w:t>
+      </w:r>
+      <w:r>
+        <w:rPr>
+          <w:rStyle w:val="citationtext"/>
+        </w:rPr>
+        <w:t xml:space="preserve">Neural Information Processing Systems 8 (1996): n. </w:t>
+      </w:r>
+      <w:proofErr w:type="spellStart"/>
+      <w:r>
+        <w:rPr>
+          <w:rStyle w:val="citationtext"/>
+        </w:rPr>
+        <w:t>pag</w:t>
+      </w:r>
+      <w:proofErr w:type="spellEnd"/>
+      <w:r>
+        <w:rPr>
+          <w:rStyle w:val="citationtext"/>
+        </w:rPr>
+        <w:t>. Web.</w:t>
+      </w:r>
+    </w:p>
+    <w:p>
+      <w:pPr>
+        <w:spacing w:line="276" w:lineRule="auto"/>
+        <w:ind w:left="720" w:hanging="720"/>
+      </w:pPr>
+      <w:r>
+        <w:rPr>
+          <w:rStyle w:val="citationtext"/>
+        </w:rPr>
+        <w:t xml:space="preserve">Waugh, Nancy C., and Donald A. Norman. "Primary Memory." </w:t>
+      </w:r>
+      <w:r>
+        <w:rPr>
+          <w:rStyle w:val="citationtext"/>
+          <w:i/>
+          <w:iCs/>
+        </w:rPr>
         <w:t>Psychological Review</w:t>
       </w:r>
       <w:r>
@@ -8765,7 +8810,7 @@
       <w:r>
         <w:br w:type="page"/>
       </w:r>
-      <w:bookmarkStart w:id="38" w:name="_Toc463981718"/>
+      <w:bookmarkStart w:id="42" w:name="_Toc464766428"/>
       <w:r>
         <w:rPr>
           <w:rFonts w:ascii="Times New Roman" w:hAnsi="Times New Roman" w:cs="Times New Roman"/>
@@ -8779,7 +8824,7 @@
         </w:rPr>
         <w:t xml:space="preserve"> of Figures</w:t>
       </w:r>
-      <w:bookmarkEnd w:id="38"/>
+      <w:bookmarkEnd w:id="42"/>
     </w:p>
     <w:p>
       <w:pPr>
@@ -8813,7 +8858,7 @@
         </w:rPr>
         <w:fldChar w:fldCharType="separate"/>
       </w:r>
-      <w:hyperlink r:id="rId34" w:anchor="_Toc463980354" w:history="1">
+      <w:hyperlink r:id="rId34" w:anchor="_Toc464766303" w:history="1">
         <w:r>
           <w:rPr>
             <w:rStyle w:val="Hyperlink"/>
@@ -8840,7 +8885,7 @@
             <w:noProof/>
             <w:webHidden/>
           </w:rPr>
-          <w:instrText xml:space="preserve"> PAGEREF _Toc463980354 \h </w:instrText>
+          <w:instrText xml:space="preserve"> PAGEREF _Toc464766303 \h </w:instrText>
         </w:r>
         <w:r>
           <w:rPr>
@@ -8885,7 +8930,7 @@
           <w:szCs w:val="22"/>
         </w:rPr>
       </w:pPr>
-      <w:hyperlink r:id="rId35" w:anchor="_Toc463980355" w:history="1">
+      <w:hyperlink r:id="rId35" w:anchor="_Toc464766304" w:history="1">
         <w:r>
           <w:rPr>
             <w:rStyle w:val="Hyperlink"/>
@@ -8912,7 +8957,7 @@
             <w:noProof/>
             <w:webHidden/>
           </w:rPr>
-          <w:instrText xml:space="preserve"> PAGEREF _Toc463980355 \h </w:instrText>
+          <w:instrText xml:space="preserve"> PAGEREF _Toc464766304 \h </w:instrText>
         </w:r>
         <w:r>
           <w:rPr>
@@ -8957,7 +9002,7 @@
           <w:szCs w:val="22"/>
         </w:rPr>
       </w:pPr>
-      <w:hyperlink r:id="rId36" w:anchor="_Toc463980356" w:history="1">
+      <w:hyperlink r:id="rId36" w:anchor="_Toc464766305" w:history="1">
         <w:r>
           <w:rPr>
             <w:rStyle w:val="Hyperlink"/>
@@ -8984,7 +9029,7 @@
             <w:noProof/>
             <w:webHidden/>
           </w:rPr>
-          <w:instrText xml:space="preserve"> PAGEREF _Toc463980356 \h </w:instrText>
+          <w:instrText xml:space="preserve"> PAGEREF _Toc464766305 \h </w:instrText>
         </w:r>
         <w:r>
           <w:rPr>
@@ -9029,7 +9074,7 @@
           <w:szCs w:val="22"/>
         </w:rPr>
       </w:pPr>
-      <w:hyperlink r:id="rId37" w:anchor="_Toc463980357" w:history="1">
+      <w:hyperlink r:id="rId37" w:anchor="_Toc464766306" w:history="1">
         <w:r>
           <w:rPr>
             <w:rStyle w:val="Hyperlink"/>
@@ -9056,7 +9101,7 @@
             <w:noProof/>
             <w:webHidden/>
           </w:rPr>
-          <w:instrText xml:space="preserve"> PAGEREF _Toc463980357 \h </w:instrText>
+          <w:instrText xml:space="preserve"> PAGEREF _Toc464766306 \h </w:instrText>
         </w:r>
         <w:r>
           <w:rPr>
@@ -9101,7 +9146,7 @@
           <w:szCs w:val="22"/>
         </w:rPr>
       </w:pPr>
-      <w:hyperlink r:id="rId38" w:anchor="_Toc463980358" w:history="1">
+      <w:hyperlink r:id="rId38" w:anchor="_Toc464766307" w:history="1">
         <w:r>
           <w:rPr>
             <w:rStyle w:val="Hyperlink"/>
@@ -9128,7 +9173,7 @@
             <w:noProof/>
             <w:webHidden/>
           </w:rPr>
-          <w:instrText xml:space="preserve"> PAGEREF _Toc463980358 \h </w:instrText>
+          <w:instrText xml:space="preserve"> PAGEREF _Toc464766307 \h </w:instrText>
         </w:r>
         <w:r>
           <w:rPr>
@@ -9173,7 +9218,7 @@
           <w:szCs w:val="22"/>
         </w:rPr>
       </w:pPr>
-      <w:hyperlink r:id="rId39" w:anchor="_Toc463980359" w:history="1">
+      <w:hyperlink r:id="rId39" w:anchor="_Toc464766308" w:history="1">
         <w:r>
           <w:rPr>
             <w:rStyle w:val="Hyperlink"/>
@@ -9200,7 +9245,7 @@
             <w:noProof/>
             <w:webHidden/>
           </w:rPr>
-          <w:instrText xml:space="preserve"> PAGEREF _Toc463980359 \h </w:instrText>
+          <w:instrText xml:space="preserve"> PAGEREF _Toc464766308 \h </w:instrText>
         </w:r>
         <w:r>
           <w:rPr>
@@ -9245,7 +9290,7 @@
           <w:szCs w:val="22"/>
         </w:rPr>
       </w:pPr>
-      <w:hyperlink r:id="rId40" w:anchor="_Toc463980360" w:history="1">
+      <w:hyperlink r:id="rId40" w:anchor="_Toc464766309" w:history="1">
         <w:r>
           <w:rPr>
             <w:rStyle w:val="Hyperlink"/>
@@ -9272,7 +9317,7 @@
             <w:noProof/>
             <w:webHidden/>
           </w:rPr>
-          <w:instrText xml:space="preserve"> PAGEREF _Toc463980360 \h </w:instrText>
+          <w:instrText xml:space="preserve"> PAGEREF _Toc464766309 \h </w:instrText>
         </w:r>
         <w:r>
           <w:rPr>
@@ -9317,7 +9362,7 @@
           <w:szCs w:val="22"/>
         </w:rPr>
       </w:pPr>
-      <w:hyperlink r:id="rId41" w:anchor="_Toc463980361" w:history="1">
+      <w:hyperlink r:id="rId41" w:anchor="_Toc464766310" w:history="1">
         <w:r>
           <w:rPr>
             <w:rStyle w:val="Hyperlink"/>
@@ -9344,7 +9389,7 @@
             <w:noProof/>
             <w:webHidden/>
           </w:rPr>
-          <w:instrText xml:space="preserve"> PAGEREF _Toc463980361 \h </w:instrText>
+          <w:instrText xml:space="preserve"> PAGEREF _Toc464766310 \h </w:instrText>
         </w:r>
         <w:r>
           <w:rPr>
@@ -9389,7 +9434,7 @@
           <w:szCs w:val="22"/>
         </w:rPr>
       </w:pPr>
-      <w:hyperlink r:id="rId42" w:anchor="_Toc463980362" w:history="1">
+      <w:hyperlink r:id="rId42" w:anchor="_Toc464766311" w:history="1">
         <w:r>
           <w:rPr>
             <w:rStyle w:val="Hyperlink"/>
@@ -9416,7 +9461,7 @@
             <w:noProof/>
             <w:webHidden/>
           </w:rPr>
-          <w:instrText xml:space="preserve"> PAGEREF _Toc463980362 \h </w:instrText>
+          <w:instrText xml:space="preserve"> PAGEREF _Toc464766311 \h </w:instrText>
         </w:r>
         <w:r>
           <w:rPr>
@@ -9461,7 +9506,7 @@
           <w:szCs w:val="22"/>
         </w:rPr>
       </w:pPr>
-      <w:hyperlink r:id="rId43" w:anchor="_Toc463980363" w:history="1">
+      <w:hyperlink r:id="rId43" w:anchor="_Toc464766312" w:history="1">
         <w:r>
           <w:rPr>
             <w:rStyle w:val="Hyperlink"/>
@@ -9488,7 +9533,7 @@
             <w:noProof/>
             <w:webHidden/>
           </w:rPr>
-          <w:instrText xml:space="preserve"> PAGEREF _Toc463980363 \h </w:instrText>
+          <w:instrText xml:space="preserve"> PAGEREF _Toc464766312 \h </w:instrText>
         </w:r>
         <w:r>
           <w:rPr>
@@ -9533,7 +9578,7 @@
           <w:szCs w:val="22"/>
         </w:rPr>
       </w:pPr>
-      <w:hyperlink r:id="rId44" w:anchor="_Toc463980364" w:history="1">
+      <w:hyperlink r:id="rId44" w:anchor="_Toc464766313" w:history="1">
         <w:r>
           <w:rPr>
             <w:rStyle w:val="Hyperlink"/>
@@ -9560,7 +9605,7 @@
             <w:noProof/>
             <w:webHidden/>
           </w:rPr>
-          <w:instrText xml:space="preserve"> PAGEREF _Toc463980364 \h </w:instrText>
+          <w:instrText xml:space="preserve"> PAGEREF _Toc464766313 \h </w:instrText>
         </w:r>
         <w:r>
           <w:rPr>
@@ -9593,6 +9638,150 @@
     </w:p>
     <w:p>
       <w:pPr>
+        <w:pStyle w:val="TableofFigures"/>
+        <w:tabs>
+          <w:tab w:val="right" w:leader="dot" w:pos="8990"/>
+        </w:tabs>
+        <w:spacing w:after="240"/>
+        <w:rPr>
+          <w:rFonts w:asciiTheme="minorHAnsi" w:eastAsiaTheme="minorEastAsia" w:hAnsiTheme="minorHAnsi" w:cstheme="minorBidi"/>
+          <w:noProof/>
+          <w:sz w:val="22"/>
+          <w:szCs w:val="22"/>
+        </w:rPr>
+      </w:pPr>
+      <w:hyperlink r:id="rId45" w:anchor="_Toc464766314" w:history="1">
+        <w:r>
+          <w:rPr>
+            <w:rStyle w:val="Hyperlink"/>
+            <w:noProof/>
+          </w:rPr>
+          <w:t>Figure 12: Comparison of the original WMtk architecture (left) to the</w:t>
+        </w:r>
+        <w:r>
+          <w:rPr>
+            <w:noProof/>
+            <w:webHidden/>
+          </w:rPr>
+          <w:tab/>
+        </w:r>
+        <w:r>
+          <w:rPr>
+            <w:noProof/>
+            <w:webHidden/>
+          </w:rPr>
+          <w:fldChar w:fldCharType="begin"/>
+        </w:r>
+        <w:r>
+          <w:rPr>
+            <w:noProof/>
+            <w:webHidden/>
+          </w:rPr>
+          <w:instrText xml:space="preserve"> PAGEREF _Toc464766314 \h </w:instrText>
+        </w:r>
+        <w:r>
+          <w:rPr>
+            <w:noProof/>
+            <w:webHidden/>
+          </w:rPr>
+        </w:r>
+        <w:r>
+          <w:rPr>
+            <w:noProof/>
+            <w:webHidden/>
+          </w:rPr>
+          <w:fldChar w:fldCharType="separate"/>
+        </w:r>
+        <w:r>
+          <w:rPr>
+            <w:noProof/>
+            <w:webHidden/>
+          </w:rPr>
+          <w:t>24</w:t>
+        </w:r>
+        <w:r>
+          <w:rPr>
+            <w:noProof/>
+            <w:webHidden/>
+          </w:rPr>
+          <w:fldChar w:fldCharType="end"/>
+        </w:r>
+      </w:hyperlink>
+    </w:p>
+    <w:p>
+      <w:pPr>
+        <w:pStyle w:val="TableofFigures"/>
+        <w:tabs>
+          <w:tab w:val="right" w:leader="dot" w:pos="8990"/>
+        </w:tabs>
+        <w:spacing w:after="240"/>
+        <w:rPr>
+          <w:rFonts w:asciiTheme="minorHAnsi" w:eastAsiaTheme="minorEastAsia" w:hAnsiTheme="minorHAnsi" w:cstheme="minorBidi"/>
+          <w:noProof/>
+          <w:sz w:val="22"/>
+          <w:szCs w:val="22"/>
+        </w:rPr>
+      </w:pPr>
+      <w:hyperlink r:id="rId46" w:anchor="_Toc464766315" w:history="1">
+        <w:r>
+          <w:rPr>
+            <w:rStyle w:val="Hyperlink"/>
+            <w:noProof/>
+          </w:rPr>
+          <w:t>Figure 13: Example of how task-specific, sparse, distributed encoding was performed in the original WMtk. In the HWMtk, an appropriate distributed HRR representation can be built automatically without the users aid from a symbolic description of the environment: “center*cross+northeast*target”.</w:t>
+        </w:r>
+        <w:r>
+          <w:rPr>
+            <w:noProof/>
+            <w:webHidden/>
+          </w:rPr>
+          <w:tab/>
+        </w:r>
+        <w:r>
+          <w:rPr>
+            <w:noProof/>
+            <w:webHidden/>
+          </w:rPr>
+          <w:fldChar w:fldCharType="begin"/>
+        </w:r>
+        <w:r>
+          <w:rPr>
+            <w:noProof/>
+            <w:webHidden/>
+          </w:rPr>
+          <w:instrText xml:space="preserve"> PAGEREF _Toc464766315 \h </w:instrText>
+        </w:r>
+        <w:r>
+          <w:rPr>
+            <w:noProof/>
+            <w:webHidden/>
+          </w:rPr>
+        </w:r>
+        <w:r>
+          <w:rPr>
+            <w:noProof/>
+            <w:webHidden/>
+          </w:rPr>
+          <w:fldChar w:fldCharType="separate"/>
+        </w:r>
+        <w:r>
+          <w:rPr>
+            <w:noProof/>
+            <w:webHidden/>
+          </w:rPr>
+          <w:t>30</w:t>
+        </w:r>
+        <w:r>
+          <w:rPr>
+            <w:noProof/>
+            <w:webHidden/>
+          </w:rPr>
+          <w:fldChar w:fldCharType="end"/>
+        </w:r>
+      </w:hyperlink>
+    </w:p>
+    <w:p>
+      <w:pPr>
         <w:pStyle w:val="Heading1"/>
         <w:spacing w:line="480" w:lineRule="auto"/>
         <w:jc w:val="center"/>
@@ -9609,7 +9798,7 @@
         </w:rPr>
         <w:br w:type="page"/>
       </w:r>
-      <w:bookmarkStart w:id="39" w:name="_Toc463981719"/>
+      <w:bookmarkStart w:id="43" w:name="_Toc464766429"/>
       <w:r>
         <w:rPr>
           <w:rFonts w:ascii="Times New Roman" w:hAnsi="Times New Roman" w:cs="Times New Roman"/>
@@ -9617,13 +9806,7 @@
         <w:lastRenderedPageBreak/>
         <w:t>Appendix</w:t>
       </w:r>
-      <w:r>
-        <w:rPr>
-          <w:rFonts w:ascii="Times New Roman" w:hAnsi="Times New Roman" w:cs="Times New Roman"/>
-        </w:rPr>
-        <w:t>: Abbreviations</w:t>
-      </w:r>
-      <w:bookmarkEnd w:id="39"/>
+      <w:bookmarkEnd w:id="43"/>
     </w:p>
     <w:p>
       <w:pPr>
@@ -9693,13 +9876,8 @@
         <w:spacing w:line="480" w:lineRule="auto"/>
         <w:jc w:val="both"/>
       </w:pPr>
-      <w:proofErr w:type="spellStart"/>
-      <w:r>
-        <w:t>HWMtk</w:t>
-      </w:r>
-      <w:proofErr w:type="spellEnd"/>
-      <w:r>
-        <w:t xml:space="preserve"> – Holographic Working Memory toolkit</w:t>
+      <w:r>
+        <w:t>HWMtk – Holographic Working Memory toolkit</w:t>
       </w:r>
     </w:p>
     <w:p>
@@ -9734,13 +9912,8 @@
         <w:spacing w:line="480" w:lineRule="auto"/>
         <w:jc w:val="both"/>
       </w:pPr>
-      <w:proofErr w:type="spellStart"/>
-      <w:r>
-        <w:t>WMtk</w:t>
-      </w:r>
-      <w:proofErr w:type="spellEnd"/>
-      <w:r>
-        <w:t xml:space="preserve"> – Working Memory toolkit</w:t>
+      <w:r>
+        <w:t>WMtk – Working Memory toolkit</w:t>
       </w:r>
     </w:p>
     <w:p>
@@ -9767,7 +9940,7 @@
 </file>
 
 <file path=word/endnotes.xml><?xml version="1.0" encoding="utf-8"?>
-<w:endnotes xmlns:wpc="http://schemas.microsoft.com/office/word/2010/wordprocessingCanvas" xmlns:cx="http://schemas.microsoft.com/office/drawing/2014/chartex" xmlns:cx1="http://schemas.microsoft.com/office/drawing/2015/9/8/chartex" xmlns:cx2="http://schemas.microsoft.com/office/drawing/2015/10/21/chartex" xmlns:mc="http://schemas.openxmlformats.org/markup-compatibility/2006" xmlns:o="urn:schemas-microsoft-com:office:office" xmlns:r="http://schemas.openxmlformats.org/officeDocument/2006/relationships" xmlns:m="http://schemas.openxmlformats.org/officeDocument/2006/math" xmlns:v="urn:schemas-microsoft-com:vml" xmlns:wp14="http://schemas.microsoft.com/office/word/2010/wordprocessingDrawing" xmlns:wp="http://schemas.openxmlformats.org/drawingml/2006/wordprocessingDrawing" xmlns:w10="urn:schemas-microsoft-com:office:word" xmlns:w="http://schemas.openxmlformats.org/wordprocessingml/2006/main" xmlns:w14="http://schemas.microsoft.com/office/word/2010/wordml" xmlns:w15="http://schemas.microsoft.com/office/word/2012/wordml" xmlns:w16se="http://schemas.microsoft.com/office/word/2015/wordml/symex" xmlns:wpg="http://schemas.microsoft.com/office/word/2010/wordprocessingGroup" xmlns:wpi="http://schemas.microsoft.com/office/word/2010/wordprocessingInk" xmlns:wne="http://schemas.microsoft.com/office/word/2006/wordml" xmlns:wps="http://schemas.microsoft.com/office/word/2010/wordprocessingShape" mc:Ignorable="w14 w15 w16se wp14">
+<w:endnotes xmlns:wpc="http://schemas.microsoft.com/office/word/2010/wordprocessingCanvas" xmlns:mc="http://schemas.openxmlformats.org/markup-compatibility/2006" xmlns:o="urn:schemas-microsoft-com:office:office" xmlns:r="http://schemas.openxmlformats.org/officeDocument/2006/relationships" xmlns:m="http://schemas.openxmlformats.org/officeDocument/2006/math" xmlns:v="urn:schemas-microsoft-com:vml" xmlns:wp14="http://schemas.microsoft.com/office/word/2010/wordprocessingDrawing" xmlns:wp="http://schemas.openxmlformats.org/drawingml/2006/wordprocessingDrawing" xmlns:w10="urn:schemas-microsoft-com:office:word" xmlns:w="http://schemas.openxmlformats.org/wordprocessingml/2006/main" xmlns:w14="http://schemas.microsoft.com/office/word/2010/wordml" xmlns:w15="http://schemas.microsoft.com/office/word/2012/wordml" xmlns:wpg="http://schemas.microsoft.com/office/word/2010/wordprocessingGroup" xmlns:wpi="http://schemas.microsoft.com/office/word/2010/wordprocessingInk" xmlns:wne="http://schemas.microsoft.com/office/word/2006/wordml" xmlns:wps="http://schemas.microsoft.com/office/word/2010/wordprocessingShape" mc:Ignorable="w14 w15 wp14">
   <w:endnote w:type="separator" w:id="-1">
     <w:p>
       <w:r>
@@ -9786,7 +9959,7 @@
 </file>
 
 <file path=word/footer1.xml><?xml version="1.0" encoding="utf-8"?>
-<w:ftr xmlns:wpc="http://schemas.microsoft.com/office/word/2010/wordprocessingCanvas" xmlns:cx="http://schemas.microsoft.com/office/drawing/2014/chartex" xmlns:cx1="http://schemas.microsoft.com/office/drawing/2015/9/8/chartex" xmlns:cx2="http://schemas.microsoft.com/office/drawing/2015/10/21/chartex" xmlns:mc="http://schemas.openxmlformats.org/markup-compatibility/2006" xmlns:o="urn:schemas-microsoft-com:office:office" xmlns:r="http://schemas.openxmlformats.org/officeDocument/2006/relationships" xmlns:m="http://schemas.openxmlformats.org/officeDocument/2006/math" xmlns:v="urn:schemas-microsoft-com:vml" xmlns:wp14="http://schemas.microsoft.com/office/word/2010/wordprocessingDrawing" xmlns:wp="http://schemas.openxmlformats.org/drawingml/2006/wordprocessingDrawing" xmlns:w10="urn:schemas-microsoft-com:office:word" xmlns:w="http://schemas.openxmlformats.org/wordprocessingml/2006/main" xmlns:w14="http://schemas.microsoft.com/office/word/2010/wordml" xmlns:w15="http://schemas.microsoft.com/office/word/2012/wordml" xmlns:w16se="http://schemas.microsoft.com/office/word/2015/wordml/symex" xmlns:wpg="http://schemas.microsoft.com/office/word/2010/wordprocessingGroup" xmlns:wpi="http://schemas.microsoft.com/office/word/2010/wordprocessingInk" xmlns:wne="http://schemas.microsoft.com/office/word/2006/wordml" xmlns:wps="http://schemas.microsoft.com/office/word/2010/wordprocessingShape" mc:Ignorable="w14 w15 w16se wp14">
+<w:ftr xmlns:wpc="http://schemas.microsoft.com/office/word/2010/wordprocessingCanvas" xmlns:mc="http://schemas.openxmlformats.org/markup-compatibility/2006" xmlns:o="urn:schemas-microsoft-com:office:office" xmlns:r="http://schemas.openxmlformats.org/officeDocument/2006/relationships" xmlns:m="http://schemas.openxmlformats.org/officeDocument/2006/math" xmlns:v="urn:schemas-microsoft-com:vml" xmlns:wp14="http://schemas.microsoft.com/office/word/2010/wordprocessingDrawing" xmlns:wp="http://schemas.openxmlformats.org/drawingml/2006/wordprocessingDrawing" xmlns:w10="urn:schemas-microsoft-com:office:word" xmlns:w="http://schemas.openxmlformats.org/wordprocessingml/2006/main" xmlns:w14="http://schemas.microsoft.com/office/word/2010/wordml" xmlns:w15="http://schemas.microsoft.com/office/word/2012/wordml" xmlns:wpg="http://schemas.microsoft.com/office/word/2010/wordprocessingGroup" xmlns:wpi="http://schemas.microsoft.com/office/word/2010/wordprocessingInk" xmlns:wne="http://schemas.microsoft.com/office/word/2006/wordml" xmlns:wps="http://schemas.microsoft.com/office/word/2010/wordprocessingShape" mc:Ignorable="w14 w15 wp14">
   <w:sdt>
     <w:sdtPr>
       <w:id w:val="-622228766"/>
@@ -9819,7 +9992,7 @@
           <w:rPr>
             <w:noProof/>
           </w:rPr>
-          <w:t>23</w:t>
+          <w:t>iii</w:t>
         </w:r>
         <w:r>
           <w:rPr>
@@ -9839,7 +10012,7 @@
 </file>
 
 <file path=word/footer2.xml><?xml version="1.0" encoding="utf-8"?>
-<w:ftr xmlns:wpc="http://schemas.microsoft.com/office/word/2010/wordprocessingCanvas" xmlns:cx="http://schemas.microsoft.com/office/drawing/2014/chartex" xmlns:cx1="http://schemas.microsoft.com/office/drawing/2015/9/8/chartex" xmlns:cx2="http://schemas.microsoft.com/office/drawing/2015/10/21/chartex" xmlns:mc="http://schemas.openxmlformats.org/markup-compatibility/2006" xmlns:o="urn:schemas-microsoft-com:office:office" xmlns:r="http://schemas.openxmlformats.org/officeDocument/2006/relationships" xmlns:m="http://schemas.openxmlformats.org/officeDocument/2006/math" xmlns:v="urn:schemas-microsoft-com:vml" xmlns:wp14="http://schemas.microsoft.com/office/word/2010/wordprocessingDrawing" xmlns:wp="http://schemas.openxmlformats.org/drawingml/2006/wordprocessingDrawing" xmlns:w10="urn:schemas-microsoft-com:office:word" xmlns:w="http://schemas.openxmlformats.org/wordprocessingml/2006/main" xmlns:w14="http://schemas.microsoft.com/office/word/2010/wordml" xmlns:w15="http://schemas.microsoft.com/office/word/2012/wordml" xmlns:w16se="http://schemas.microsoft.com/office/word/2015/wordml/symex" xmlns:wpg="http://schemas.microsoft.com/office/word/2010/wordprocessingGroup" xmlns:wpi="http://schemas.microsoft.com/office/word/2010/wordprocessingInk" xmlns:wne="http://schemas.microsoft.com/office/word/2006/wordml" xmlns:wps="http://schemas.microsoft.com/office/word/2010/wordprocessingShape" mc:Ignorable="w14 w15 w16se wp14">
+<w:ftr xmlns:wpc="http://schemas.microsoft.com/office/word/2010/wordprocessingCanvas" xmlns:mc="http://schemas.openxmlformats.org/markup-compatibility/2006" xmlns:o="urn:schemas-microsoft-com:office:office" xmlns:r="http://schemas.openxmlformats.org/officeDocument/2006/relationships" xmlns:m="http://schemas.openxmlformats.org/officeDocument/2006/math" xmlns:v="urn:schemas-microsoft-com:vml" xmlns:wp14="http://schemas.microsoft.com/office/word/2010/wordprocessingDrawing" xmlns:wp="http://schemas.openxmlformats.org/drawingml/2006/wordprocessingDrawing" xmlns:w10="urn:schemas-microsoft-com:office:word" xmlns:w="http://schemas.openxmlformats.org/wordprocessingml/2006/main" xmlns:w14="http://schemas.microsoft.com/office/word/2010/wordml" xmlns:w15="http://schemas.microsoft.com/office/word/2012/wordml" xmlns:wpg="http://schemas.microsoft.com/office/word/2010/wordprocessingGroup" xmlns:wpi="http://schemas.microsoft.com/office/word/2010/wordprocessingInk" xmlns:wne="http://schemas.microsoft.com/office/word/2006/wordml" xmlns:wps="http://schemas.microsoft.com/office/word/2010/wordprocessingShape" mc:Ignorable="w14 w15 wp14">
   <w:p>
     <w:pPr>
       <w:pStyle w:val="Footer"/>
@@ -9855,7 +10028,7 @@
 </file>
 
 <file path=word/footer3.xml><?xml version="1.0" encoding="utf-8"?>
-<w:ftr xmlns:wpc="http://schemas.microsoft.com/office/word/2010/wordprocessingCanvas" xmlns:cx="http://schemas.microsoft.com/office/drawing/2014/chartex" xmlns:cx1="http://schemas.microsoft.com/office/drawing/2015/9/8/chartex" xmlns:cx2="http://schemas.microsoft.com/office/drawing/2015/10/21/chartex" xmlns:mc="http://schemas.openxmlformats.org/markup-compatibility/2006" xmlns:o="urn:schemas-microsoft-com:office:office" xmlns:r="http://schemas.openxmlformats.org/officeDocument/2006/relationships" xmlns:m="http://schemas.openxmlformats.org/officeDocument/2006/math" xmlns:v="urn:schemas-microsoft-com:vml" xmlns:wp14="http://schemas.microsoft.com/office/word/2010/wordprocessingDrawing" xmlns:wp="http://schemas.openxmlformats.org/drawingml/2006/wordprocessingDrawing" xmlns:w10="urn:schemas-microsoft-com:office:word" xmlns:w="http://schemas.openxmlformats.org/wordprocessingml/2006/main" xmlns:w14="http://schemas.microsoft.com/office/word/2010/wordml" xmlns:w15="http://schemas.microsoft.com/office/word/2012/wordml" xmlns:w16se="http://schemas.microsoft.com/office/word/2015/wordml/symex" xmlns:wpg="http://schemas.microsoft.com/office/word/2010/wordprocessingGroup" xmlns:wpi="http://schemas.microsoft.com/office/word/2010/wordprocessingInk" xmlns:wne="http://schemas.microsoft.com/office/word/2006/wordml" xmlns:wps="http://schemas.microsoft.com/office/word/2010/wordprocessingShape" mc:Ignorable="w14 w15 w16se wp14">
+<w:ftr xmlns:wpc="http://schemas.microsoft.com/office/word/2010/wordprocessingCanvas" xmlns:mc="http://schemas.openxmlformats.org/markup-compatibility/2006" xmlns:o="urn:schemas-microsoft-com:office:office" xmlns:r="http://schemas.openxmlformats.org/officeDocument/2006/relationships" xmlns:m="http://schemas.openxmlformats.org/officeDocument/2006/math" xmlns:v="urn:schemas-microsoft-com:vml" xmlns:wp14="http://schemas.microsoft.com/office/word/2010/wordprocessingDrawing" xmlns:wp="http://schemas.openxmlformats.org/drawingml/2006/wordprocessingDrawing" xmlns:w10="urn:schemas-microsoft-com:office:word" xmlns:w="http://schemas.openxmlformats.org/wordprocessingml/2006/main" xmlns:w14="http://schemas.microsoft.com/office/word/2010/wordml" xmlns:w15="http://schemas.microsoft.com/office/word/2012/wordml" xmlns:wpg="http://schemas.microsoft.com/office/word/2010/wordprocessingGroup" xmlns:wpi="http://schemas.microsoft.com/office/word/2010/wordprocessingInk" xmlns:wne="http://schemas.microsoft.com/office/word/2006/wordml" xmlns:wps="http://schemas.microsoft.com/office/word/2010/wordprocessingShape" mc:Ignorable="w14 w15 wp14">
   <w:sdt>
     <w:sdtPr>
       <w:id w:val="-1994722012"/>
@@ -9908,7 +10081,7 @@
 </file>
 
 <file path=word/footnotes.xml><?xml version="1.0" encoding="utf-8"?>
-<w:footnotes xmlns:wpc="http://schemas.microsoft.com/office/word/2010/wordprocessingCanvas" xmlns:cx="http://schemas.microsoft.com/office/drawing/2014/chartex" xmlns:cx1="http://schemas.microsoft.com/office/drawing/2015/9/8/chartex" xmlns:cx2="http://schemas.microsoft.com/office/drawing/2015/10/21/chartex" xmlns:mc="http://schemas.openxmlformats.org/markup-compatibility/2006" xmlns:o="urn:schemas-microsoft-com:office:office" xmlns:r="http://schemas.openxmlformats.org/officeDocument/2006/relationships" xmlns:m="http://schemas.openxmlformats.org/officeDocument/2006/math" xmlns:v="urn:schemas-microsoft-com:vml" xmlns:wp14="http://schemas.microsoft.com/office/word/2010/wordprocessingDrawing" xmlns:wp="http://schemas.openxmlformats.org/drawingml/2006/wordprocessingDrawing" xmlns:w10="urn:schemas-microsoft-com:office:word" xmlns:w="http://schemas.openxmlformats.org/wordprocessingml/2006/main" xmlns:w14="http://schemas.microsoft.com/office/word/2010/wordml" xmlns:w15="http://schemas.microsoft.com/office/word/2012/wordml" xmlns:w16se="http://schemas.microsoft.com/office/word/2015/wordml/symex" xmlns:wpg="http://schemas.microsoft.com/office/word/2010/wordprocessingGroup" xmlns:wpi="http://schemas.microsoft.com/office/word/2010/wordprocessingInk" xmlns:wne="http://schemas.microsoft.com/office/word/2006/wordml" xmlns:wps="http://schemas.microsoft.com/office/word/2010/wordprocessingShape" mc:Ignorable="w14 w15 w16se wp14">
+<w:footnotes xmlns:wpc="http://schemas.microsoft.com/office/word/2010/wordprocessingCanvas" xmlns:mc="http://schemas.openxmlformats.org/markup-compatibility/2006" xmlns:o="urn:schemas-microsoft-com:office:office" xmlns:r="http://schemas.openxmlformats.org/officeDocument/2006/relationships" xmlns:m="http://schemas.openxmlformats.org/officeDocument/2006/math" xmlns:v="urn:schemas-microsoft-com:vml" xmlns:wp14="http://schemas.microsoft.com/office/word/2010/wordprocessingDrawing" xmlns:wp="http://schemas.openxmlformats.org/drawingml/2006/wordprocessingDrawing" xmlns:w10="urn:schemas-microsoft-com:office:word" xmlns:w="http://schemas.openxmlformats.org/wordprocessingml/2006/main" xmlns:w14="http://schemas.microsoft.com/office/word/2010/wordml" xmlns:w15="http://schemas.microsoft.com/office/word/2012/wordml" xmlns:wpg="http://schemas.microsoft.com/office/word/2010/wordprocessingGroup" xmlns:wpi="http://schemas.microsoft.com/office/word/2010/wordprocessingInk" xmlns:wne="http://schemas.microsoft.com/office/word/2006/wordml" xmlns:wps="http://schemas.microsoft.com/office/word/2010/wordprocessingShape" mc:Ignorable="w14 w15 wp14">
   <w:footnote w:type="separator" w:id="-1">
     <w:p>
       <w:r>
@@ -9927,7 +10100,7 @@
 </file>
 
 <file path=word/styles.xml><?xml version="1.0" encoding="utf-8"?>
-<w:styles xmlns:mc="http://schemas.openxmlformats.org/markup-compatibility/2006" xmlns:r="http://schemas.openxmlformats.org/officeDocument/2006/relationships" xmlns:w="http://schemas.openxmlformats.org/wordprocessingml/2006/main" xmlns:w14="http://schemas.microsoft.com/office/word/2010/wordml" xmlns:w15="http://schemas.microsoft.com/office/word/2012/wordml" xmlns:w16se="http://schemas.microsoft.com/office/word/2015/wordml/symex" mc:Ignorable="w14 w15 w16se">
+<w:styles xmlns:mc="http://schemas.openxmlformats.org/markup-compatibility/2006" xmlns:r="http://schemas.openxmlformats.org/officeDocument/2006/relationships" xmlns:w="http://schemas.openxmlformats.org/wordprocessingml/2006/main" xmlns:w14="http://schemas.microsoft.com/office/word/2010/wordml" xmlns:w15="http://schemas.microsoft.com/office/word/2012/wordml" mc:Ignorable="w14 w15">
   <w:docDefaults>
     <w:rPrDefault>
       <w:rPr>
@@ -9937,7 +10110,7 @@
     </w:rPrDefault>
     <w:pPrDefault/>
   </w:docDefaults>
-  <w:latentStyles w:defLockedState="0" w:defUIPriority="0" w:defSemiHidden="0" w:defUnhideWhenUsed="0" w:defQFormat="0" w:count="372">
+  <w:latentStyles w:defLockedState="0" w:defUIPriority="0" w:defSemiHidden="0" w:defUnhideWhenUsed="0" w:defQFormat="0" w:count="371">
     <w:lsdException w:name="Normal" w:qFormat="1"/>
     <w:lsdException w:name="heading 1" w:qFormat="1"/>
     <w:lsdException w:name="heading 2" w:semiHidden="1" w:unhideWhenUsed="1" w:qFormat="1"/>
@@ -10221,7 +10394,6 @@
     <w:lsdException w:name="List Table 5 Dark Accent 6" w:uiPriority="50"/>
     <w:lsdException w:name="List Table 6 Colorful Accent 6" w:uiPriority="51"/>
     <w:lsdException w:name="List Table 7 Colorful Accent 6" w:uiPriority="52"/>
-    <w:lsdException w:name="Mention" w:semiHidden="1" w:uiPriority="99" w:unhideWhenUsed="1"/>
   </w:latentStyles>
   <w:style w:type="paragraph" w:default="1" w:styleId="Normal">
     <w:name w:val="Normal"/>
@@ -10254,6 +10426,7 @@
   <w:style w:type="character" w:default="1" w:styleId="DefaultParagraphFont">
     <w:name w:val="Default Paragraph Font"/>
     <w:uiPriority w:val="1"/>
+    <w:semiHidden/>
     <w:unhideWhenUsed/>
   </w:style>
   <w:style w:type="table" w:default="1" w:styleId="TableNormal">
@@ -10784,7 +10957,7 @@
 </file>
 
 <file path=customXml/itemProps1.xml><?xml version="1.0" encoding="utf-8"?>
-<ds:datastoreItem xmlns:ds="http://schemas.openxmlformats.org/officeDocument/2006/customXml" ds:itemID="{D340587F-7BC0-4878-8A63-8143F7A677F8}">
+<ds:datastoreItem xmlns:ds="http://schemas.openxmlformats.org/officeDocument/2006/customXml" ds:itemID="{99DBA8E2-527F-44F2-8972-F3CD6B92D66B}">
   <ds:schemaRefs>
     <ds:schemaRef ds:uri="http://schemas.openxmlformats.org/officeDocument/2006/bibliography"/>
   </ds:schemaRefs>

</xml_diff>

<commit_message>
Made final edits to thesis and added updated architecture comparison graphic.
</commit_message>
<xml_diff>
--- a/HRRfWMCE_Honors-Thesis.docx
+++ b/HRRfWMCE_Honors-Thesis.docx
@@ -1,6 +1,6 @@
 
 <file path=word/document.xml><?xml version="1.0" encoding="utf-8"?>
-<w:document xmlns:wpc="http://schemas.microsoft.com/office/word/2010/wordprocessingCanvas" xmlns:mc="http://schemas.openxmlformats.org/markup-compatibility/2006" xmlns:o="urn:schemas-microsoft-com:office:office" xmlns:r="http://schemas.openxmlformats.org/officeDocument/2006/relationships" xmlns:m="http://schemas.openxmlformats.org/officeDocument/2006/math" xmlns:v="urn:schemas-microsoft-com:vml" xmlns:wp14="http://schemas.microsoft.com/office/word/2010/wordprocessingDrawing" xmlns:wp="http://schemas.openxmlformats.org/drawingml/2006/wordprocessingDrawing" xmlns:w10="urn:schemas-microsoft-com:office:word" xmlns:w="http://schemas.openxmlformats.org/wordprocessingml/2006/main" xmlns:w14="http://schemas.microsoft.com/office/word/2010/wordml" xmlns:w15="http://schemas.microsoft.com/office/word/2012/wordml" xmlns:wpg="http://schemas.microsoft.com/office/word/2010/wordprocessingGroup" xmlns:wpi="http://schemas.microsoft.com/office/word/2010/wordprocessingInk" xmlns:wne="http://schemas.microsoft.com/office/word/2006/wordml" xmlns:wps="http://schemas.microsoft.com/office/word/2010/wordprocessingShape" mc:Ignorable="w14 w15 wp14">
+<w:document xmlns:wpc="http://schemas.microsoft.com/office/word/2010/wordprocessingCanvas" xmlns:cx="http://schemas.microsoft.com/office/drawing/2014/chartex" xmlns:cx1="http://schemas.microsoft.com/office/drawing/2015/9/8/chartex" xmlns:cx2="http://schemas.microsoft.com/office/drawing/2015/10/21/chartex" xmlns:mc="http://schemas.openxmlformats.org/markup-compatibility/2006" xmlns:o="urn:schemas-microsoft-com:office:office" xmlns:r="http://schemas.openxmlformats.org/officeDocument/2006/relationships" xmlns:m="http://schemas.openxmlformats.org/officeDocument/2006/math" xmlns:v="urn:schemas-microsoft-com:vml" xmlns:wp14="http://schemas.microsoft.com/office/word/2010/wordprocessingDrawing" xmlns:wp="http://schemas.openxmlformats.org/drawingml/2006/wordprocessingDrawing" xmlns:w10="urn:schemas-microsoft-com:office:word" xmlns:w="http://schemas.openxmlformats.org/wordprocessingml/2006/main" xmlns:w14="http://schemas.microsoft.com/office/word/2010/wordml" xmlns:w15="http://schemas.microsoft.com/office/word/2012/wordml" xmlns:w16se="http://schemas.microsoft.com/office/word/2015/wordml/symex" xmlns:wpg="http://schemas.microsoft.com/office/word/2010/wordprocessingGroup" xmlns:wpi="http://schemas.microsoft.com/office/word/2010/wordprocessingInk" xmlns:wne="http://schemas.microsoft.com/office/word/2006/wordml" xmlns:wps="http://schemas.microsoft.com/office/word/2010/wordprocessingShape" mc:Ignorable="w14 w15 w16se wp14">
   <w:body>
     <w:p>
       <w:pPr>
@@ -842,13 +842,25 @@
         <w:jc w:val="both"/>
       </w:pPr>
       <w:r>
-        <w:t xml:space="preserve">I am very grateful for the MTSU Honors College, for providing myself and other students a friendly and welcoming community of scholars and friends. </w:t>
+        <w:t xml:space="preserve">I am very grateful for the MTSU Honors College, for providing </w:t>
+      </w:r>
+      <w:r>
+        <w:t>me</w:t>
+      </w:r>
+      <w:r>
+        <w:t xml:space="preserve"> and other students a friendly and welcoming community of scholars and friends. </w:t>
       </w:r>
       <w:r>
         <w:t>Their</w:t>
       </w:r>
       <w:r>
-        <w:t xml:space="preserve"> opportunities help students like myself to grow in diversity, academia, and scholarship. </w:t>
+        <w:t xml:space="preserve"> opportunities help students like </w:t>
+      </w:r>
+      <w:r>
+        <w:t>me</w:t>
+      </w:r>
+      <w:r>
+        <w:t xml:space="preserve"> to grow in diversity, academia, and scholarship. </w:t>
       </w:r>
       <w:r>
         <w:t xml:space="preserve">As a student pursuing a STEM major, I especially owe the Honors College for giving me a true appreciation of the liberal arts. The influence and instruction of faculty and staff at the Honors College has taught me to love and pursue wisdom, and because of them I am determined to be a philosopher first, and a computer scientist second. After all, what use is any level of technical </w:t>
@@ -910,11 +922,7 @@
         <w:t>.</w:t>
       </w:r>
       <w:r>
-        <w:t xml:space="preserve"> The work you do as department </w:t>
-      </w:r>
-      <w:r>
-        <w:lastRenderedPageBreak/>
-        <w:t>chair to make MTSU’s CS program an exceptional learning experience for my fellow students and me does not go unnoticed. Thank you for everything you do for us.</w:t>
+        <w:t xml:space="preserve"> The work you do as department chair to make MTSU’s CS program an exceptional learning experience for my fellow students and me does not go unnoticed. Thank you for everything you do for us.</w:t>
       </w:r>
     </w:p>
     <w:p>
@@ -924,6 +932,7 @@
         <w:jc w:val="both"/>
       </w:pPr>
       <w:r>
+        <w:lastRenderedPageBreak/>
         <w:t xml:space="preserve">To Dr. Hyrum Carroll, </w:t>
       </w:r>
       <w:r>
@@ -1054,7 +1063,13 @@
         <w:t>while</w:t>
       </w:r>
       <w:r>
-        <w:t xml:space="preserve"> also serve as formal, testable hypotheses of brain function and learning. However, since ANN</w:t>
+        <w:t xml:space="preserve"> also serv</w:t>
+      </w:r>
+      <w:r>
+        <w:t>ing</w:t>
+      </w:r>
+      <w:r>
+        <w:t xml:space="preserve"> as formal, testable hypotheses of brain function and learning. However, since ANN</w:t>
       </w:r>
       <w:r>
         <w:t xml:space="preserve">s </w:t>
@@ -2391,7 +2406,25 @@
         <w:jc w:val="both"/>
       </w:pPr>
       <w:r>
-        <w:t xml:space="preserve">HRRs may provide the necessary tools to solve the SE/DE conversion problem.  The name HRR summarizes how many different concepts, each represented by separate, unique vectors, can be combined and reduced to a single vector that represents the combined knowledge of the concepts while still retaining information about each constituent concept which is closely related to the concept of holographic storage. HRRs utilize a mathematical framework which is compatible with the distributed representations expected by neural network architectures, but are also complementary to symbolic representations used in other systems </w:t>
+        <w:t xml:space="preserve">HRRs may provide the necessary tools to solve the SE/DE conversion problem.  The name HRR summarizes how many different concepts, each represented by separate, unique vectors, can be combined and reduced to a single vector that represents the combined knowledge of the concepts while still retaining information about each constituent concept which is closely related to the concept of holographic storage. HRRs utilize a mathematical framework </w:t>
+      </w:r>
+      <w:r>
+        <w:t>that</w:t>
+      </w:r>
+      <w:r>
+        <w:t xml:space="preserve"> is compatible with the distributed representations expected by neural network architectures, </w:t>
+      </w:r>
+      <w:r>
+        <w:t>but</w:t>
+      </w:r>
+      <w:r>
+        <w:t xml:space="preserve"> </w:t>
+      </w:r>
+      <w:r>
+        <w:t>is</w:t>
+      </w:r>
+      <w:r>
+        <w:t xml:space="preserve"> also complementary to symbolic representations used in other systems </w:t>
       </w:r>
       <w:r>
         <w:t>(Plate).</w:t>
@@ -2432,16 +2465,99 @@
       </w:pPr>
       <w:r>
         <w:tab/>
-        <w:t xml:space="preserve">Remember a time when someone asked you to remember a number as they quickly spouted it off. “1-1-2-3-5-8-1-3-2-1,” they say, and you struggle to remember it long enough for them </w:t>
-      </w:r>
-      <w:r>
+      </w:r>
+      <w:r>
+        <w:rPr>
+          <w:highlight w:val="yellow"/>
+        </w:rPr>
+        <w:t xml:space="preserve">Many </w:t>
+      </w:r>
+      <w:r>
+        <w:rPr>
+          <w:highlight w:val="yellow"/>
+        </w:rPr>
+        <w:t>people</w:t>
+      </w:r>
+      <w:r>
+        <w:rPr>
+          <w:highlight w:val="yellow"/>
+        </w:rPr>
+        <w:t xml:space="preserve"> remember</w:t>
+      </w:r>
+      <w:r>
+        <w:rPr>
+          <w:highlight w:val="yellow"/>
+        </w:rPr>
+        <w:t xml:space="preserve"> a</w:t>
+      </w:r>
+      <w:r>
+        <w:rPr>
+          <w:highlight w:val="yellow"/>
+        </w:rPr>
+        <w:t>n experience</w:t>
+      </w:r>
+      <w:r>
+        <w:rPr>
+          <w:highlight w:val="yellow"/>
+        </w:rPr>
+        <w:t xml:space="preserve"> when someone asked </w:t>
+      </w:r>
+      <w:r>
+        <w:rPr>
+          <w:highlight w:val="yellow"/>
+        </w:rPr>
+        <w:t>them to remember a number as he or she</w:t>
+      </w:r>
+      <w:r>
+        <w:rPr>
+          <w:highlight w:val="yellow"/>
+        </w:rPr>
+        <w:t xml:space="preserve"> quickly spouted it off. “1-1-2-3-5-8-1-3-2-1,” </w:t>
+      </w:r>
+      <w:r>
+        <w:rPr>
+          <w:highlight w:val="yellow"/>
+        </w:rPr>
+        <w:t>says the friend</w:t>
+      </w:r>
+      <w:r>
+        <w:rPr>
+          <w:highlight w:val="yellow"/>
+        </w:rPr>
+        <w:t xml:space="preserve">, and </w:t>
+      </w:r>
+      <w:r>
+        <w:rPr>
+          <w:highlight w:val="yellow"/>
+        </w:rPr>
+        <w:t>we</w:t>
+      </w:r>
+      <w:r>
+        <w:rPr>
+          <w:highlight w:val="yellow"/>
+        </w:rPr>
+        <w:t xml:space="preserve"> struggle to remember it long enough for them </w:t>
+      </w:r>
+      <w:r>
+        <w:rPr>
+          <w:highlight w:val="yellow"/>
+        </w:rPr>
         <w:t>to pick up the phone and to dial it. Were you to attempt to remember it now, you would probably be hard pressed to do so without some method of breaking it up. After all, ten random digits is a lot of numbers to remember! If I asked you to remember this number right now, you would probably separate it into smaller groups of digit</w:t>
       </w:r>
       <w:r>
+        <w:rPr>
+          <w:highlight w:val="yellow"/>
+        </w:rPr>
         <w:t>s that are easier to remember. This would look s</w:t>
       </w:r>
       <w:r>
-        <w:t xml:space="preserve">omething like “112 – 358 – 1321.” Splitting it up this way makes it easier for us to remember so that we can hold it in our mind long enough to dial it, and then we forget it forever… or until we have to dial it again. </w:t>
+        <w:rPr>
+          <w:highlight w:val="yellow"/>
+        </w:rPr>
+        <w:t>omething like “112 – 358 – 1321.” Splitting it up this way makes it easier for us to remember so that we can hold it in our mind long enough to dial it, and then we forget it forever… or until we have to dial it again.</w:t>
+      </w:r>
+      <w:r>
+        <w:t xml:space="preserve"> </w:t>
       </w:r>
     </w:p>
     <w:p>
@@ -2588,14 +2704,27 @@
                             <w:r>
                               <w:t xml:space="preserve">Figure </w:t>
                             </w:r>
-                            <w:fldSimple w:instr=" SEQ Figure \* ARABIC ">
-                              <w:r>
-                                <w:rPr>
-                                  <w:noProof/>
-                                </w:rPr>
-                                <w:t>1</w:t>
-                              </w:r>
-                            </w:fldSimple>
+                            <w:r>
+                              <w:fldChar w:fldCharType="begin"/>
+                            </w:r>
+                            <w:r>
+                              <w:instrText xml:space="preserve"> SEQ Figure \* ARABIC </w:instrText>
+                            </w:r>
+                            <w:r>
+                              <w:fldChar w:fldCharType="separate"/>
+                            </w:r>
+                            <w:r>
+                              <w:rPr>
+                                <w:noProof/>
+                              </w:rPr>
+                              <w:t>1</w:t>
+                            </w:r>
+                            <w:r>
+                              <w:rPr>
+                                <w:noProof/>
+                              </w:rPr>
+                              <w:fldChar w:fldCharType="end"/>
+                            </w:r>
                             <w:r>
                               <w:t>: An example of how working memory stores task-relevant information.</w:t>
                             </w:r>
@@ -2687,13 +2816,31 @@
         <w:t>we are focusing on at a</w:t>
       </w:r>
       <w:r>
-        <w:t xml:space="preserve">ny given moment. There are three things that are important for you to know about working memory. First, working memory can only hold small </w:t>
+        <w:t xml:space="preserve">ny given moment. There are three </w:t>
+      </w:r>
+      <w:r>
+        <w:t>points to remember</w:t>
+      </w:r>
+      <w:r>
+        <w:t xml:space="preserve"> about working memory. First, working memory can only hold small </w:t>
       </w:r>
       <w:r>
         <w:t>pieces</w:t>
       </w:r>
       <w:r>
-        <w:t xml:space="preserve"> of information long enough for you to use them. Once they have been used, your brain discards them. Second, these tidbits are often grouped together in chunks of information that is similar in nature. Finally, there are only a few slots in WM within which task-relevant information can be stored. This </w:t>
+        <w:t xml:space="preserve"> of information long enough </w:t>
+      </w:r>
+      <w:r>
+        <w:t>to be used, then immediately discards them</w:t>
+      </w:r>
+      <w:r>
+        <w:t>. Second, th</w:t>
+      </w:r>
+      <w:r>
+        <w:t>is information is</w:t>
+      </w:r>
+      <w:r>
+        <w:t xml:space="preserve"> often grouped together in chunks of information that is similar in nature. Finally, there are only a few slots in WM in which task-relevant information can be stored. This </w:t>
       </w:r>
       <w:r>
         <w:t>number varies for each individual</w:t>
@@ -2741,11 +2888,17 @@
         <w:t>to remember a ten-</w:t>
       </w:r>
       <w:r>
-        <w:t xml:space="preserve">digit phone number, our working memory system splits it into three </w:t>
+        <w:t xml:space="preserve">digit phone number, </w:t>
+      </w:r>
+      <w:r>
+        <w:t>the</w:t>
+      </w:r>
+      <w:r>
+        <w:t xml:space="preserve"> </w:t>
       </w:r>
       <w:r>
         <w:lastRenderedPageBreak/>
-        <w:t>“chunks” of digits (figure</w:t>
+        <w:t>working memory system splits it into three “chunks” of digits (figure</w:t>
       </w:r>
       <w:r>
         <w:t xml:space="preserve"> 1</w:t>
@@ -2826,7 +2979,13 @@
         <w:t xml:space="preserve">This is called reinforcement learning, since positive actions are “reinforced” with a reward. </w:t>
       </w:r>
       <w:r>
-        <w:t>When the child eats the M&amp;M, their PFC releases dopamine, which tells the rest of the brain that whatever the child just did was good, and elicits reward for imitating the same behavior in the future. Eventually, the PFC learns to release dopamine immediately after a “good” action rather than after the reward, because it expects the reward in the future. Moreover, when the child gets older and no longer receives M&amp;Ms for using the toilet, the dopamine is released because a reward is expected, but dopamine levels drop when no reward is given (Shultz et al</w:t>
+        <w:t xml:space="preserve">When the child eats the M&amp;M, </w:t>
+      </w:r>
+      <w:r>
+        <w:t>his or her</w:t>
+      </w:r>
+      <w:r>
+        <w:t xml:space="preserve"> PFC releases dopamine, which tells the rest of the brain that whatever the child just did was good, and elicits reward for imitating the same behavior in the future. Eventually, the PFC learns to release dopamine immediately after a “good” action rather than after the reward, because it expects the reward in the future. Moreover, when the child gets older and no longer receives M&amp;Ms for using the toilet, the dopamine is released because a reward is expected, but dopamine levels drop when no reward is given (Shultz et al</w:t>
       </w:r>
       <w:r>
         <w:t>, 1988</w:t>
@@ -2866,7 +3025,13 @@
         <w:t xml:space="preserve"> provide a solid foundation for a computational working memory model. The Working Mem</w:t>
       </w:r>
       <w:r>
-        <w:t xml:space="preserve">ory toolkit was developed as a data structure with a few memory slots which held representations of WM chunks </w:t>
+        <w:t>ory toolkit was developed as a data structure with a few memory slots</w:t>
+      </w:r>
+      <w:r>
+        <w:t xml:space="preserve"> that</w:t>
+      </w:r>
+      <w:r>
+        <w:t xml:space="preserve"> held representations of WM chunks </w:t>
       </w:r>
       <w:r>
         <w:t>and</w:t>
@@ -2934,29 +3099,50 @@
         <w:t xml:space="preserve">her </w:t>
       </w:r>
       <w:r>
-        <w:t xml:space="preserve">until she echoes his plead of “dada.” Let’s take an inside look at this toddler’s working memory. </w:t>
-      </w:r>
-      <w:r>
-        <w:t>The child is experiencing all sorts of input from the environment. Spoon with delicious food, high chair prison, dad’s weird faces, and the word “dada” are all things that we know the child is gathering from her senses. These are known as percepts. The child’s PFC now has to determine which of these percepts are important to hold on to. Let us imagine that the child has a WM capacity of one. Initially, she will be randomly selecting one of t</w:t>
+        <w:t>when</w:t>
+      </w:r>
+      <w:r>
+        <w:t xml:space="preserve"> she echoes his plead of “dada.” Let’s take an inside look at this toddler’s working memory. </w:t>
+      </w:r>
+      <w:r>
+        <w:t xml:space="preserve">The child is experiencing all sorts of input from the environment. Spoon with delicious food, high chair prison, dad’s weird faces, and the word “dada” are all things that we know the child is gathering from her senses. These are known as percepts. The child’s PFC now has to determine which of these percepts are important to </w:t>
+      </w:r>
+      <w:r>
+        <w:t>retain</w:t>
+      </w:r>
+      <w:r>
+        <w:t xml:space="preserve">. </w:t>
+      </w:r>
+      <w:r>
+        <w:t>I</w:t>
+      </w:r>
+      <w:r>
+        <w:t>magine that the child has a WM capacity of one. Initially, she will be randomly selecting one of t</w:t>
       </w:r>
       <w:r>
         <w:t>hese percepts based on what her WM</w:t>
       </w:r>
       <w:r>
-        <w:t xml:space="preserve"> calculates is the most valuable. If she was allowed to eat with a spoon prior to this encounter, this will most likely be the concept “spoon.” After several trials reaching for the spoon and still not finding success, her PFC tries something else, such as “high chair prison,” upon which she will start fussing and trying to escape. But one time she thinks “dada,” and some sounds resembling the word stumbles out of her. </w:t>
+        <w:t xml:space="preserve"> calculates is the most valuable. If she w</w:t>
+      </w:r>
+      <w:r>
+        <w:t>ere</w:t>
+      </w:r>
+      <w:r>
+        <w:t xml:space="preserve"> allowed to eat with a spoon prior to this encounter, this will most likely be the concept “spoon.” After several trials reaching for the spoon and still not finding success, her PFC tries something else, such as “high chair prison,” upon which she will start fussing and trying to escape. But one time she thinks “dada,” and some sounds resembling the word stumbles out of her. </w:t>
       </w:r>
       <w:r>
         <w:t>For</w:t>
       </w:r>
       <w:r>
-        <w:t xml:space="preserve"> this, she is rewarded with a spoonful of delicious </w:t>
+        <w:t xml:space="preserve"> this, she is rewarded with a spoonful of delicious apple sauce</w:t>
+      </w:r>
+      <w:r>
+        <w:t xml:space="preserve">, </w:t>
       </w:r>
       <w:r>
         <w:lastRenderedPageBreak/>
-        <w:t>apple sauce</w:t>
-      </w:r>
-      <w:r>
-        <w:t>, and her BG will release the dopamine that tells her PFC that something that it is holding onto is good</w:t>
+        <w:t>and her BG will release the dopamine that tells her PFC that something that it is holding onto is good</w:t>
       </w:r>
       <w:r>
         <w:t xml:space="preserve">. After a variation of these steps occurs enough times, the girl’s PFC </w:t>
@@ -3188,14 +3374,27 @@
                               <w:r>
                                 <w:t xml:space="preserve">Figure </w:t>
                               </w:r>
-                              <w:fldSimple w:instr=" SEQ Figure \* ARABIC ">
-                                <w:r>
-                                  <w:rPr>
-                                    <w:noProof/>
-                                  </w:rPr>
-                                  <w:t>2</w:t>
-                                </w:r>
-                              </w:fldSimple>
+                              <w:r>
+                                <w:fldChar w:fldCharType="begin"/>
+                              </w:r>
+                              <w:r>
+                                <w:instrText xml:space="preserve"> SEQ Figure \* ARABIC </w:instrText>
+                              </w:r>
+                              <w:r>
+                                <w:fldChar w:fldCharType="separate"/>
+                              </w:r>
+                              <w:r>
+                                <w:rPr>
+                                  <w:noProof/>
+                                </w:rPr>
+                                <w:t>2</w:t>
+                              </w:r>
+                              <w:r>
+                                <w:rPr>
+                                  <w:noProof/>
+                                </w:rPr>
+                                <w:fldChar w:fldCharType="end"/>
+                              </w:r>
                               <w:r>
                                 <w:t>: Different symbols representing the concept "triangle".</w:t>
                               </w:r>
@@ -3436,14 +3635,27 @@
                               <w:r>
                                 <w:t xml:space="preserve">Figure </w:t>
                               </w:r>
-                              <w:fldSimple w:instr=" SEQ Figure \* ARABIC ">
-                                <w:r>
-                                  <w:rPr>
-                                    <w:noProof/>
-                                  </w:rPr>
-                                  <w:t>3</w:t>
-                                </w:r>
-                              </w:fldSimple>
+                              <w:r>
+                                <w:fldChar w:fldCharType="begin"/>
+                              </w:r>
+                              <w:r>
+                                <w:instrText xml:space="preserve"> SEQ Figure \* ARABIC </w:instrText>
+                              </w:r>
+                              <w:r>
+                                <w:fldChar w:fldCharType="separate"/>
+                              </w:r>
+                              <w:r>
+                                <w:rPr>
+                                  <w:noProof/>
+                                </w:rPr>
+                                <w:t>3</w:t>
+                              </w:r>
+                              <w:r>
+                                <w:rPr>
+                                  <w:noProof/>
+                                </w:rPr>
+                                <w:fldChar w:fldCharType="end"/>
+                              </w:r>
                               <w:r>
                                 <w:t>: Visual examples of symbols used in the DST.</w:t>
                               </w:r>
@@ -3544,11 +3756,32 @@
         <w:t>Distributed encoding is a method of encoding information about concepts in ways that can be expressed in mathematical terms. Where symbolic representations are good in AI tasks concerning logical decision making (in the presence of the symbol for the northeast target, do X), distributed representations are used in artificial neural networks that perform mathematical operations for decision making and learning.</w:t>
       </w:r>
       <w:r>
-        <w:t xml:space="preserve"> A distributed representation is any representation of a concept or set of concepts that can be expressed as number values in a vector. Say we wanted to represent a triangle using distributed representations, how we constructed our DE vector would depend largely on the other parameters for the task. For example, if there were four different shapes that we could represent, then we could construct a simple vector of four values, where each index was a sort of binary switch for the different shapes. Let’s suppose the index were assigned as follows: square = 1, triangle = 2, circle = 3, and cross = 4. The </w:t>
+        <w:t xml:space="preserve"> A distributed representation is any representation of a concept or set of concepts that can be expressed as number values in a vector. Say we wanted to represent a triangle using distributed representations, how we constructed our DE vector would depend largely on the other parameters for the task. For example, if there were four different shapes that we could represent, then we could construct a simple vector of four values, where each index was a sort of binary switch for the different shapes. Let’s suppose the ind</w:t>
+      </w:r>
+      <w:r>
+        <w:t>ices</w:t>
+      </w:r>
+      <w:r>
+        <w:t xml:space="preserve"> we</w:t>
+      </w:r>
+      <w:r>
+        <w:t>re assigned as follows: 1 - square, 2 - triangle, 3 - circle</w:t>
+      </w:r>
+      <w:r>
+        <w:t xml:space="preserve">, and </w:t>
+      </w:r>
+      <w:r>
+        <w:t xml:space="preserve">4 - </w:t>
+      </w:r>
+      <w:r>
+        <w:t xml:space="preserve">cross. The </w:t>
+      </w:r>
+      <w:r>
+        <w:t xml:space="preserve">vector </w:t>
       </w:r>
       <w:r>
         <w:lastRenderedPageBreak/>
-        <w:t>vector [ 0, 1, 0, 0</w:t>
+        <w:t>[ 0, 1, 0, 0</w:t>
       </w:r>
       <w:r>
         <w:t xml:space="preserve">] is a distributed representation indicating the presence of a triangle, because the index representing triangle (index 2) contains a 1. </w:t>
@@ -3654,14 +3887,27 @@
                               <w:r>
                                 <w:t xml:space="preserve">Figure </w:t>
                               </w:r>
-                              <w:fldSimple w:instr=" SEQ Figure \* ARABIC ">
-                                <w:r>
-                                  <w:rPr>
-                                    <w:noProof/>
-                                  </w:rPr>
-                                  <w:t>4</w:t>
-                                </w:r>
-                              </w:fldSimple>
+                              <w:r>
+                                <w:fldChar w:fldCharType="begin"/>
+                              </w:r>
+                              <w:r>
+                                <w:instrText xml:space="preserve"> SEQ Figure \* ARABIC </w:instrText>
+                              </w:r>
+                              <w:r>
+                                <w:fldChar w:fldCharType="separate"/>
+                              </w:r>
+                              <w:r>
+                                <w:rPr>
+                                  <w:noProof/>
+                                </w:rPr>
+                                <w:t>4</w:t>
+                              </w:r>
+                              <w:r>
+                                <w:rPr>
+                                  <w:noProof/>
+                                </w:rPr>
+                                <w:fldChar w:fldCharType="end"/>
+                              </w:r>
                               <w:r>
                                 <w:t>: Making distributed encodings by assigning symbols to each index of a vector.</w:t>
                               </w:r>
@@ -3891,7 +4137,13 @@
         <w:t>they can share nothing (a disjunction).</w:t>
       </w:r>
       <w:r>
-        <w:t xml:space="preserve"> Vectors built from disjunctive encodings will appear to the neural network to be fairly similar to other vectors which share common information, even though they represent independently unique concepts, such as “green ball” and “green triangle”. Even though the two concepts both describe something that is green, they are still unique concepts and must be considered orthogonal. </w:t>
+        <w:t xml:space="preserve"> Vectors built from disjunctive encodings will appear to the neural network to be fairly similar to other vectors which share common information, even though they represent independently unique concepts, such as “g</w:t>
+      </w:r>
+      <w:r>
+        <w:t>reen ball” and “green triangle.”</w:t>
+      </w:r>
+      <w:r>
+        <w:t xml:space="preserve"> Even though the two concepts both describe something that is green, they are still unique concepts and must be considered orthogonal. </w:t>
       </w:r>
       <w:r>
         <w:t xml:space="preserve">Justin </w:t>
@@ -3974,14 +4226,27 @@
                             <w:r>
                               <w:t xml:space="preserve">Figure </w:t>
                             </w:r>
-                            <w:fldSimple w:instr=" SEQ Figure \* ARABIC ">
-                              <w:r>
-                                <w:rPr>
-                                  <w:noProof/>
-                                </w:rPr>
-                                <w:t>5</w:t>
-                              </w:r>
-                            </w:fldSimple>
+                            <w:r>
+                              <w:fldChar w:fldCharType="begin"/>
+                            </w:r>
+                            <w:r>
+                              <w:instrText xml:space="preserve"> SEQ Figure \* ARABIC </w:instrText>
+                            </w:r>
+                            <w:r>
+                              <w:fldChar w:fldCharType="separate"/>
+                            </w:r>
+                            <w:r>
+                              <w:rPr>
+                                <w:noProof/>
+                              </w:rPr>
+                              <w:t>5</w:t>
+                            </w:r>
+                            <w:r>
+                              <w:rPr>
+                                <w:noProof/>
+                              </w:rPr>
+                              <w:fldChar w:fldCharType="end"/>
+                            </w:r>
                             <w:r>
                               <w:t>: Using a conjunctive matrix to encode the concept for "green circle".</w:t>
                             </w:r>
@@ -4176,25 +4441,56 @@
         <w:t xml:space="preserve"> </w:t>
       </w:r>
       <w:r>
-        <w:t xml:space="preserve">1 = red circle, 2 = red </w:t>
+        <w:t>1 -</w:t>
+      </w:r>
+      <w:r>
+        <w:t xml:space="preserve"> red circle, 2 </w:t>
+      </w:r>
+      <w:r>
+        <w:t>-</w:t>
+      </w:r>
+      <w:r>
+        <w:t xml:space="preserve"> red </w:t>
       </w:r>
       <w:r>
         <w:t>square</w:t>
       </w:r>
       <w:r>
-        <w:t xml:space="preserve">, 3 = green circle, </w:t>
+        <w:t xml:space="preserve">, 3 </w:t>
+      </w:r>
+      <w:r>
+        <w:t>-</w:t>
+      </w:r>
+      <w:r>
+        <w:t xml:space="preserve"> green circle, </w:t>
       </w:r>
       <w:r>
         <w:t xml:space="preserve">and </w:t>
       </w:r>
       <w:r>
-        <w:t xml:space="preserve">4 = green </w:t>
+        <w:t xml:space="preserve">4 </w:t>
+      </w:r>
+      <w:r>
+        <w:t>-</w:t>
+      </w:r>
+      <w:r>
+        <w:t xml:space="preserve"> green </w:t>
       </w:r>
       <w:r>
         <w:t>square</w:t>
       </w:r>
       <w:r>
-        <w:t>. Using this encoding, the vector [ 0, 0, 1, 0] represents a green circle and [ 0, 0, 0, 1] represents</w:t>
+        <w:t>. Us</w:t>
+      </w:r>
+      <w:r>
+        <w:t xml:space="preserve">ing this encoding, the vector </w:t>
+      </w:r>
+      <w:r>
+        <w:br/>
+        <w:t xml:space="preserve">[ </w:t>
+      </w:r>
+      <w:r>
+        <w:t>0, 0, 1, 0] represents a green circle and [ 0, 0, 0, 1] represents</w:t>
       </w:r>
       <w:r>
         <w:t xml:space="preserve"> a green </w:t>
@@ -4216,7 +4512,13 @@
         <w:jc w:val="both"/>
       </w:pPr>
       <w:r>
-        <w:t>There are, of course, several complications and disadvantages to using conjunctive vectors constructed in this way. Perhaps most obvious is that the conjunctive vectors described above do not include individual concepts such as “green” or “circle”, and must therefore be intentionally included in the manual construction of the representation. Also, if we wanted to add a c</w:t>
+        <w:t>There are, of course, several complications and disadvantages to using conjunctive vectors constructed in this way. Perhaps most obvious is that the conjunctive vectors described above do not include individual concepts such as “green” or</w:t>
+      </w:r>
+      <w:r>
+        <w:t xml:space="preserve"> “circle,”</w:t>
+      </w:r>
+      <w:r>
+        <w:t xml:space="preserve"> and must therefore be intentionally included in the manual construction of the representation. Also, if we wanted to add a c</w:t>
       </w:r>
       <w:r>
         <w:t xml:space="preserve">oncept to our encoding scheme, we would have to take into account every possible combination of concepts that can be constructed with that concept, and include those in our </w:t>
@@ -4249,7 +4551,13 @@
         <w:t>ve</w:t>
       </w:r>
       <w:r>
-        <w:t xml:space="preserve"> convinced you that </w:t>
+        <w:t xml:space="preserve"> </w:t>
+      </w:r>
+      <w:r>
+        <w:t>demonstrated</w:t>
+      </w:r>
+      <w:r>
+        <w:t xml:space="preserve"> that </w:t>
       </w:r>
       <w:r>
         <w:t xml:space="preserve">the original toolkit’s DE/SE interface – where the conversion is manually written by the user – is </w:t>
@@ -4258,7 +4566,13 @@
         <w:t>very complicated and difficult to use</w:t>
       </w:r>
       <w:r>
-        <w:t xml:space="preserve">, especially to those with little knowledge of ANN-based systems using TD-learning elements. Now that you understand the complications and difficulties of the original toolkit’s manual DE/SE encoding requirements, I can talk to you about a powerful </w:t>
+        <w:t xml:space="preserve">, especially to those with little knowledge of ANN-based systems using TD-learning elements. </w:t>
+      </w:r>
+      <w:r>
+        <w:t>Having explained</w:t>
+      </w:r>
+      <w:r>
+        <w:t xml:space="preserve"> the complications and difficulties of the original toolkit’s manual DE/SE encoding requirements, I can talk about a powerful </w:t>
       </w:r>
       <w:r>
         <w:t>method of representation that allowed me to automate the DE/SE conversion, and replace the original manual-encoding interface with a simpler SE string passing interface that is much more user-friendly. This method is called holographic reduced representation.</w:t>
@@ -4316,10 +4630,16 @@
         <w:t xml:space="preserve"> values that, when specific operations are performed on them, can very effectively be combined to form complex data structures from many HRRs that are reduced into a single vector</w:t>
       </w:r>
       <w:r>
-        <w:t>. What makes HRRs so powerful is that new vectors formed from combinations of vectors are of the same size as the originals, and yet still contain information from each of the constituent vectors. This means that you can hold multiple layers of information inside a single vector</w:t>
-      </w:r>
-      <w:r>
-        <w:t xml:space="preserve"> – making them</w:t>
+        <w:t xml:space="preserve">. What makes HRRs so powerful is that new vectors formed from combinations of vectors are of the same size as the originals, and yet still contain information from each of the constituent vectors. This means that </w:t>
+      </w:r>
+      <w:r>
+        <w:t>a single vector</w:t>
+      </w:r>
+      <w:r>
+        <w:t xml:space="preserve"> can hold multiple layers of information </w:t>
+      </w:r>
+      <w:r>
+        <w:t>– making them</w:t>
       </w:r>
       <w:r>
         <w:t xml:space="preserve"> holographic.</w:t>
@@ -4468,14 +4788,27 @@
                               <w:r>
                                 <w:t xml:space="preserve">Figure </w:t>
                               </w:r>
-                              <w:fldSimple w:instr=" SEQ Figure \* ARABIC ">
-                                <w:r>
-                                  <w:rPr>
-                                    <w:noProof/>
-                                  </w:rPr>
-                                  <w:t>6</w:t>
-                                </w:r>
-                              </w:fldSimple>
+                              <w:r>
+                                <w:fldChar w:fldCharType="begin"/>
+                              </w:r>
+                              <w:r>
+                                <w:instrText xml:space="preserve"> SEQ Figure \* ARABIC </w:instrText>
+                              </w:r>
+                              <w:r>
+                                <w:fldChar w:fldCharType="separate"/>
+                              </w:r>
+                              <w:r>
+                                <w:rPr>
+                                  <w:noProof/>
+                                </w:rPr>
+                                <w:t>6</w:t>
+                              </w:r>
+                              <w:r>
+                                <w:rPr>
+                                  <w:noProof/>
+                                </w:rPr>
+                                <w:fldChar w:fldCharType="end"/>
+                              </w:r>
                               <w:r>
                                 <w:t>: An example HRR of length 6.</w:t>
                               </w:r>
@@ -4621,7 +4954,19 @@
         <w:t xml:space="preserve"> This </w:t>
       </w:r>
       <w:r>
-        <w:t xml:space="preserve">isn’t what makes HRRs so versatile, as the vectors are rather ordinary in and of themselves. The power of HRRs comes from the operations you can perform on them. </w:t>
+        <w:t xml:space="preserve">isn’t what makes HRRs so versatile, as the vectors are rather ordinary in and of themselves. The power of HRRs comes from the operations can </w:t>
+      </w:r>
+      <w:r>
+        <w:t xml:space="preserve">be </w:t>
+      </w:r>
+      <w:r>
+        <w:t>perform</w:t>
+      </w:r>
+      <w:r>
+        <w:t>ed</w:t>
+      </w:r>
+      <w:r>
+        <w:t xml:space="preserve"> on them. </w:t>
       </w:r>
       <w:r>
         <w:t>In the paper Tony Plate published which first proposed the concept of Holographic Reduced Representations, he described many incredible, powerful, and complex operations that can be done with HRRs</w:t>
@@ -4749,14 +5094,27 @@
                               <w:r>
                                 <w:t xml:space="preserve">Figure </w:t>
                               </w:r>
-                              <w:fldSimple w:instr=" SEQ Figure \* ARABIC ">
-                                <w:r>
-                                  <w:rPr>
-                                    <w:noProof/>
-                                  </w:rPr>
-                                  <w:t>7</w:t>
-                                </w:r>
-                              </w:fldSimple>
+                              <w:r>
+                                <w:fldChar w:fldCharType="begin"/>
+                              </w:r>
+                              <w:r>
+                                <w:instrText xml:space="preserve"> SEQ Figure \* ARABIC </w:instrText>
+                              </w:r>
+                              <w:r>
+                                <w:fldChar w:fldCharType="separate"/>
+                              </w:r>
+                              <w:r>
+                                <w:rPr>
+                                  <w:noProof/>
+                                </w:rPr>
+                                <w:t>7</w:t>
+                              </w:r>
+                              <w:r>
+                                <w:rPr>
+                                  <w:noProof/>
+                                </w:rPr>
+                                <w:fldChar w:fldCharType="end"/>
+                              </w:r>
                               <w:r>
                                 <w:t xml:space="preserve">: </w:t>
                               </w:r>
@@ -4935,14 +5293,27 @@
                               <w:r>
                                 <w:t xml:space="preserve">Figure </w:t>
                               </w:r>
-                              <w:fldSimple w:instr=" SEQ Figure \* ARABIC ">
-                                <w:r>
-                                  <w:rPr>
-                                    <w:noProof/>
-                                  </w:rPr>
-                                  <w:t>8</w:t>
-                                </w:r>
-                              </w:fldSimple>
+                              <w:r>
+                                <w:fldChar w:fldCharType="begin"/>
+                              </w:r>
+                              <w:r>
+                                <w:instrText xml:space="preserve"> SEQ Figure \* ARABIC </w:instrText>
+                              </w:r>
+                              <w:r>
+                                <w:fldChar w:fldCharType="separate"/>
+                              </w:r>
+                              <w:r>
+                                <w:rPr>
+                                  <w:noProof/>
+                                </w:rPr>
+                                <w:t>8</w:t>
+                              </w:r>
+                              <w:r>
+                                <w:rPr>
+                                  <w:noProof/>
+                                </w:rPr>
+                                <w:fldChar w:fldCharType="end"/>
+                              </w:r>
                               <w:r>
                                 <w:t>: Summing across the trans-diagonals to calculate the circular convolution.</w:t>
                               </w:r>
@@ -5153,14 +5524,27 @@
                               <w:r>
                                 <w:t xml:space="preserve">Figure </w:t>
                               </w:r>
-                              <w:fldSimple w:instr=" SEQ Figure \* ARABIC ">
-                                <w:r>
-                                  <w:rPr>
-                                    <w:noProof/>
-                                  </w:rPr>
-                                  <w:t>9</w:t>
-                                </w:r>
-                              </w:fldSimple>
+                              <w:r>
+                                <w:fldChar w:fldCharType="begin"/>
+                              </w:r>
+                              <w:r>
+                                <w:instrText xml:space="preserve"> SEQ Figure \* ARABIC </w:instrText>
+                              </w:r>
+                              <w:r>
+                                <w:fldChar w:fldCharType="separate"/>
+                              </w:r>
+                              <w:r>
+                                <w:rPr>
+                                  <w:noProof/>
+                                </w:rPr>
+                                <w:t>9</w:t>
+                              </w:r>
+                              <w:r>
+                                <w:rPr>
+                                  <w:noProof/>
+                                </w:rPr>
+                                <w:fldChar w:fldCharType="end"/>
+                              </w:r>
                               <w:r>
                                 <w:t>: Convolving the concepts for "red" and "ball"</w:t>
                               </w:r>
@@ -5380,14 +5764,27 @@
                               <w:r>
                                 <w:t xml:space="preserve">Figure </w:t>
                               </w:r>
-                              <w:fldSimple w:instr=" SEQ Figure \* ARABIC ">
-                                <w:r>
-                                  <w:rPr>
-                                    <w:noProof/>
-                                  </w:rPr>
-                                  <w:t>10</w:t>
-                                </w:r>
-                              </w:fldSimple>
+                              <w:r>
+                                <w:fldChar w:fldCharType="begin"/>
+                              </w:r>
+                              <w:r>
+                                <w:instrText xml:space="preserve"> SEQ Figure \* ARABIC </w:instrText>
+                              </w:r>
+                              <w:r>
+                                <w:fldChar w:fldCharType="separate"/>
+                              </w:r>
+                              <w:r>
+                                <w:rPr>
+                                  <w:noProof/>
+                                </w:rPr>
+                                <w:t>10</w:t>
+                              </w:r>
+                              <w:r>
+                                <w:rPr>
+                                  <w:noProof/>
+                                </w:rPr>
+                                <w:fldChar w:fldCharType="end"/>
+                              </w:r>
                               <w:r>
                                 <w:t>: Correlating the complex concept "red ball" with constituent concept "red" yields the other constituent concept "ball".</w:t>
                               </w:r>
@@ -5517,7 +5914,13 @@
         <w:t xml:space="preserve">Unfortunately, if we were to try to extract the one of the constituent vectors from our convolution example from earlier using circular correlation, we would not get a vector that looked quite like our original. This is because using the convolution and correlation operations as described above with the approximate inverses of vectors will yield slightly distorted or noisy results. The math gets answers that are generally very close, but inexact. This problem decreases the larger your vector size. Had I used vectors of size 128 for my examples, my answers would have been much </w:t>
       </w:r>
       <w:r>
-        <w:t xml:space="preserve">more precise, however you would likely have skipped the dreadful exercise. Precise answers can also be found by performing the operations in </w:t>
+        <w:t xml:space="preserve">more precise, however </w:t>
+      </w:r>
+      <w:r>
+        <w:t>the exercise would have been dreadfully long and tedious</w:t>
+      </w:r>
+      <w:r>
+        <w:t xml:space="preserve">. Precise answers can also be found by performing the operations in </w:t>
       </w:r>
       <w:proofErr w:type="spellStart"/>
       <w:r>
@@ -5543,7 +5946,25 @@
         <w:jc w:val="both"/>
       </w:pPr>
       <w:r>
-        <w:t>Another reason to use large vectors for the HRRs is related to the fact that the less number of elements you have, the more likely you are to randomly generate similar vectors for orthogonal concepts. In this case, the two vectors may appear to have something mathematically in common, when this is not the case. Using large vectors is a way to reduce the probability of this happening.</w:t>
+        <w:t xml:space="preserve">Another reason to use large vectors for the HRRs is related to the fact </w:t>
+      </w:r>
+      <w:r>
+        <w:t>fewer elements in the vectors increases the odds of</w:t>
+      </w:r>
+      <w:r>
+        <w:t xml:space="preserve"> randomly generat</w:t>
+      </w:r>
+      <w:r>
+        <w:t>ing</w:t>
+      </w:r>
+      <w:r>
+        <w:t xml:space="preserve"> similar vectors for orthogonal concepts. In this case, the two vectors may appear to have something mathematically in common, when th</w:t>
+      </w:r>
+      <w:r>
+        <w:t>ey might represent independent concepts</w:t>
+      </w:r>
+      <w:r>
+        <w:t>. Using large vectors is a way to reduce the probability of this happening.</w:t>
       </w:r>
     </w:p>
     <w:p>
@@ -5675,14 +6096,27 @@
                               <w:r>
                                 <w:t xml:space="preserve">Figure </w:t>
                               </w:r>
-                              <w:fldSimple w:instr=" SEQ Figure \* ARABIC ">
-                                <w:r>
-                                  <w:rPr>
-                                    <w:noProof/>
-                                  </w:rPr>
-                                  <w:t>11</w:t>
-                                </w:r>
-                              </w:fldSimple>
+                              <w:r>
+                                <w:fldChar w:fldCharType="begin"/>
+                              </w:r>
+                              <w:r>
+                                <w:instrText xml:space="preserve"> SEQ Figure \* ARABIC </w:instrText>
+                              </w:r>
+                              <w:r>
+                                <w:fldChar w:fldCharType="separate"/>
+                              </w:r>
+                              <w:r>
+                                <w:rPr>
+                                  <w:noProof/>
+                                </w:rPr>
+                                <w:t>11</w:t>
+                              </w:r>
+                              <w:r>
+                                <w:rPr>
+                                  <w:noProof/>
+                                </w:rPr>
+                                <w:fldChar w:fldCharType="end"/>
+                              </w:r>
                               <w:r>
                                 <w:t>: Concept Memory stores all "known"</w:t>
                               </w:r>
@@ -5789,7 +6223,13 @@
         <w:t xml:space="preserve"> called Concept Memory</w:t>
       </w:r>
       <w:r>
-        <w:t>, where the string name for the concept is the key and the HRR representing that concept is the value</w:t>
+        <w:t>, where the string name for the concept is the key</w:t>
+      </w:r>
+      <w:r>
+        <w:t>,</w:t>
+      </w:r>
+      <w:r>
+        <w:t xml:space="preserve"> and the HRR representing that concept is the value</w:t>
       </w:r>
       <w:r>
         <w:t xml:space="preserve"> (figure </w:t>
@@ -5933,10 +6373,13 @@
         <w:t>big</w:t>
       </w:r>
       <w:r>
+        <w:t>,</w:t>
+      </w:r>
+      <w:r>
         <w:t>”</w:t>
       </w:r>
       <w:r>
-        <w:t xml:space="preserve">, </w:t>
+        <w:t xml:space="preserve"> </w:t>
       </w:r>
       <w:r>
         <w:t>“</w:t>
@@ -5945,10 +6388,13 @@
         <w:t>red</w:t>
       </w:r>
       <w:r>
+        <w:t>,</w:t>
+      </w:r>
+      <w:r>
         <w:t>”</w:t>
       </w:r>
       <w:r>
-        <w:t xml:space="preserve">, and </w:t>
+        <w:t xml:space="preserve"> and </w:t>
       </w:r>
       <w:r>
         <w:t>“</w:t>
@@ -5969,10 +6415,13 @@
         <w:t>ball*big*red</w:t>
       </w:r>
       <w:r>
+        <w:t>.</w:t>
+      </w:r>
+      <w:r>
         <w:t>”</w:t>
       </w:r>
       <w:r>
-        <w:t xml:space="preserve">. </w:t>
+        <w:t xml:space="preserve"> </w:t>
       </w:r>
       <w:r>
         <w:t>I</w:t>
@@ -5993,10 +6442,13 @@
         <w:t>big</w:t>
       </w:r>
       <w:r>
+        <w:t>,</w:t>
+      </w:r>
+      <w:r>
         <w:t>”</w:t>
       </w:r>
       <w:r>
-        <w:t xml:space="preserve">, </w:t>
+        <w:t xml:space="preserve"> </w:t>
       </w:r>
       <w:r>
         <w:t>“</w:t>
@@ -6005,10 +6457,13 @@
         <w:t>red</w:t>
       </w:r>
       <w:r>
+        <w:t>,</w:t>
+      </w:r>
+      <w:r>
         <w:t>”</w:t>
       </w:r>
       <w:r>
-        <w:t xml:space="preserve">, and </w:t>
+        <w:t xml:space="preserve"> and </w:t>
       </w:r>
       <w:r>
         <w:t>“</w:t>
@@ -6017,34 +6472,49 @@
         <w:t>ball</w:t>
       </w:r>
       <w:r>
+        <w:t>,”</w:t>
+      </w:r>
+      <w:r>
+        <w:t xml:space="preserve"> would not only create concepts for each of the previous and the combination </w:t>
+      </w:r>
+      <w:r>
+        <w:t>“</w:t>
+      </w:r>
+      <w:r>
+        <w:t>ball*big*red</w:t>
+      </w:r>
+      <w:r>
+        <w:t>,</w:t>
+      </w:r>
+      <w:r>
         <w:t>”</w:t>
       </w:r>
       <w:r>
-        <w:t xml:space="preserve">, would not only create concepts for each of the previous and the combination </w:t>
+        <w:t xml:space="preserve"> but also the combinations </w:t>
       </w:r>
       <w:r>
         <w:t>“</w:t>
       </w:r>
       <w:r>
-        <w:t>ball*big*red</w:t>
+        <w:t>ball*big</w:t>
+      </w:r>
+      <w:r>
+        <w:t>,”</w:t>
+      </w:r>
+      <w:r>
+        <w:t xml:space="preserve"> “b</w:t>
+      </w:r>
+      <w:r>
+        <w:t>all*red,”</w:t>
+      </w:r>
+      <w:r>
+        <w:t xml:space="preserve"> and “big*red</w:t>
+      </w:r>
+      <w:r>
+        <w:t>.</w:t>
       </w:r>
       <w:r>
         <w:t>”</w:t>
-      </w:r>
-      <w:r>
-        <w:t xml:space="preserve">, but also the combinations </w:t>
-      </w:r>
-      <w:r>
-        <w:t>“</w:t>
-      </w:r>
-      <w:r>
-        <w:t>ball*big</w:t>
-      </w:r>
-      <w:r>
-        <w:t>”, “ball*red”, and “big*red”</w:t>
-      </w:r>
-      <w:r>
-        <w:t>.</w:t>
       </w:r>
     </w:p>
     <w:p>
@@ -6066,10 +6536,13 @@
         <w:t>big*red*ball</w:t>
       </w:r>
       <w:r>
+        <w:t>,</w:t>
+      </w:r>
+      <w:r>
         <w:t>”</w:t>
       </w:r>
       <w:r>
-        <w:t xml:space="preserve">, if </w:t>
+        <w:t xml:space="preserve"> if </w:t>
       </w:r>
       <w:r>
         <w:t>“</w:t>
@@ -6108,7 +6581,10 @@
         <w:t>ball*red*big</w:t>
       </w:r>
       <w:r>
-        <w:t>”, which is represented by the same HRR</w:t>
+        <w:t>,”</w:t>
+      </w:r>
+      <w:r>
+        <w:t xml:space="preserve"> which is represented by the same HRR</w:t>
       </w:r>
       <w:r>
         <w:t>. There is an additional safeguard built into the engine, however, that protects against this as well. Whenever a concept is requested from the HRRE that it does not currently have in memory, it constructs it</w:t>
@@ -6132,22 +6608,25 @@
         <w:t>ball*big*red</w:t>
       </w:r>
       <w:r>
+        <w:t>,</w:t>
+      </w:r>
+      <w:r>
         <w:t>”</w:t>
       </w:r>
       <w:r>
-        <w:t xml:space="preserve">, </w:t>
+        <w:t xml:space="preserve"> </w:t>
       </w:r>
       <w:r>
         <w:t>“</w:t>
       </w:r>
       <w:r>
-        <w:t>red*ball*big</w:t>
+        <w:t>red*ball*big,</w:t>
       </w:r>
       <w:r>
         <w:t>”</w:t>
       </w:r>
       <w:r>
-        <w:t xml:space="preserve">, or any other permutation of these concepts, and the HRRE will always construct or perceive it as </w:t>
+        <w:t xml:space="preserve"> or any other permutation of these concepts, and the HRRE will always construct or perceive it as </w:t>
       </w:r>
       <w:r>
         <w:t>“</w:t>
@@ -6156,10 +6635,10 @@
         <w:t>ball*big*red</w:t>
       </w:r>
       <w:r>
+        <w:t>.</w:t>
+      </w:r>
+      <w:r>
         <w:t>”</w:t>
-      </w:r>
-      <w:r>
-        <w:t>.</w:t>
       </w:r>
     </w:p>
     <w:p>
@@ -6512,10 +6991,13 @@
         <w:t>*target</w:t>
       </w:r>
       <w:r>
+        <w:t>.</w:t>
+      </w:r>
+      <w:r>
         <w:t>”</w:t>
       </w:r>
       <w:r>
-        <w:t xml:space="preserve">. WM parses the state string for the list of concepts it contains, splitting each by the cross delimiter, then passes these to the HRRE, which returns a list of all the unpacked combinations of concepts. Following the cross-target example, the list of candidate chunks would be </w:t>
+        <w:t xml:space="preserve"> WM parses the state string for the list of concepts it contains, splitting each by the cross delimiter, then passes these to the HRRE, which returns a list of all the unpacked combinations of concepts. Following the cross-target example, the list of candidate chunks would be </w:t>
       </w:r>
       <w:r>
         <w:t>“</w:t>
@@ -6524,10 +7006,13 @@
         <w:t>center</w:t>
       </w:r>
       <w:r>
+        <w:t>,</w:t>
+      </w:r>
+      <w:r>
         <w:t>”</w:t>
       </w:r>
       <w:r>
-        <w:t xml:space="preserve">, </w:t>
+        <w:t xml:space="preserve"> </w:t>
       </w:r>
       <w:r>
         <w:t>“</w:t>
@@ -6536,10 +7021,13 @@
         <w:t>center*cross</w:t>
       </w:r>
       <w:r>
+        <w:t>,</w:t>
+      </w:r>
+      <w:r>
         <w:t>”</w:t>
       </w:r>
       <w:r>
-        <w:t xml:space="preserve">, </w:t>
+        <w:t xml:space="preserve"> </w:t>
       </w:r>
       <w:r>
         <w:t>“</w:t>
@@ -6548,10 +7036,13 @@
         <w:t>cross</w:t>
       </w:r>
       <w:r>
+        <w:t>,</w:t>
+      </w:r>
+      <w:r>
         <w:t>”</w:t>
       </w:r>
       <w:r>
-        <w:t xml:space="preserve">, </w:t>
+        <w:t xml:space="preserve"> </w:t>
       </w:r>
       <w:r>
         <w:t>“</w:t>
@@ -6560,10 +7051,13 @@
         <w:t>north</w:t>
       </w:r>
       <w:r>
+        <w:t>,</w:t>
+      </w:r>
+      <w:r>
         <w:t>”</w:t>
       </w:r>
       <w:r>
-        <w:t xml:space="preserve">, </w:t>
+        <w:t xml:space="preserve"> </w:t>
       </w:r>
       <w:r>
         <w:t>“</w:t>
@@ -6572,10 +7066,13 @@
         <w:t>north*target</w:t>
       </w:r>
       <w:r>
+        <w:t>,</w:t>
+      </w:r>
+      <w:r>
         <w:t>”</w:t>
       </w:r>
       <w:r>
-        <w:t xml:space="preserve">, and </w:t>
+        <w:t xml:space="preserve"> and </w:t>
       </w:r>
       <w:r>
         <w:t>“</w:t>
@@ -6584,10 +7081,13 @@
         <w:t>target</w:t>
       </w:r>
       <w:r>
+        <w:t>.</w:t>
+      </w:r>
+      <w:r>
         <w:t>”</w:t>
       </w:r>
       <w:r>
-        <w:t xml:space="preserve">. This list of concepts becomes our list of candidate chunks, </w:t>
+        <w:t xml:space="preserve"> This list of concepts becomes our list of candidate chunks, </w:t>
       </w:r>
       <w:r>
         <w:t>from</w:t>
@@ -6632,15 +7132,13 @@
       </w:r>
       <w:r>
         <w:lastRenderedPageBreak/>
-        <w:t>provided if the agent successfully completes the task and zero for task failure. When a new episode begins, these functions are called again, in the same order: Initialize Episode, a sequence of calls to Step, and finishing the episode with Absorb Reward. We do use eligibility traces in our TD calculations, and our epsilon soft policy is implemented by generating random WM contents, epsilon percent of the time.</w:t>
-      </w:r>
-    </w:p>
-    <w:p>
-      <w:pPr>
-        <w:spacing w:line="480" w:lineRule="auto"/>
-        <w:ind w:firstLine="720"/>
-        <w:jc w:val="both"/>
-      </w:pPr>
+        <w:t xml:space="preserve">provided if the agent successfully completes the task and zero for task failure. When a new episode begins, these functions are called again, in the same order: Initialize Episode, a </w:t>
+      </w:r>
+      <w:bookmarkStart w:id="21" w:name="_GoBack"/>
+      <w:bookmarkEnd w:id="21"/>
+      <w:r>
+        <w:t xml:space="preserve">sequence of calls to Step, and finishing the episode with Absorb Reward. We do use eligibility traces in our TD calculations, and our epsilon soft policy is implemented by generating random </w:t>
+      </w:r>
       <w:r>
         <w:rPr>
           <w:noProof/>
@@ -6648,16 +7146,16 @@
         <mc:AlternateContent>
           <mc:Choice Requires="wpg">
             <w:drawing>
-              <wp:anchor distT="0" distB="0" distL="114300" distR="114300" simplePos="0" relativeHeight="251701248" behindDoc="0" locked="0" layoutInCell="1" allowOverlap="1" wp14:anchorId="5C018A06" wp14:editId="4218FDE4">
+              <wp:anchor distT="0" distB="0" distL="114300" distR="114300" simplePos="0" relativeHeight="251701248" behindDoc="0" locked="0" layoutInCell="1" allowOverlap="1" wp14:anchorId="6DF820C2" wp14:editId="630DAA96">
                 <wp:simplePos x="0" y="0"/>
                 <wp:positionH relativeFrom="margin">
-                  <wp:align>right</wp:align>
+                  <wp:posOffset>50800</wp:posOffset>
                 </wp:positionH>
                 <wp:positionV relativeFrom="paragraph">
-                  <wp:posOffset>13335</wp:posOffset>
+                  <wp:posOffset>1667476</wp:posOffset>
                 </wp:positionV>
-                <wp:extent cx="3810635" cy="2781300"/>
-                <wp:effectExtent l="0" t="0" r="0" b="0"/>
+                <wp:extent cx="5927622" cy="4243637"/>
+                <wp:effectExtent l="0" t="0" r="0" b="5080"/>
                 <wp:wrapSquare wrapText="bothSides"/>
                 <wp:docPr id="37" name="Group 37"/>
                 <wp:cNvGraphicFramePr/>
@@ -6668,9 +7166,9 @@
                       <wpg:grpSpPr>
                         <a:xfrm>
                           <a:off x="0" y="0"/>
-                          <a:ext cx="3810635" cy="2781300"/>
-                          <a:chOff x="0" y="0"/>
-                          <a:chExt cx="4353560" cy="3035300"/>
+                          <a:ext cx="5927622" cy="4243637"/>
+                          <a:chOff x="0" y="88873"/>
+                          <a:chExt cx="4353560" cy="2946427"/>
                         </a:xfrm>
                       </wpg:grpSpPr>
                       <pic:pic xmlns:pic="http://schemas.openxmlformats.org/drawingml/2006/picture">
@@ -6694,8 +7192,8 @@
                         </pic:blipFill>
                         <pic:spPr>
                           <a:xfrm>
-                            <a:off x="0" y="0"/>
-                            <a:ext cx="4353560" cy="2686050"/>
+                            <a:off x="0" y="88873"/>
+                            <a:ext cx="4353560" cy="2508304"/>
                           </a:xfrm>
                           <a:prstGeom prst="rect">
                             <a:avLst/>
@@ -6726,22 +7224,35 @@
                               <w:pPr>
                                 <w:pStyle w:val="Caption"/>
                               </w:pPr>
-                              <w:bookmarkStart w:id="21" w:name="_Toc464766314"/>
+                              <w:bookmarkStart w:id="22" w:name="_Toc464766314"/>
                               <w:r>
                                 <w:t xml:space="preserve">Figure </w:t>
                               </w:r>
-                              <w:fldSimple w:instr=" SEQ Figure \* ARABIC ">
-                                <w:r>
-                                  <w:rPr>
-                                    <w:noProof/>
-                                  </w:rPr>
-                                  <w:t>12</w:t>
-                                </w:r>
-                              </w:fldSimple>
+                              <w:r>
+                                <w:fldChar w:fldCharType="begin"/>
+                              </w:r>
+                              <w:r>
+                                <w:instrText xml:space="preserve"> SEQ Figure \* ARABIC </w:instrText>
+                              </w:r>
+                              <w:r>
+                                <w:fldChar w:fldCharType="separate"/>
+                              </w:r>
+                              <w:r>
+                                <w:rPr>
+                                  <w:noProof/>
+                                </w:rPr>
+                                <w:t>12</w:t>
+                              </w:r>
+                              <w:r>
+                                <w:rPr>
+                                  <w:noProof/>
+                                </w:rPr>
+                                <w:fldChar w:fldCharType="end"/>
+                              </w:r>
                               <w:r>
                                 <w:t>: Comparison of the original WMtk architecture (left) to the</w:t>
                               </w:r>
-                              <w:bookmarkEnd w:id="21"/>
+                              <w:bookmarkEnd w:id="22"/>
                             </w:p>
                             <w:p>
                               <w:pPr>
@@ -6779,7 +7290,7 @@
           </mc:Choice>
           <mc:Fallback>
             <w:pict>
-              <v:group w14:anchorId="5C018A06" id="Group 37" o:spid="_x0000_s1055" style="position:absolute;left:0;text-align:left;margin-left:248.85pt;margin-top:1.05pt;width:300.05pt;height:219pt;z-index:251701248;mso-position-horizontal:right;mso-position-horizontal-relative:margin;mso-width-relative:margin;mso-height-relative:margin" coordsize="43535,30353" o:gfxdata="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">
+              <v:group w14:anchorId="6DF820C2" id="Group 37" o:spid="_x0000_s1055" style="position:absolute;left:0;text-align:left;margin-left:4pt;margin-top:131.3pt;width:466.75pt;height:334.15pt;z-index:251701248;mso-position-horizontal-relative:margin;mso-width-relative:margin;mso-height-relative:margin" coordorigin=",888" coordsize="43535,29464" o:gfxdata="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">
                 <v:shapetype id="_x0000_t75" coordsize="21600,21600" o:spt="75" o:preferrelative="t" path="m@4@5l@4@11@9@11@9@5xe" filled="f" stroked="f">
                   <v:stroke joinstyle="miter"/>
                   <v:formulas>
@@ -6799,7 +7310,7 @@
                   <v:path o:extrusionok="f" gradientshapeok="t" o:connecttype="rect"/>
                   <o:lock v:ext="edit" aspectratio="t"/>
                 </v:shapetype>
-                <v:shape id="Picture 35" o:spid="_x0000_s1056" type="#_x0000_t75" style="position:absolute;width:43535;height:26860;visibility:visible;mso-wrap-style:square" o:gfxdata="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">
+                <v:shape id="Picture 35" o:spid="_x0000_s1056" type="#_x0000_t75" style="position:absolute;top:888;width:43535;height:25083;visibility:visible;mso-wrap-style:square" o:gfxdata="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">
                   <v:imagedata r:id="rId31" o:title=""/>
                   <v:path arrowok="t"/>
                 </v:shape>
@@ -6807,29 +7318,42 @@
                   <v:stroke joinstyle="miter"/>
                   <v:path gradientshapeok="t" o:connecttype="rect"/>
                 </v:shapetype>
-                <v:shape id="Text Box 36" o:spid="_x0000_s1057" type="#_x0000_t202" style="position:absolute;top:27432;width:43535;height:2921;visibility:visible;mso-wrap-style:square;v-text-anchor:top" o:gfxdata="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" stroked="f">
+                <v:shape id="Text Box 36" o:spid="_x0000_s1057" type="#_x0000_t202" style="position:absolute;top:27432;width:43535;height:2921;visibility:visible;mso-wrap-style:square;v-text-anchor:top" o:gfxdata="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" stroked="f">
                   <v:textbox inset="0,0,0,0">
                     <w:txbxContent>
                       <w:p>
                         <w:pPr>
                           <w:pStyle w:val="Caption"/>
                         </w:pPr>
-                        <w:bookmarkStart w:id="22" w:name="_Toc464766314"/>
+                        <w:bookmarkStart w:id="23" w:name="_Toc464766314"/>
                         <w:r>
                           <w:t xml:space="preserve">Figure </w:t>
                         </w:r>
-                        <w:fldSimple w:instr=" SEQ Figure \* ARABIC ">
-                          <w:r>
-                            <w:rPr>
-                              <w:noProof/>
-                            </w:rPr>
-                            <w:t>12</w:t>
-                          </w:r>
-                        </w:fldSimple>
+                        <w:r>
+                          <w:fldChar w:fldCharType="begin"/>
+                        </w:r>
+                        <w:r>
+                          <w:instrText xml:space="preserve"> SEQ Figure \* ARABIC </w:instrText>
+                        </w:r>
+                        <w:r>
+                          <w:fldChar w:fldCharType="separate"/>
+                        </w:r>
+                        <w:r>
+                          <w:rPr>
+                            <w:noProof/>
+                          </w:rPr>
+                          <w:t>12</w:t>
+                        </w:r>
+                        <w:r>
+                          <w:rPr>
+                            <w:noProof/>
+                          </w:rPr>
+                          <w:fldChar w:fldCharType="end"/>
+                        </w:r>
                         <w:r>
                           <w:t>: Comparison of the original WMtk architecture (left) to the</w:t>
                         </w:r>
-                        <w:bookmarkEnd w:id="22"/>
+                        <w:bookmarkEnd w:id="23"/>
                       </w:p>
                       <w:p>
                         <w:pPr>
@@ -6854,6 +7378,16 @@
         </mc:AlternateContent>
       </w:r>
       <w:r>
+        <w:t>WM contents, epsilon percent of the time.</w:t>
+      </w:r>
+    </w:p>
+    <w:p>
+      <w:pPr>
+        <w:spacing w:line="480" w:lineRule="auto"/>
+        <w:ind w:firstLine="720"/>
+        <w:jc w:val="both"/>
+      </w:pPr>
+      <w:r>
         <w:t xml:space="preserve">A visual comparison of the basic architecture of the original and augmented toolkits is shown in </w:t>
       </w:r>
       <w:r>
@@ -6866,7 +7400,11 @@
         <w:t>-</w:t>
       </w:r>
       <w:r>
-        <w:t>potent responses with task-relevant behaviors. Also, while the function calculating reward information still needs to be specified by the user, the augmented toolkit does not need to call this function directly.  This simplifies the user's implementation since it no longer needs to be concerned with the inner-workings of the toolkit to perform reward calculations.</w:t>
+        <w:t xml:space="preserve">potent responses with task-relevant </w:t>
+      </w:r>
+      <w:r>
+        <w:lastRenderedPageBreak/>
+        <w:t>behaviors. Also, while the function calculating reward information still needs to be specified by the user, the augmented toolkit does not need to call this function directly.  This simplifies the user's implementation since it no longer needs to be concerned with the inner-workings of the toolkit to perform reward calculations.</w:t>
       </w:r>
     </w:p>
     <w:p>
@@ -6878,15 +7416,14 @@
           <w:rFonts w:ascii="Times New Roman" w:hAnsi="Times New Roman" w:cs="Times New Roman"/>
         </w:rPr>
       </w:pPr>
-      <w:bookmarkStart w:id="23" w:name="_Toc464766425"/>
+      <w:bookmarkStart w:id="24" w:name="_Toc464766425"/>
       <w:r>
         <w:rPr>
           <w:rFonts w:ascii="Times New Roman" w:hAnsi="Times New Roman" w:cs="Times New Roman"/>
         </w:rPr>
-        <w:lastRenderedPageBreak/>
         <w:t>Testing the Holographic Working Memory Toolkit</w:t>
       </w:r>
-      <w:bookmarkEnd w:id="23"/>
+      <w:bookmarkEnd w:id="24"/>
     </w:p>
     <w:p>
       <w:pPr>
@@ -7157,7 +7694,11 @@
         <w:t xml:space="preserve"> </w:t>
       </w:r>
       <w:r>
-        <w:t xml:space="preserve">0.9; past action eligibility factor, </w:t>
+        <w:t xml:space="preserve">0.9; </w:t>
+      </w:r>
+      <w:r>
+        <w:lastRenderedPageBreak/>
+        <w:t xml:space="preserve">past action eligibility factor, </w:t>
       </w:r>
       <w:r>
         <w:t xml:space="preserve">λ </w:t>
@@ -7223,11 +7764,7 @@
         <w:t>n</w:t>
       </w:r>
       <w:r>
-        <w:t xml:space="preserve"> is the only new parameter on this list, and must be set to a value large enough that the dot products between base HRR concept vectors remain close to zero. A value </w:t>
-      </w:r>
-      <w:r>
-        <w:lastRenderedPageBreak/>
-        <w:t>of 64 was the minimum size needed to run 100 successful trials (described below), but larger values did not show any notic</w:t>
+        <w:t xml:space="preserve"> is the only new parameter on this list, and must be set to a value large enough that the dot products between base HRR concept vectors remain close to zero. A value of 64 was the minimum size needed to run 100 successful trials (described below), but larger values did not show any notic</w:t>
       </w:r>
       <w:r>
         <w:t>e</w:t>
@@ -7300,17 +7837,17 @@
         <w:jc w:val="both"/>
       </w:pPr>
       <w:r>
-        <w:t xml:space="preserve">At the start of the task, a rule is selected. This rule would be a single feature from one of the dimensions, e.g. blue or triangle. The agent is then shown a random card from the deck and is required to place it on one of two piles. The “match” pile is where the agent should choose to place the card if the card contains the feature specified by the rule, otherwise it should place it on the “discard” pile. </w:t>
+        <w:t xml:space="preserve">At the start of the task, a rule is selected. This rule would be a single feature from one of the dimensions, e.g. blue or triangle. The agent is then shown a random card from the deck </w:t>
+      </w:r>
+      <w:r>
+        <w:lastRenderedPageBreak/>
+        <w:t xml:space="preserve">and is required to place it on one of two piles. The “match” pile is where the agent should choose to place the card if the card contains the feature specified by the rule, otherwise it should place it on the “discard” pile. </w:t>
       </w:r>
       <w:r>
         <w:t xml:space="preserve">Since the rule is not part of the agent’s knowledge base, it makes its decision based on the feature it decides to store in WM. </w:t>
       </w:r>
       <w:r>
-        <w:t xml:space="preserve">A reward of 1 is given if the agent </w:t>
-      </w:r>
-      <w:r>
-        <w:lastRenderedPageBreak/>
-        <w:t xml:space="preserve">chose correctly, otherwise a reward of 0. Either way, the task is repeated </w:t>
+        <w:t xml:space="preserve">A reward of 1 is given if the agent chose correctly, otherwise a reward of 0. Either way, the task is repeated </w:t>
       </w:r>
       <w:r>
         <w:t xml:space="preserve">episodically for </w:t>
@@ -7471,14 +8008,14 @@
           <w:rFonts w:ascii="Times New Roman" w:hAnsi="Times New Roman" w:cs="Times New Roman"/>
         </w:rPr>
       </w:pPr>
-      <w:bookmarkStart w:id="24" w:name="_Toc464766426"/>
+      <w:bookmarkStart w:id="25" w:name="_Toc464766426"/>
       <w:r>
         <w:rPr>
           <w:rFonts w:ascii="Times New Roman" w:hAnsi="Times New Roman" w:cs="Times New Roman"/>
         </w:rPr>
         <w:t>Results and Discussion</w:t>
       </w:r>
-      <w:bookmarkEnd w:id="24"/>
+      <w:bookmarkEnd w:id="25"/>
     </w:p>
     <w:p>
       <w:pPr>
@@ -7632,7 +8169,13 @@
         <w:t xml:space="preserve"> </w:t>
       </w:r>
       <w:r>
-        <w:t>see if “red” was stored in the contents of WM. If it was, Absorb</w:t>
+        <w:t xml:space="preserve">see if “red” was stored in the contents of WM. </w:t>
+      </w:r>
+      <w:r>
+        <w:t>If it were</w:t>
+      </w:r>
+      <w:r>
+        <w:t>, Absorb</w:t>
       </w:r>
       <w:r>
         <w:rPr>
@@ -7801,12 +8344,7 @@
         <w:t>r</w:t>
       </w:r>
       <w:r>
-        <w:t xml:space="preserve">chical </w:t>
-      </w:r>
-      <w:bookmarkStart w:id="25" w:name="_GoBack"/>
-      <w:bookmarkEnd w:id="25"/>
-      <w:r>
-        <w:t xml:space="preserve">structure, tasks which require paying attention to </w:t>
+        <w:t xml:space="preserve">chical structure, tasks which require paying attention to </w:t>
       </w:r>
       <w:r>
         <w:t>hierarchical</w:t>
@@ -7932,14 +8470,27 @@
                               <w:r>
                                 <w:t xml:space="preserve">Figure </w:t>
                               </w:r>
-                              <w:fldSimple w:instr=" SEQ Figure \* ARABIC ">
-                                <w:r>
-                                  <w:rPr>
-                                    <w:noProof/>
-                                  </w:rPr>
-                                  <w:t>13</w:t>
-                                </w:r>
-                              </w:fldSimple>
+                              <w:r>
+                                <w:fldChar w:fldCharType="begin"/>
+                              </w:r>
+                              <w:r>
+                                <w:instrText xml:space="preserve"> SEQ Figure \* ARABIC </w:instrText>
+                              </w:r>
+                              <w:r>
+                                <w:fldChar w:fldCharType="separate"/>
+                              </w:r>
+                              <w:r>
+                                <w:rPr>
+                                  <w:noProof/>
+                                </w:rPr>
+                                <w:t>13</w:t>
+                              </w:r>
+                              <w:r>
+                                <w:rPr>
+                                  <w:noProof/>
+                                </w:rPr>
+                                <w:fldChar w:fldCharType="end"/>
+                              </w:r>
                               <w:r>
                                 <w:t xml:space="preserve">: Example of how task-specific, sparse, distributed encoding was performed in the original WMtk. In the HWMtk, an appropriate distributed HRR representation can be built automatically without the </w:t>
                               </w:r>
@@ -8064,7 +8615,13 @@
       </w:r>
       <w:r>
         <w:lastRenderedPageBreak/>
-        <w:t>and group items using convolution might be added to tackle tasks which require memorizing long sequences of information quickly. Such functionality might be used to study how limits on cognitive faculties arise from a small set of WM slots. Additionally, the TD learning element of the toolkit is currently being used to learn internal actions (selecting working memory contents), but has traditionally been used to learn external actions. It seems likely that the toolkit could be provided with a list of symbolic actions to choose from and the TD learning element could then learn to select appropriate actions given the current state and working memory concepts. This avenue would further reduce the programming burden placed on the user, but would also complicate the learning process by needing to learn both internal actions and external actions simultaneously.</w:t>
+        <w:t xml:space="preserve">and group items using convolution might be added to tackle tasks </w:t>
+      </w:r>
+      <w:r>
+        <w:t>what</w:t>
+      </w:r>
+      <w:r>
+        <w:t xml:space="preserve"> require memorizing long sequences of information quickly. Such functionality might be used to study how limits on cognitive faculties arise from a small set of WM slots. Additionally, the TD learning element of the toolkit is currently being used to learn internal actions (selecting working memory contents), but has traditionally been used to learn external actions. It seems likely that the toolkit could be provided with a list of symbolic actions to choose from and the TD learning element could then learn to select appropriate actions given the current state and working memory concepts. This avenue would further reduce the programming burden placed on the user, but would also complicate the learning process by needing to learn both internal actions and external actions simultaneously.</w:t>
       </w:r>
     </w:p>
     <w:p>
@@ -9713,7 +10270,7 @@
 </file>
 
 <file path=word/endnotes.xml><?xml version="1.0" encoding="utf-8"?>
-<w:endnotes xmlns:wpc="http://schemas.microsoft.com/office/word/2010/wordprocessingCanvas" xmlns:mc="http://schemas.openxmlformats.org/markup-compatibility/2006" xmlns:o="urn:schemas-microsoft-com:office:office" xmlns:r="http://schemas.openxmlformats.org/officeDocument/2006/relationships" xmlns:m="http://schemas.openxmlformats.org/officeDocument/2006/math" xmlns:v="urn:schemas-microsoft-com:vml" xmlns:wp14="http://schemas.microsoft.com/office/word/2010/wordprocessingDrawing" xmlns:wp="http://schemas.openxmlformats.org/drawingml/2006/wordprocessingDrawing" xmlns:w10="urn:schemas-microsoft-com:office:word" xmlns:w="http://schemas.openxmlformats.org/wordprocessingml/2006/main" xmlns:w14="http://schemas.microsoft.com/office/word/2010/wordml" xmlns:w15="http://schemas.microsoft.com/office/word/2012/wordml" xmlns:wpg="http://schemas.microsoft.com/office/word/2010/wordprocessingGroup" xmlns:wpi="http://schemas.microsoft.com/office/word/2010/wordprocessingInk" xmlns:wne="http://schemas.microsoft.com/office/word/2006/wordml" xmlns:wps="http://schemas.microsoft.com/office/word/2010/wordprocessingShape" mc:Ignorable="w14 w15 wp14">
+<w:endnotes xmlns:wpc="http://schemas.microsoft.com/office/word/2010/wordprocessingCanvas" xmlns:cx="http://schemas.microsoft.com/office/drawing/2014/chartex" xmlns:cx1="http://schemas.microsoft.com/office/drawing/2015/9/8/chartex" xmlns:cx2="http://schemas.microsoft.com/office/drawing/2015/10/21/chartex" xmlns:mc="http://schemas.openxmlformats.org/markup-compatibility/2006" xmlns:o="urn:schemas-microsoft-com:office:office" xmlns:r="http://schemas.openxmlformats.org/officeDocument/2006/relationships" xmlns:m="http://schemas.openxmlformats.org/officeDocument/2006/math" xmlns:v="urn:schemas-microsoft-com:vml" xmlns:wp14="http://schemas.microsoft.com/office/word/2010/wordprocessingDrawing" xmlns:wp="http://schemas.openxmlformats.org/drawingml/2006/wordprocessingDrawing" xmlns:w10="urn:schemas-microsoft-com:office:word" xmlns:w="http://schemas.openxmlformats.org/wordprocessingml/2006/main" xmlns:w14="http://schemas.microsoft.com/office/word/2010/wordml" xmlns:w15="http://schemas.microsoft.com/office/word/2012/wordml" xmlns:w16se="http://schemas.microsoft.com/office/word/2015/wordml/symex" xmlns:wpg="http://schemas.microsoft.com/office/word/2010/wordprocessingGroup" xmlns:wpi="http://schemas.microsoft.com/office/word/2010/wordprocessingInk" xmlns:wne="http://schemas.microsoft.com/office/word/2006/wordml" xmlns:wps="http://schemas.microsoft.com/office/word/2010/wordprocessingShape" mc:Ignorable="w14 w15 w16se wp14">
   <w:endnote w:type="separator" w:id="-1">
     <w:p>
       <w:r>
@@ -9732,7 +10289,7 @@
 </file>
 
 <file path=word/footer1.xml><?xml version="1.0" encoding="utf-8"?>
-<w:ftr xmlns:wpc="http://schemas.microsoft.com/office/word/2010/wordprocessingCanvas" xmlns:mc="http://schemas.openxmlformats.org/markup-compatibility/2006" xmlns:o="urn:schemas-microsoft-com:office:office" xmlns:r="http://schemas.openxmlformats.org/officeDocument/2006/relationships" xmlns:m="http://schemas.openxmlformats.org/officeDocument/2006/math" xmlns:v="urn:schemas-microsoft-com:vml" xmlns:wp14="http://schemas.microsoft.com/office/word/2010/wordprocessingDrawing" xmlns:wp="http://schemas.openxmlformats.org/drawingml/2006/wordprocessingDrawing" xmlns:w10="urn:schemas-microsoft-com:office:word" xmlns:w="http://schemas.openxmlformats.org/wordprocessingml/2006/main" xmlns:w14="http://schemas.microsoft.com/office/word/2010/wordml" xmlns:w15="http://schemas.microsoft.com/office/word/2012/wordml" xmlns:wpg="http://schemas.microsoft.com/office/word/2010/wordprocessingGroup" xmlns:wpi="http://schemas.microsoft.com/office/word/2010/wordprocessingInk" xmlns:wne="http://schemas.microsoft.com/office/word/2006/wordml" xmlns:wps="http://schemas.microsoft.com/office/word/2010/wordprocessingShape" mc:Ignorable="w14 w15 wp14">
+<w:ftr xmlns:wpc="http://schemas.microsoft.com/office/word/2010/wordprocessingCanvas" xmlns:cx="http://schemas.microsoft.com/office/drawing/2014/chartex" xmlns:cx1="http://schemas.microsoft.com/office/drawing/2015/9/8/chartex" xmlns:cx2="http://schemas.microsoft.com/office/drawing/2015/10/21/chartex" xmlns:mc="http://schemas.openxmlformats.org/markup-compatibility/2006" xmlns:o="urn:schemas-microsoft-com:office:office" xmlns:r="http://schemas.openxmlformats.org/officeDocument/2006/relationships" xmlns:m="http://schemas.openxmlformats.org/officeDocument/2006/math" xmlns:v="urn:schemas-microsoft-com:vml" xmlns:wp14="http://schemas.microsoft.com/office/word/2010/wordprocessingDrawing" xmlns:wp="http://schemas.openxmlformats.org/drawingml/2006/wordprocessingDrawing" xmlns:w10="urn:schemas-microsoft-com:office:word" xmlns:w="http://schemas.openxmlformats.org/wordprocessingml/2006/main" xmlns:w14="http://schemas.microsoft.com/office/word/2010/wordml" xmlns:w15="http://schemas.microsoft.com/office/word/2012/wordml" xmlns:w16se="http://schemas.microsoft.com/office/word/2015/wordml/symex" xmlns:wpg="http://schemas.microsoft.com/office/word/2010/wordprocessingGroup" xmlns:wpi="http://schemas.microsoft.com/office/word/2010/wordprocessingInk" xmlns:wne="http://schemas.microsoft.com/office/word/2006/wordml" xmlns:wps="http://schemas.microsoft.com/office/word/2010/wordprocessingShape" mc:Ignorable="w14 w15 w16se wp14">
   <w:sdt>
     <w:sdtPr>
       <w:id w:val="-622228766"/>
@@ -9765,7 +10322,7 @@
           <w:rPr>
             <w:noProof/>
           </w:rPr>
-          <w:t>32</w:t>
+          <w:t>24</w:t>
         </w:r>
         <w:r>
           <w:rPr>
@@ -9785,7 +10342,7 @@
 </file>
 
 <file path=word/footer2.xml><?xml version="1.0" encoding="utf-8"?>
-<w:ftr xmlns:wpc="http://schemas.microsoft.com/office/word/2010/wordprocessingCanvas" xmlns:mc="http://schemas.openxmlformats.org/markup-compatibility/2006" xmlns:o="urn:schemas-microsoft-com:office:office" xmlns:r="http://schemas.openxmlformats.org/officeDocument/2006/relationships" xmlns:m="http://schemas.openxmlformats.org/officeDocument/2006/math" xmlns:v="urn:schemas-microsoft-com:vml" xmlns:wp14="http://schemas.microsoft.com/office/word/2010/wordprocessingDrawing" xmlns:wp="http://schemas.openxmlformats.org/drawingml/2006/wordprocessingDrawing" xmlns:w10="urn:schemas-microsoft-com:office:word" xmlns:w="http://schemas.openxmlformats.org/wordprocessingml/2006/main" xmlns:w14="http://schemas.microsoft.com/office/word/2010/wordml" xmlns:w15="http://schemas.microsoft.com/office/word/2012/wordml" xmlns:wpg="http://schemas.microsoft.com/office/word/2010/wordprocessingGroup" xmlns:wpi="http://schemas.microsoft.com/office/word/2010/wordprocessingInk" xmlns:wne="http://schemas.microsoft.com/office/word/2006/wordml" xmlns:wps="http://schemas.microsoft.com/office/word/2010/wordprocessingShape" mc:Ignorable="w14 w15 wp14">
+<w:ftr xmlns:wpc="http://schemas.microsoft.com/office/word/2010/wordprocessingCanvas" xmlns:cx="http://schemas.microsoft.com/office/drawing/2014/chartex" xmlns:cx1="http://schemas.microsoft.com/office/drawing/2015/9/8/chartex" xmlns:cx2="http://schemas.microsoft.com/office/drawing/2015/10/21/chartex" xmlns:mc="http://schemas.openxmlformats.org/markup-compatibility/2006" xmlns:o="urn:schemas-microsoft-com:office:office" xmlns:r="http://schemas.openxmlformats.org/officeDocument/2006/relationships" xmlns:m="http://schemas.openxmlformats.org/officeDocument/2006/math" xmlns:v="urn:schemas-microsoft-com:vml" xmlns:wp14="http://schemas.microsoft.com/office/word/2010/wordprocessingDrawing" xmlns:wp="http://schemas.openxmlformats.org/drawingml/2006/wordprocessingDrawing" xmlns:w10="urn:schemas-microsoft-com:office:word" xmlns:w="http://schemas.openxmlformats.org/wordprocessingml/2006/main" xmlns:w14="http://schemas.microsoft.com/office/word/2010/wordml" xmlns:w15="http://schemas.microsoft.com/office/word/2012/wordml" xmlns:w16se="http://schemas.microsoft.com/office/word/2015/wordml/symex" xmlns:wpg="http://schemas.microsoft.com/office/word/2010/wordprocessingGroup" xmlns:wpi="http://schemas.microsoft.com/office/word/2010/wordprocessingInk" xmlns:wne="http://schemas.microsoft.com/office/word/2006/wordml" xmlns:wps="http://schemas.microsoft.com/office/word/2010/wordprocessingShape" mc:Ignorable="w14 w15 w16se wp14">
   <w:p>
     <w:pPr>
       <w:pStyle w:val="Footer"/>
@@ -9801,7 +10358,7 @@
 </file>
 
 <file path=word/footer3.xml><?xml version="1.0" encoding="utf-8"?>
-<w:ftr xmlns:wpc="http://schemas.microsoft.com/office/word/2010/wordprocessingCanvas" xmlns:mc="http://schemas.openxmlformats.org/markup-compatibility/2006" xmlns:o="urn:schemas-microsoft-com:office:office" xmlns:r="http://schemas.openxmlformats.org/officeDocument/2006/relationships" xmlns:m="http://schemas.openxmlformats.org/officeDocument/2006/math" xmlns:v="urn:schemas-microsoft-com:vml" xmlns:wp14="http://schemas.microsoft.com/office/word/2010/wordprocessingDrawing" xmlns:wp="http://schemas.openxmlformats.org/drawingml/2006/wordprocessingDrawing" xmlns:w10="urn:schemas-microsoft-com:office:word" xmlns:w="http://schemas.openxmlformats.org/wordprocessingml/2006/main" xmlns:w14="http://schemas.microsoft.com/office/word/2010/wordml" xmlns:w15="http://schemas.microsoft.com/office/word/2012/wordml" xmlns:wpg="http://schemas.microsoft.com/office/word/2010/wordprocessingGroup" xmlns:wpi="http://schemas.microsoft.com/office/word/2010/wordprocessingInk" xmlns:wne="http://schemas.microsoft.com/office/word/2006/wordml" xmlns:wps="http://schemas.microsoft.com/office/word/2010/wordprocessingShape" mc:Ignorable="w14 w15 wp14">
+<w:ftr xmlns:wpc="http://schemas.microsoft.com/office/word/2010/wordprocessingCanvas" xmlns:cx="http://schemas.microsoft.com/office/drawing/2014/chartex" xmlns:cx1="http://schemas.microsoft.com/office/drawing/2015/9/8/chartex" xmlns:cx2="http://schemas.microsoft.com/office/drawing/2015/10/21/chartex" xmlns:mc="http://schemas.openxmlformats.org/markup-compatibility/2006" xmlns:o="urn:schemas-microsoft-com:office:office" xmlns:r="http://schemas.openxmlformats.org/officeDocument/2006/relationships" xmlns:m="http://schemas.openxmlformats.org/officeDocument/2006/math" xmlns:v="urn:schemas-microsoft-com:vml" xmlns:wp14="http://schemas.microsoft.com/office/word/2010/wordprocessingDrawing" xmlns:wp="http://schemas.openxmlformats.org/drawingml/2006/wordprocessingDrawing" xmlns:w10="urn:schemas-microsoft-com:office:word" xmlns:w="http://schemas.openxmlformats.org/wordprocessingml/2006/main" xmlns:w14="http://schemas.microsoft.com/office/word/2010/wordml" xmlns:w15="http://schemas.microsoft.com/office/word/2012/wordml" xmlns:w16se="http://schemas.microsoft.com/office/word/2015/wordml/symex" xmlns:wpg="http://schemas.microsoft.com/office/word/2010/wordprocessingGroup" xmlns:wpi="http://schemas.microsoft.com/office/word/2010/wordprocessingInk" xmlns:wne="http://schemas.microsoft.com/office/word/2006/wordml" xmlns:wps="http://schemas.microsoft.com/office/word/2010/wordprocessingShape" mc:Ignorable="w14 w15 w16se wp14">
   <w:sdt>
     <w:sdtPr>
       <w:id w:val="-1994722012"/>
@@ -9854,7 +10411,7 @@
 </file>
 
 <file path=word/footnotes.xml><?xml version="1.0" encoding="utf-8"?>
-<w:footnotes xmlns:wpc="http://schemas.microsoft.com/office/word/2010/wordprocessingCanvas" xmlns:mc="http://schemas.openxmlformats.org/markup-compatibility/2006" xmlns:o="urn:schemas-microsoft-com:office:office" xmlns:r="http://schemas.openxmlformats.org/officeDocument/2006/relationships" xmlns:m="http://schemas.openxmlformats.org/officeDocument/2006/math" xmlns:v="urn:schemas-microsoft-com:vml" xmlns:wp14="http://schemas.microsoft.com/office/word/2010/wordprocessingDrawing" xmlns:wp="http://schemas.openxmlformats.org/drawingml/2006/wordprocessingDrawing" xmlns:w10="urn:schemas-microsoft-com:office:word" xmlns:w="http://schemas.openxmlformats.org/wordprocessingml/2006/main" xmlns:w14="http://schemas.microsoft.com/office/word/2010/wordml" xmlns:w15="http://schemas.microsoft.com/office/word/2012/wordml" xmlns:wpg="http://schemas.microsoft.com/office/word/2010/wordprocessingGroup" xmlns:wpi="http://schemas.microsoft.com/office/word/2010/wordprocessingInk" xmlns:wne="http://schemas.microsoft.com/office/word/2006/wordml" xmlns:wps="http://schemas.microsoft.com/office/word/2010/wordprocessingShape" mc:Ignorable="w14 w15 wp14">
+<w:footnotes xmlns:wpc="http://schemas.microsoft.com/office/word/2010/wordprocessingCanvas" xmlns:cx="http://schemas.microsoft.com/office/drawing/2014/chartex" xmlns:cx1="http://schemas.microsoft.com/office/drawing/2015/9/8/chartex" xmlns:cx2="http://schemas.microsoft.com/office/drawing/2015/10/21/chartex" xmlns:mc="http://schemas.openxmlformats.org/markup-compatibility/2006" xmlns:o="urn:schemas-microsoft-com:office:office" xmlns:r="http://schemas.openxmlformats.org/officeDocument/2006/relationships" xmlns:m="http://schemas.openxmlformats.org/officeDocument/2006/math" xmlns:v="urn:schemas-microsoft-com:vml" xmlns:wp14="http://schemas.microsoft.com/office/word/2010/wordprocessingDrawing" xmlns:wp="http://schemas.openxmlformats.org/drawingml/2006/wordprocessingDrawing" xmlns:w10="urn:schemas-microsoft-com:office:word" xmlns:w="http://schemas.openxmlformats.org/wordprocessingml/2006/main" xmlns:w14="http://schemas.microsoft.com/office/word/2010/wordml" xmlns:w15="http://schemas.microsoft.com/office/word/2012/wordml" xmlns:w16se="http://schemas.microsoft.com/office/word/2015/wordml/symex" xmlns:wpg="http://schemas.microsoft.com/office/word/2010/wordprocessingGroup" xmlns:wpi="http://schemas.microsoft.com/office/word/2010/wordprocessingInk" xmlns:wne="http://schemas.microsoft.com/office/word/2006/wordml" xmlns:wps="http://schemas.microsoft.com/office/word/2010/wordprocessingShape" mc:Ignorable="w14 w15 w16se wp14">
   <w:footnote w:type="separator" w:id="-1">
     <w:p>
       <w:r>
@@ -9873,7 +10430,7 @@
 </file>
 
 <file path=word/styles.xml><?xml version="1.0" encoding="utf-8"?>
-<w:styles xmlns:mc="http://schemas.openxmlformats.org/markup-compatibility/2006" xmlns:r="http://schemas.openxmlformats.org/officeDocument/2006/relationships" xmlns:w="http://schemas.openxmlformats.org/wordprocessingml/2006/main" xmlns:w14="http://schemas.microsoft.com/office/word/2010/wordml" xmlns:w15="http://schemas.microsoft.com/office/word/2012/wordml" mc:Ignorable="w14 w15">
+<w:styles xmlns:mc="http://schemas.openxmlformats.org/markup-compatibility/2006" xmlns:r="http://schemas.openxmlformats.org/officeDocument/2006/relationships" xmlns:w="http://schemas.openxmlformats.org/wordprocessingml/2006/main" xmlns:w14="http://schemas.microsoft.com/office/word/2010/wordml" xmlns:w15="http://schemas.microsoft.com/office/word/2012/wordml" xmlns:w16se="http://schemas.microsoft.com/office/word/2015/wordml/symex" mc:Ignorable="w14 w15 w16se">
   <w:docDefaults>
     <w:rPrDefault>
       <w:rPr>
@@ -9883,7 +10440,7 @@
     </w:rPrDefault>
     <w:pPrDefault/>
   </w:docDefaults>
-  <w:latentStyles w:defLockedState="0" w:defUIPriority="0" w:defSemiHidden="0" w:defUnhideWhenUsed="0" w:defQFormat="0" w:count="371">
+  <w:latentStyles w:defLockedState="0" w:defUIPriority="0" w:defSemiHidden="0" w:defUnhideWhenUsed="0" w:defQFormat="0" w:count="372">
     <w:lsdException w:name="Normal" w:qFormat="1"/>
     <w:lsdException w:name="heading 1" w:qFormat="1"/>
     <w:lsdException w:name="heading 2" w:semiHidden="1" w:unhideWhenUsed="1" w:qFormat="1"/>
@@ -9906,7 +10463,6 @@
     <w:lsdException w:name="Strong" w:qFormat="1"/>
     <w:lsdException w:name="Emphasis" w:qFormat="1"/>
     <w:lsdException w:name="HTML Variable" w:semiHidden="1" w:unhideWhenUsed="1"/>
-    <w:lsdException w:name="Normal Table" w:semiHidden="1" w:unhideWhenUsed="1"/>
     <w:lsdException w:name="Outline List 3" w:semiHidden="1" w:unhideWhenUsed="1"/>
     <w:lsdException w:name="Table Simple 1" w:semiHidden="1" w:unhideWhenUsed="1"/>
     <w:lsdException w:name="Table Simple 2" w:semiHidden="1" w:unhideWhenUsed="1"/>
@@ -9949,9 +10505,7 @@
     <w:lsdException w:name="Table Subtle 2" w:semiHidden="1" w:unhideWhenUsed="1"/>
     <w:lsdException w:name="Table Web 1" w:semiHidden="1" w:unhideWhenUsed="1"/>
     <w:lsdException w:name="Table Web 2" w:semiHidden="1" w:unhideWhenUsed="1"/>
-    <w:lsdException w:name="Table Web 3" w:semiHidden="1" w:unhideWhenUsed="1"/>
     <w:lsdException w:name="Balloon Text" w:semiHidden="1" w:unhideWhenUsed="1"/>
-    <w:lsdException w:name="Table Theme" w:semiHidden="1" w:unhideWhenUsed="1"/>
     <w:lsdException w:name="Placeholder Text" w:semiHidden="1" w:uiPriority="99"/>
     <w:lsdException w:name="No Spacing" w:uiPriority="1" w:qFormat="1"/>
     <w:lsdException w:name="Light Shading" w:uiPriority="60"/>
@@ -10167,6 +10721,7 @@
     <w:lsdException w:name="List Table 5 Dark Accent 6" w:uiPriority="50"/>
     <w:lsdException w:name="List Table 6 Colorful Accent 6" w:uiPriority="51"/>
     <w:lsdException w:name="List Table 7 Colorful Accent 6" w:uiPriority="52"/>
+    <w:lsdException w:name="Mention" w:semiHidden="1" w:uiPriority="99" w:unhideWhenUsed="1"/>
   </w:latentStyles>
   <w:style w:type="paragraph" w:default="1" w:styleId="Normal">
     <w:name w:val="Normal"/>
@@ -10730,7 +11285,7 @@
 </file>
 
 <file path=customXml/itemProps1.xml><?xml version="1.0" encoding="utf-8"?>
-<ds:datastoreItem xmlns:ds="http://schemas.openxmlformats.org/officeDocument/2006/customXml" ds:itemID="{D55EC54E-222E-497D-A298-F008D0CB5C1C}">
+<ds:datastoreItem xmlns:ds="http://schemas.openxmlformats.org/officeDocument/2006/customXml" ds:itemID="{8C0C4EE7-E7C2-42F4-AAF7-C4DACCB56C63}">
   <ds:schemaRefs>
     <ds:schemaRef ds:uri="http://schemas.openxmlformats.org/officeDocument/2006/bibliography"/>
   </ds:schemaRefs>

</xml_diff>

<commit_message>
Added pdf of thesis
</commit_message>
<xml_diff>
--- a/HRRfWMCE_Honors-Thesis.docx
+++ b/HRRfWMCE_Honors-Thesis.docx
@@ -2190,13 +2190,8 @@
       <w:r>
         <w:t xml:space="preserve">(O’Reilly et al, 2002; </w:t>
       </w:r>
-      <w:proofErr w:type="spellStart"/>
-      <w:r>
-        <w:t>Kriete</w:t>
-      </w:r>
-      <w:proofErr w:type="spellEnd"/>
-      <w:r>
-        <w:t xml:space="preserve"> et al, 2013)</w:t>
+      <w:r>
+        <w:t>Kriete et al, 2013)</w:t>
       </w:r>
       <w:r>
         <w:t>. A software library, the working</w:t>
@@ -2683,27 +2678,14 @@
                             <w:r>
                               <w:t xml:space="preserve">Figure </w:t>
                             </w:r>
-                            <w:r>
-                              <w:fldChar w:fldCharType="begin"/>
-                            </w:r>
-                            <w:r>
-                              <w:instrText xml:space="preserve"> SEQ Figure \* ARABIC </w:instrText>
-                            </w:r>
-                            <w:r>
-                              <w:fldChar w:fldCharType="separate"/>
-                            </w:r>
-                            <w:r>
-                              <w:rPr>
-                                <w:noProof/>
-                              </w:rPr>
-                              <w:t>1</w:t>
-                            </w:r>
-                            <w:r>
-                              <w:rPr>
-                                <w:noProof/>
-                              </w:rPr>
-                              <w:fldChar w:fldCharType="end"/>
-                            </w:r>
+                            <w:fldSimple w:instr=" SEQ Figure \* ARABIC ">
+                              <w:r>
+                                <w:rPr>
+                                  <w:noProof/>
+                                </w:rPr>
+                                <w:t>1</w:t>
+                              </w:r>
+                            </w:fldSimple>
                             <w:r>
                               <w:t>: An example of how working memory stores task-relevant information.</w:t>
                             </w:r>
@@ -2896,13 +2878,8 @@
         <w:jc w:val="both"/>
       </w:pPr>
       <w:r>
-        <w:t>There is evidence to show that the PFC maintains the representations of the chunks of information we are holding in our working memory (Goldman-</w:t>
-      </w:r>
-      <w:proofErr w:type="spellStart"/>
-      <w:r>
-        <w:t>Rakic</w:t>
-      </w:r>
-      <w:proofErr w:type="spellEnd"/>
+        <w:t>There is evidence to show that the PFC maintains the representations of the chunks of information we are holding in our working memory (Goldman-Rakic</w:t>
+      </w:r>
       <w:r>
         <w:t>, 1987</w:t>
       </w:r>
@@ -3212,7 +3189,7 @@
         </w:rPr>
         <w:br w:type="page"/>
       </w:r>
-      <w:bookmarkStart w:id="8" w:name="_Toc464766421"/>
+      <w:bookmarkStart w:id="6" w:name="_Toc464766421"/>
       <w:r>
         <w:rPr>
           <w:rFonts w:ascii="Times New Roman" w:hAnsi="Times New Roman" w:cs="Times New Roman"/>
@@ -3220,7 +3197,7 @@
         <w:lastRenderedPageBreak/>
         <w:t>Symbolic and Distributed Encoding Methods</w:t>
       </w:r>
-      <w:bookmarkEnd w:id="8"/>
+      <w:bookmarkEnd w:id="6"/>
     </w:p>
     <w:p>
       <w:pPr>
@@ -3349,35 +3326,22 @@
                                   <w:szCs w:val="24"/>
                                 </w:rPr>
                               </w:pPr>
-                              <w:bookmarkStart w:id="9" w:name="_Toc468087240"/>
+                              <w:bookmarkStart w:id="7" w:name="_Toc468087240"/>
                               <w:r>
                                 <w:t xml:space="preserve">Figure </w:t>
                               </w:r>
-                              <w:r>
-                                <w:fldChar w:fldCharType="begin"/>
-                              </w:r>
-                              <w:r>
-                                <w:instrText xml:space="preserve"> SEQ Figure \* ARABIC </w:instrText>
-                              </w:r>
-                              <w:r>
-                                <w:fldChar w:fldCharType="separate"/>
-                              </w:r>
-                              <w:r>
-                                <w:rPr>
-                                  <w:noProof/>
-                                </w:rPr>
-                                <w:t>2</w:t>
-                              </w:r>
-                              <w:r>
-                                <w:rPr>
-                                  <w:noProof/>
-                                </w:rPr>
-                                <w:fldChar w:fldCharType="end"/>
-                              </w:r>
+                              <w:fldSimple w:instr=" SEQ Figure \* ARABIC ">
+                                <w:r>
+                                  <w:rPr>
+                                    <w:noProof/>
+                                  </w:rPr>
+                                  <w:t>2</w:t>
+                                </w:r>
+                              </w:fldSimple>
                               <w:r>
                                 <w:t>: Different symbols representing the concept "triangle".</w:t>
                               </w:r>
-                              <w:bookmarkEnd w:id="9"/>
+                              <w:bookmarkEnd w:id="7"/>
                             </w:p>
                           </w:txbxContent>
                         </wps:txbx>
@@ -3610,35 +3574,22 @@
                                   <w:szCs w:val="24"/>
                                 </w:rPr>
                               </w:pPr>
-                              <w:bookmarkStart w:id="11" w:name="_Toc468087241"/>
+                              <w:bookmarkStart w:id="8" w:name="_Toc468087241"/>
                               <w:r>
                                 <w:t xml:space="preserve">Figure </w:t>
                               </w:r>
-                              <w:r>
-                                <w:fldChar w:fldCharType="begin"/>
-                              </w:r>
-                              <w:r>
-                                <w:instrText xml:space="preserve"> SEQ Figure \* ARABIC </w:instrText>
-                              </w:r>
-                              <w:r>
-                                <w:fldChar w:fldCharType="separate"/>
-                              </w:r>
-                              <w:r>
-                                <w:rPr>
-                                  <w:noProof/>
-                                </w:rPr>
-                                <w:t>3</w:t>
-                              </w:r>
-                              <w:r>
-                                <w:rPr>
-                                  <w:noProof/>
-                                </w:rPr>
-                                <w:fldChar w:fldCharType="end"/>
-                              </w:r>
+                              <w:fldSimple w:instr=" SEQ Figure \* ARABIC ">
+                                <w:r>
+                                  <w:rPr>
+                                    <w:noProof/>
+                                  </w:rPr>
+                                  <w:t>3</w:t>
+                                </w:r>
+                              </w:fldSimple>
                               <w:r>
                                 <w:t>: Visual examples of symbols used in the DST.</w:t>
                               </w:r>
-                              <w:bookmarkEnd w:id="11"/>
+                              <w:bookmarkEnd w:id="8"/>
                             </w:p>
                           </w:txbxContent>
                         </wps:txbx>
@@ -3862,35 +3813,22 @@
                                   <w:szCs w:val="24"/>
                                 </w:rPr>
                               </w:pPr>
-                              <w:bookmarkStart w:id="13" w:name="_Toc468087242"/>
+                              <w:bookmarkStart w:id="9" w:name="_Toc468087242"/>
                               <w:r>
                                 <w:t xml:space="preserve">Figure </w:t>
                               </w:r>
-                              <w:r>
-                                <w:fldChar w:fldCharType="begin"/>
-                              </w:r>
-                              <w:r>
-                                <w:instrText xml:space="preserve"> SEQ Figure \* ARABIC </w:instrText>
-                              </w:r>
-                              <w:r>
-                                <w:fldChar w:fldCharType="separate"/>
-                              </w:r>
-                              <w:r>
-                                <w:rPr>
-                                  <w:noProof/>
-                                </w:rPr>
-                                <w:t>4</w:t>
-                              </w:r>
-                              <w:r>
-                                <w:rPr>
-                                  <w:noProof/>
-                                </w:rPr>
-                                <w:fldChar w:fldCharType="end"/>
-                              </w:r>
+                              <w:fldSimple w:instr=" SEQ Figure \* ARABIC ">
+                                <w:r>
+                                  <w:rPr>
+                                    <w:noProof/>
+                                  </w:rPr>
+                                  <w:t>4</w:t>
+                                </w:r>
+                              </w:fldSimple>
                               <w:r>
                                 <w:t>: Making distributed encodings by assigning symbols to each index of a vector.</w:t>
                               </w:r>
-                              <w:bookmarkEnd w:id="13"/>
+                              <w:bookmarkEnd w:id="9"/>
                             </w:p>
                           </w:txbxContent>
                         </wps:txbx>
@@ -4125,15 +4063,7 @@
         <w:t xml:space="preserve"> Even though the two concepts both describe something that is green, they are still unique concepts and must be considered orthogonal. </w:t>
       </w:r>
       <w:r>
-        <w:t xml:space="preserve">Justin </w:t>
-      </w:r>
-      <w:proofErr w:type="spellStart"/>
-      <w:r>
-        <w:t>Boyan</w:t>
-      </w:r>
-      <w:proofErr w:type="spellEnd"/>
-      <w:r>
-        <w:t xml:space="preserve"> and Andrew Moore from Carnegie Mellon University </w:t>
+        <w:t xml:space="preserve">Justin Boyan and Andrew Moore from Carnegie Mellon University </w:t>
       </w:r>
       <w:r>
         <w:t xml:space="preserve">propose that because of this, neural networks </w:t>
@@ -4201,35 +4131,22 @@
                                 <w:szCs w:val="24"/>
                               </w:rPr>
                             </w:pPr>
-                            <w:bookmarkStart w:id="15" w:name="_Toc468087243"/>
+                            <w:bookmarkStart w:id="10" w:name="_Toc468087243"/>
                             <w:r>
                               <w:t xml:space="preserve">Figure </w:t>
                             </w:r>
-                            <w:r>
-                              <w:fldChar w:fldCharType="begin"/>
-                            </w:r>
-                            <w:r>
-                              <w:instrText xml:space="preserve"> SEQ Figure \* ARABIC </w:instrText>
-                            </w:r>
-                            <w:r>
-                              <w:fldChar w:fldCharType="separate"/>
-                            </w:r>
-                            <w:r>
-                              <w:rPr>
-                                <w:noProof/>
-                              </w:rPr>
-                              <w:t>5</w:t>
-                            </w:r>
-                            <w:r>
-                              <w:rPr>
-                                <w:noProof/>
-                              </w:rPr>
-                              <w:fldChar w:fldCharType="end"/>
-                            </w:r>
+                            <w:fldSimple w:instr=" SEQ Figure \* ARABIC ">
+                              <w:r>
+                                <w:rPr>
+                                  <w:noProof/>
+                                </w:rPr>
+                                <w:t>5</w:t>
+                              </w:r>
+                            </w:fldSimple>
                             <w:r>
                               <w:t>: Using a conjunctive matrix to encode the concept for "green circle".</w:t>
                             </w:r>
-                            <w:bookmarkEnd w:id="15"/>
+                            <w:bookmarkEnd w:id="10"/>
                           </w:p>
                         </w:txbxContent>
                       </wps:txbx>
@@ -4575,7 +4492,7 @@
         </w:rPr>
         <w:br w:type="page"/>
       </w:r>
-      <w:bookmarkStart w:id="17" w:name="_Toc464766422"/>
+      <w:bookmarkStart w:id="11" w:name="_Toc464766422"/>
       <w:r>
         <w:rPr>
           <w:rFonts w:ascii="Times New Roman" w:hAnsi="Times New Roman" w:cs="Times New Roman"/>
@@ -4583,7 +4500,7 @@
         <w:lastRenderedPageBreak/>
         <w:t>Holographic Reduced Representations</w:t>
       </w:r>
-      <w:bookmarkEnd w:id="17"/>
+      <w:bookmarkEnd w:id="11"/>
     </w:p>
     <w:p>
       <w:pPr>
@@ -4601,15 +4518,7 @@
         <w:t xml:space="preserve">. With HRRs, it is possible to use symbolic concepts with ANNs. </w:t>
       </w:r>
       <w:r>
-        <w:t xml:space="preserve">HRRs are mathematical structures composed of vectors of </w:t>
-      </w:r>
-      <w:proofErr w:type="spellStart"/>
-      <w:r>
-        <w:t>Guassian</w:t>
-      </w:r>
-      <w:proofErr w:type="spellEnd"/>
-      <w:r>
-        <w:t xml:space="preserve"> values that, when specific operations are performed on them, can very effectively be combined to form complex data structures from many HRRs that are reduced into a single vector</w:t>
+        <w:t>HRRs are mathematical structures composed of vectors of Guassian values that, when specific operations are performed on them, can very effectively be combined to form complex data structures from many HRRs that are reduced into a single vector</w:t>
       </w:r>
       <w:r>
         <w:t xml:space="preserve">. What makes HRRs so powerful is that new vectors formed from combinations of vectors are of the same size as the originals, and yet still contain information from each of the constituent vectors. This means that </w:t>
@@ -4765,37 +4674,24 @@
                                   <w:szCs w:val="24"/>
                                 </w:rPr>
                               </w:pPr>
-                              <w:bookmarkStart w:id="18" w:name="_Toc463806074"/>
-                              <w:bookmarkStart w:id="19" w:name="_Toc468087244"/>
+                              <w:bookmarkStart w:id="12" w:name="_Toc463806074"/>
+                              <w:bookmarkStart w:id="13" w:name="_Toc468087244"/>
                               <w:r>
                                 <w:t xml:space="preserve">Figure </w:t>
                               </w:r>
-                              <w:r>
-                                <w:fldChar w:fldCharType="begin"/>
-                              </w:r>
-                              <w:r>
-                                <w:instrText xml:space="preserve"> SEQ Figure \* ARABIC </w:instrText>
-                              </w:r>
-                              <w:r>
-                                <w:fldChar w:fldCharType="separate"/>
-                              </w:r>
-                              <w:r>
-                                <w:rPr>
-                                  <w:noProof/>
-                                </w:rPr>
-                                <w:t>6</w:t>
-                              </w:r>
-                              <w:r>
-                                <w:rPr>
-                                  <w:noProof/>
-                                </w:rPr>
-                                <w:fldChar w:fldCharType="end"/>
-                              </w:r>
+                              <w:fldSimple w:instr=" SEQ Figure \* ARABIC ">
+                                <w:r>
+                                  <w:rPr>
+                                    <w:noProof/>
+                                  </w:rPr>
+                                  <w:t>6</w:t>
+                                </w:r>
+                              </w:fldSimple>
                               <w:r>
                                 <w:t>: An example HRR of length 6.</w:t>
                               </w:r>
-                              <w:bookmarkEnd w:id="18"/>
-                              <w:bookmarkEnd w:id="19"/>
+                              <w:bookmarkEnd w:id="12"/>
+                              <w:bookmarkEnd w:id="13"/>
                             </w:p>
                           </w:txbxContent>
                         </wps:txbx>
@@ -5072,38 +4968,25 @@
                                   <w:szCs w:val="24"/>
                                 </w:rPr>
                               </w:pPr>
-                              <w:bookmarkStart w:id="22" w:name="_Toc468087245"/>
+                              <w:bookmarkStart w:id="14" w:name="_Toc468087245"/>
                               <w:r>
                                 <w:t xml:space="preserve">Figure </w:t>
                               </w:r>
-                              <w:r>
-                                <w:fldChar w:fldCharType="begin"/>
-                              </w:r>
-                              <w:r>
-                                <w:instrText xml:space="preserve"> SEQ Figure \* ARABIC </w:instrText>
-                              </w:r>
-                              <w:r>
-                                <w:fldChar w:fldCharType="separate"/>
-                              </w:r>
-                              <w:r>
-                                <w:rPr>
-                                  <w:noProof/>
-                                </w:rPr>
-                                <w:t>7</w:t>
-                              </w:r>
-                              <w:r>
-                                <w:rPr>
-                                  <w:noProof/>
-                                </w:rPr>
-                                <w:fldChar w:fldCharType="end"/>
-                              </w:r>
+                              <w:fldSimple w:instr=" SEQ Figure \* ARABIC ">
+                                <w:r>
+                                  <w:rPr>
+                                    <w:noProof/>
+                                  </w:rPr>
+                                  <w:t>7</w:t>
+                                </w:r>
+                              </w:fldSimple>
                               <w:r>
                                 <w:t xml:space="preserve">: </w:t>
                               </w:r>
                               <w:r>
                                 <w:t>Forming the outer product matrix of two vectors of length 3.</w:t>
                               </w:r>
-                              <w:bookmarkEnd w:id="22"/>
+                              <w:bookmarkEnd w:id="14"/>
                             </w:p>
                           </w:txbxContent>
                         </wps:txbx>
@@ -5271,35 +5154,22 @@
                                   <w:szCs w:val="24"/>
                                 </w:rPr>
                               </w:pPr>
-                              <w:bookmarkStart w:id="24" w:name="_Toc468087246"/>
+                              <w:bookmarkStart w:id="15" w:name="_Toc468087246"/>
                               <w:r>
                                 <w:t xml:space="preserve">Figure </w:t>
                               </w:r>
-                              <w:r>
-                                <w:fldChar w:fldCharType="begin"/>
-                              </w:r>
-                              <w:r>
-                                <w:instrText xml:space="preserve"> SEQ Figure \* ARABIC </w:instrText>
-                              </w:r>
-                              <w:r>
-                                <w:fldChar w:fldCharType="separate"/>
-                              </w:r>
-                              <w:r>
-                                <w:rPr>
-                                  <w:noProof/>
-                                </w:rPr>
-                                <w:t>8</w:t>
-                              </w:r>
-                              <w:r>
-                                <w:rPr>
-                                  <w:noProof/>
-                                </w:rPr>
-                                <w:fldChar w:fldCharType="end"/>
-                              </w:r>
+                              <w:fldSimple w:instr=" SEQ Figure \* ARABIC ">
+                                <w:r>
+                                  <w:rPr>
+                                    <w:noProof/>
+                                  </w:rPr>
+                                  <w:t>8</w:t>
+                                </w:r>
+                              </w:fldSimple>
                               <w:r>
                                 <w:t>: Summing across the trans-diagonals to calculate the circular convolution.</w:t>
                               </w:r>
-                              <w:bookmarkEnd w:id="24"/>
+                              <w:bookmarkEnd w:id="15"/>
                             </w:p>
                           </w:txbxContent>
                         </wps:txbx>
@@ -5502,31 +5372,18 @@
                                   <w:szCs w:val="24"/>
                                 </w:rPr>
                               </w:pPr>
-                              <w:bookmarkStart w:id="26" w:name="_Toc468087247"/>
+                              <w:bookmarkStart w:id="16" w:name="_Toc468087247"/>
                               <w:r>
                                 <w:t xml:space="preserve">Figure </w:t>
                               </w:r>
-                              <w:r>
-                                <w:fldChar w:fldCharType="begin"/>
-                              </w:r>
-                              <w:r>
-                                <w:instrText xml:space="preserve"> SEQ Figure \* ARABIC </w:instrText>
-                              </w:r>
-                              <w:r>
-                                <w:fldChar w:fldCharType="separate"/>
-                              </w:r>
-                              <w:r>
-                                <w:rPr>
-                                  <w:noProof/>
-                                </w:rPr>
-                                <w:t>9</w:t>
-                              </w:r>
-                              <w:r>
-                                <w:rPr>
-                                  <w:noProof/>
-                                </w:rPr>
-                                <w:fldChar w:fldCharType="end"/>
-                              </w:r>
+                              <w:fldSimple w:instr=" SEQ Figure \* ARABIC ">
+                                <w:r>
+                                  <w:rPr>
+                                    <w:noProof/>
+                                  </w:rPr>
+                                  <w:t>9</w:t>
+                                </w:r>
+                              </w:fldSimple>
                               <w:r>
                                 <w:t>: Convolving the concepts for "red" and "ball"</w:t>
                               </w:r>
@@ -5536,7 +5393,7 @@
                                 </w:rPr>
                                 <w:t xml:space="preserve"> yields the complex concept "red ball".</w:t>
                               </w:r>
-                              <w:bookmarkEnd w:id="26"/>
+                              <w:bookmarkEnd w:id="16"/>
                             </w:p>
                           </w:txbxContent>
                         </wps:txbx>
@@ -5742,35 +5599,22 @@
                                   <w:szCs w:val="24"/>
                                 </w:rPr>
                               </w:pPr>
-                              <w:bookmarkStart w:id="28" w:name="_Toc468087248"/>
+                              <w:bookmarkStart w:id="17" w:name="_Toc468087248"/>
                               <w:r>
                                 <w:t xml:space="preserve">Figure </w:t>
                               </w:r>
-                              <w:r>
-                                <w:fldChar w:fldCharType="begin"/>
-                              </w:r>
-                              <w:r>
-                                <w:instrText xml:space="preserve"> SEQ Figure \* ARABIC </w:instrText>
-                              </w:r>
-                              <w:r>
-                                <w:fldChar w:fldCharType="separate"/>
-                              </w:r>
-                              <w:r>
-                                <w:rPr>
-                                  <w:noProof/>
-                                </w:rPr>
-                                <w:t>10</w:t>
-                              </w:r>
-                              <w:r>
-                                <w:rPr>
-                                  <w:noProof/>
-                                </w:rPr>
-                                <w:fldChar w:fldCharType="end"/>
-                              </w:r>
+                              <w:fldSimple w:instr=" SEQ Figure \* ARABIC ">
+                                <w:r>
+                                  <w:rPr>
+                                    <w:noProof/>
+                                  </w:rPr>
+                                  <w:t>10</w:t>
+                                </w:r>
+                              </w:fldSimple>
                               <w:r>
                                 <w:t>: Correlating the complex concept "red ball" with constituent concept "red" yields the other constituent concept "ball".</w:t>
                               </w:r>
-                              <w:bookmarkEnd w:id="28"/>
+                              <w:bookmarkEnd w:id="17"/>
                             </w:p>
                           </w:txbxContent>
                         </wps:txbx>
@@ -5879,7 +5723,13 @@
         <w:t>inverse</w:t>
       </w:r>
       <w:r>
-        <w:t xml:space="preserve"> of the vector representing one of its constituent concepts, say, “red”. The approximate inverse of a vector is gained by reversing the order of each of its elements after the first. For example, the approximate inverse of the vector [1, 2, 3, 4] is [1, 4, 3, 2].</w:t>
+        <w:t xml:space="preserve"> of the vector representing one of its c</w:t>
+      </w:r>
+      <w:r>
+        <w:t>onstituent concepts, say, “red.”</w:t>
+      </w:r>
+      <w:r>
+        <w:t xml:space="preserve"> The approximate inverse of a vector is gained by reversing the order of each of its elements after the first. For example, the approximate inverse of the vector [1, 2, 3, 4] is [1, 4, 3, 2].</w:t>
       </w:r>
       <w:r>
         <w:t xml:space="preserve"> </w:t>
@@ -5902,23 +5752,7 @@
         <w:t>the exercise would have been dreadfully long and tedious</w:t>
       </w:r>
       <w:r>
-        <w:t xml:space="preserve">. Precise answers can also be found by performing the operations in </w:t>
-      </w:r>
-      <w:proofErr w:type="spellStart"/>
-      <w:r>
-        <w:t>fourier</w:t>
-      </w:r>
-      <w:proofErr w:type="spellEnd"/>
-      <w:r>
-        <w:t xml:space="preserve"> space using fast </w:t>
-      </w:r>
-      <w:proofErr w:type="spellStart"/>
-      <w:r>
-        <w:t>fourier</w:t>
-      </w:r>
-      <w:proofErr w:type="spellEnd"/>
-      <w:r>
-        <w:t xml:space="preserve"> transforms, but that is an advanced method that Plate covers in his paper and is beyond the scope of this project. For our purposes, using large vectors with the operations as described above will suffice.</w:t>
+        <w:t>. Precise answers can also be found by performing the operations in fourier space using fast fourier transforms, but that is an advanced method that Plate covers in his paper and is beyond the scope of this project. For our purposes, using large vectors with the operations as described above will suffice.</w:t>
       </w:r>
     </w:p>
     <w:p>
@@ -5967,7 +5801,7 @@
       <w:r>
         <w:br w:type="page"/>
       </w:r>
-      <w:bookmarkStart w:id="30" w:name="_Toc464766423"/>
+      <w:bookmarkStart w:id="18" w:name="_Toc464766423"/>
       <w:r>
         <w:rPr>
           <w:rFonts w:ascii="Times New Roman" w:hAnsi="Times New Roman" w:cs="Times New Roman"/>
@@ -5975,7 +5809,7 @@
         <w:lastRenderedPageBreak/>
         <w:t>Building the Holographic Reduced Representation Engine</w:t>
       </w:r>
-      <w:bookmarkEnd w:id="30"/>
+      <w:bookmarkEnd w:id="18"/>
     </w:p>
     <w:p>
       <w:pPr>
@@ -6074,31 +5908,18 @@
                                   <w:szCs w:val="24"/>
                                 </w:rPr>
                               </w:pPr>
-                              <w:bookmarkStart w:id="31" w:name="_Toc468087249"/>
+                              <w:bookmarkStart w:id="19" w:name="_Toc468087249"/>
                               <w:r>
                                 <w:t xml:space="preserve">Figure </w:t>
                               </w:r>
-                              <w:r>
-                                <w:fldChar w:fldCharType="begin"/>
-                              </w:r>
-                              <w:r>
-                                <w:instrText xml:space="preserve"> SEQ Figure \* ARABIC </w:instrText>
-                              </w:r>
-                              <w:r>
-                                <w:fldChar w:fldCharType="separate"/>
-                              </w:r>
-                              <w:r>
-                                <w:rPr>
-                                  <w:noProof/>
-                                </w:rPr>
-                                <w:t>11</w:t>
-                              </w:r>
-                              <w:r>
-                                <w:rPr>
-                                  <w:noProof/>
-                                </w:rPr>
-                                <w:fldChar w:fldCharType="end"/>
-                              </w:r>
+                              <w:fldSimple w:instr=" SEQ Figure \* ARABIC ">
+                                <w:r>
+                                  <w:rPr>
+                                    <w:noProof/>
+                                  </w:rPr>
+                                  <w:t>11</w:t>
+                                </w:r>
+                              </w:fldSimple>
                               <w:r>
                                 <w:t>: Concept Memory stores all "known"</w:t>
                               </w:r>
@@ -6108,7 +5929,7 @@
                                 </w:rPr>
                                 <w:t xml:space="preserve"> concepts that have been encoded by the HRR Engine.</w:t>
                               </w:r>
-                              <w:bookmarkEnd w:id="31"/>
+                              <w:bookmarkEnd w:id="19"/>
                             </w:p>
                           </w:txbxContent>
                         </wps:txbx>
@@ -6707,7 +6528,7 @@
           <w:rFonts w:ascii="Times New Roman" w:hAnsi="Times New Roman" w:cs="Times New Roman"/>
         </w:rPr>
       </w:pPr>
-      <w:bookmarkStart w:id="33" w:name="_Toc464766424"/>
+      <w:bookmarkStart w:id="20" w:name="_Toc464766424"/>
       <w:r>
         <w:rPr>
           <w:rFonts w:ascii="Times New Roman" w:hAnsi="Times New Roman" w:cs="Times New Roman"/>
@@ -6715,7 +6536,7 @@
         <w:lastRenderedPageBreak/>
         <w:t>Building the Holographic Working Memory Toolkit</w:t>
       </w:r>
-      <w:bookmarkEnd w:id="33"/>
+      <w:bookmarkEnd w:id="20"/>
     </w:p>
     <w:p>
       <w:pPr>
@@ -6962,15 +6783,7 @@
         <w:t>“</w:t>
       </w:r>
       <w:r>
-        <w:t>center*</w:t>
-      </w:r>
-      <w:proofErr w:type="spellStart"/>
-      <w:r>
-        <w:t>cross+north</w:t>
-      </w:r>
-      <w:proofErr w:type="spellEnd"/>
-      <w:r>
-        <w:t>*target</w:t>
+        <w:t>center*cross+north*target</w:t>
       </w:r>
       <w:r>
         <w:t>.</w:t>
@@ -7201,35 +7014,22 @@
                               <w:pPr>
                                 <w:pStyle w:val="Caption"/>
                               </w:pPr>
-                              <w:bookmarkStart w:id="34" w:name="_Toc468087250"/>
+                              <w:bookmarkStart w:id="21" w:name="_Toc468087250"/>
                               <w:r>
                                 <w:t xml:space="preserve">Figure </w:t>
                               </w:r>
-                              <w:r>
-                                <w:fldChar w:fldCharType="begin"/>
-                              </w:r>
-                              <w:r>
-                                <w:instrText xml:space="preserve"> SEQ Figure \* ARABIC </w:instrText>
-                              </w:r>
-                              <w:r>
-                                <w:fldChar w:fldCharType="separate"/>
-                              </w:r>
-                              <w:r>
-                                <w:rPr>
-                                  <w:noProof/>
-                                </w:rPr>
-                                <w:t>12</w:t>
-                              </w:r>
-                              <w:r>
-                                <w:rPr>
-                                  <w:noProof/>
-                                </w:rPr>
-                                <w:fldChar w:fldCharType="end"/>
-                              </w:r>
+                              <w:fldSimple w:instr=" SEQ Figure \* ARABIC ">
+                                <w:r>
+                                  <w:rPr>
+                                    <w:noProof/>
+                                  </w:rPr>
+                                  <w:t>12</w:t>
+                                </w:r>
+                              </w:fldSimple>
                               <w:r>
                                 <w:t>: Comparison of the original WMtk architecture (left) to the</w:t>
                               </w:r>
-                              <w:bookmarkEnd w:id="34"/>
+                              <w:bookmarkEnd w:id="21"/>
                             </w:p>
                             <w:p>
                               <w:pPr>
@@ -7370,14 +7170,14 @@
           <w:rFonts w:ascii="Times New Roman" w:hAnsi="Times New Roman" w:cs="Times New Roman"/>
         </w:rPr>
       </w:pPr>
-      <w:bookmarkStart w:id="36" w:name="_Toc464766425"/>
+      <w:bookmarkStart w:id="22" w:name="_Toc464766425"/>
       <w:r>
         <w:rPr>
           <w:rFonts w:ascii="Times New Roman" w:hAnsi="Times New Roman" w:cs="Times New Roman"/>
         </w:rPr>
         <w:t>Testing the Holographic Working Memory Toolkit</w:t>
       </w:r>
-      <w:bookmarkEnd w:id="36"/>
+      <w:bookmarkEnd w:id="22"/>
     </w:p>
     <w:p>
       <w:pPr>
@@ -7755,15 +7555,7 @@
         <w:t xml:space="preserve"> </w:t>
       </w:r>
       <w:r>
-        <w:t>a task well suited for testing cognitive models of PFC function (</w:t>
-      </w:r>
-      <w:proofErr w:type="spellStart"/>
-      <w:r>
-        <w:t>Rougier</w:t>
-      </w:r>
-      <w:proofErr w:type="spellEnd"/>
-      <w:r>
-        <w:t xml:space="preserve"> et al., 2005). In our version of the </w:t>
+        <w:t xml:space="preserve">a task well suited for testing cognitive models of PFC function (Rougier et al., 2005). In our version of the </w:t>
       </w:r>
       <w:r>
         <w:t xml:space="preserve">WCST, a deck of cards containing objects is generated. These objects are described by 2 dimensions each with three features. A dimension would be something like color or shape and a feature would be something like green in the color dimension, and square in the shape dimension. Thus sample cards might be something like a green square, a blue triangle, or a red circle, and the deck would contain all permutations of these features per dimension. We chose a dimension-feature design for our cards for scalability. It is easier to increase the number of dimensions and features </w:t>
@@ -7962,14 +7754,14 @@
           <w:rFonts w:ascii="Times New Roman" w:hAnsi="Times New Roman" w:cs="Times New Roman"/>
         </w:rPr>
       </w:pPr>
-      <w:bookmarkStart w:id="37" w:name="_Toc464766426"/>
+      <w:bookmarkStart w:id="23" w:name="_Toc464766426"/>
       <w:r>
         <w:rPr>
           <w:rFonts w:ascii="Times New Roman" w:hAnsi="Times New Roman" w:cs="Times New Roman"/>
         </w:rPr>
         <w:t>Results and Discussion</w:t>
       </w:r>
-      <w:bookmarkEnd w:id="37"/>
+      <w:bookmarkEnd w:id="23"/>
     </w:p>
     <w:p>
       <w:pPr>
@@ -8420,31 +8212,18 @@
                                   <w:szCs w:val="24"/>
                                 </w:rPr>
                               </w:pPr>
-                              <w:bookmarkStart w:id="38" w:name="_Toc468087251"/>
+                              <w:bookmarkStart w:id="24" w:name="_Toc468087251"/>
                               <w:r>
                                 <w:t xml:space="preserve">Figure </w:t>
                               </w:r>
-                              <w:r>
-                                <w:fldChar w:fldCharType="begin"/>
-                              </w:r>
-                              <w:r>
-                                <w:instrText xml:space="preserve"> SEQ Figure \* ARABIC </w:instrText>
-                              </w:r>
-                              <w:r>
-                                <w:fldChar w:fldCharType="separate"/>
-                              </w:r>
-                              <w:r>
-                                <w:rPr>
-                                  <w:noProof/>
-                                </w:rPr>
-                                <w:t>13</w:t>
-                              </w:r>
-                              <w:r>
-                                <w:rPr>
-                                  <w:noProof/>
-                                </w:rPr>
-                                <w:fldChar w:fldCharType="end"/>
-                              </w:r>
+                              <w:fldSimple w:instr=" SEQ Figure \* ARABIC ">
+                                <w:r>
+                                  <w:rPr>
+                                    <w:noProof/>
+                                  </w:rPr>
+                                  <w:t>13</w:t>
+                                </w:r>
+                              </w:fldSimple>
                               <w:r>
                                 <w:t>: Example of how task-specific, sparse, distributed encoding was performed in the original WMtk. In the HWMtk, an appropriate distributed HRR representation can be built automatically without the user</w:t>
                               </w:r>
@@ -8452,15 +8231,7 @@
                                 <w:t>’</w:t>
                               </w:r>
                               <w:r>
-                                <w:t>s aid from a symbolic description of the environment: “center*</w:t>
-                              </w:r>
-                              <w:proofErr w:type="spellStart"/>
-                              <w:r>
-                                <w:t>cross+northeast</w:t>
-                              </w:r>
-                              <w:proofErr w:type="spellEnd"/>
-                              <w:r>
-                                <w:t>*target</w:t>
+                                <w:t>s aid from a symbolic description of the environment: “center*cross+northeast*target</w:t>
                               </w:r>
                               <w:r>
                                 <w:t>.</w:t>
@@ -8468,7 +8239,7 @@
                               <w:r>
                                 <w:t>”</w:t>
                               </w:r>
-                              <w:bookmarkEnd w:id="38"/>
+                              <w:bookmarkEnd w:id="24"/>
                             </w:p>
                           </w:txbxContent>
                         </wps:txbx>
@@ -8608,7 +8379,7 @@
           <w:rFonts w:ascii="Times New Roman" w:hAnsi="Times New Roman" w:cs="Times New Roman"/>
         </w:rPr>
       </w:pPr>
-      <w:bookmarkStart w:id="40" w:name="_Toc464766427"/>
+      <w:bookmarkStart w:id="25" w:name="_Toc464766427"/>
       <w:r>
         <w:rPr>
           <w:rFonts w:ascii="Times New Roman" w:hAnsi="Times New Roman" w:cs="Times New Roman"/>
@@ -8616,7 +8387,7 @@
         <w:lastRenderedPageBreak/>
         <w:t>Bibliography</w:t>
       </w:r>
-      <w:bookmarkEnd w:id="40"/>
+      <w:bookmarkEnd w:id="25"/>
     </w:p>
     <w:p>
       <w:pPr>
@@ -8686,21 +8457,7 @@
         <w:rPr>
           <w:rStyle w:val="citationtext"/>
         </w:rPr>
-        <w:t xml:space="preserve">): n. </w:t>
-      </w:r>
-      <w:proofErr w:type="spellStart"/>
-      <w:r>
-        <w:rPr>
-          <w:rStyle w:val="citationtext"/>
-        </w:rPr>
-        <w:t>pag</w:t>
-      </w:r>
-      <w:proofErr w:type="spellEnd"/>
-      <w:r>
-        <w:rPr>
-          <w:rStyle w:val="citationtext"/>
-        </w:rPr>
-        <w:t>. Web.</w:t>
+        <w:t>): n. pag. Web.</w:t>
       </w:r>
     </w:p>
     <w:p>
@@ -8774,21 +8531,7 @@
         <w:rPr>
           <w:rStyle w:val="citationtext"/>
         </w:rPr>
-        <w:t>Goldman-</w:t>
-      </w:r>
-      <w:proofErr w:type="spellStart"/>
-      <w:r>
-        <w:rPr>
-          <w:rStyle w:val="citationtext"/>
-        </w:rPr>
-        <w:t>Rakic</w:t>
-      </w:r>
-      <w:proofErr w:type="spellEnd"/>
-      <w:r>
-        <w:rPr>
-          <w:rStyle w:val="citationtext"/>
-        </w:rPr>
-        <w:t xml:space="preserve">. P. S. “Circuitry of the prefrontal cortex and the regulation of behavior by representational knowledge.” </w:t>
+        <w:t xml:space="preserve">Goldman-Rakic. P. S. “Circuitry of the prefrontal cortex and the regulation of behavior by representational knowledge.” </w:t>
       </w:r>
       <w:r>
         <w:rPr>
@@ -8812,33 +8555,11 @@
           <w:rStyle w:val="citationtext"/>
         </w:rPr>
       </w:pPr>
-      <w:proofErr w:type="spellStart"/>
       <w:r>
         <w:rPr>
           <w:rStyle w:val="citationtext"/>
         </w:rPr>
-        <w:t>Kriete</w:t>
-      </w:r>
-      <w:proofErr w:type="spellEnd"/>
-      <w:r>
-        <w:rPr>
-          <w:rStyle w:val="citationtext"/>
-        </w:rPr>
-        <w:t xml:space="preserve">, T., D. C. Noelle, J. D. Cohen, and R. C. </w:t>
-      </w:r>
-      <w:proofErr w:type="spellStart"/>
-      <w:r>
-        <w:rPr>
-          <w:rStyle w:val="citationtext"/>
-        </w:rPr>
-        <w:t>O'reilly</w:t>
-      </w:r>
-      <w:proofErr w:type="spellEnd"/>
-      <w:r>
-        <w:rPr>
-          <w:rStyle w:val="citationtext"/>
-        </w:rPr>
-        <w:t xml:space="preserve">. "Indirection and Symbol-like Processing in the Prefrontal Cortex and Basal Ganglia." </w:t>
+        <w:t xml:space="preserve">Kriete, T., D. C. Noelle, J. D. Cohen, and R. C. O'reilly. "Indirection and Symbol-like Processing in the Prefrontal Cortex and Basal Ganglia." </w:t>
       </w:r>
       <w:r>
         <w:rPr>
@@ -8863,33 +8584,11 @@
           <w:rStyle w:val="citationtext"/>
         </w:rPr>
       </w:pPr>
-      <w:proofErr w:type="spellStart"/>
       <w:r>
         <w:rPr>
           <w:rStyle w:val="citationtext"/>
         </w:rPr>
-        <w:t>O'reilly</w:t>
-      </w:r>
-      <w:proofErr w:type="spellEnd"/>
-      <w:r>
-        <w:rPr>
-          <w:rStyle w:val="citationtext"/>
-        </w:rPr>
-        <w:t xml:space="preserve">, R. C., D. C. Noelle, T. S. Braver, and J. D. Cohen. "Prefrontal Cortex and Dynamic Categorization Tasks: Representational Organization and </w:t>
-      </w:r>
-      <w:proofErr w:type="spellStart"/>
-      <w:r>
-        <w:rPr>
-          <w:rStyle w:val="citationtext"/>
-        </w:rPr>
-        <w:t>Neuromodulatory</w:t>
-      </w:r>
-      <w:proofErr w:type="spellEnd"/>
-      <w:r>
-        <w:rPr>
-          <w:rStyle w:val="citationtext"/>
-        </w:rPr>
-        <w:t xml:space="preserve"> Control." </w:t>
+        <w:t xml:space="preserve">O'reilly, R. C., D. C. Noelle, T. S. Braver, and J. D. Cohen. "Prefrontal Cortex and Dynamic Categorization Tasks: Representational Organization and Neuromodulatory Control." </w:t>
       </w:r>
       <w:r>
         <w:rPr>
@@ -8961,33 +8660,11 @@
           <w:rStyle w:val="citationtext"/>
         </w:rPr>
       </w:pPr>
-      <w:proofErr w:type="spellStart"/>
       <w:r>
         <w:rPr>
           <w:rStyle w:val="citationtext"/>
         </w:rPr>
-        <w:t>Rougier</w:t>
-      </w:r>
-      <w:proofErr w:type="spellEnd"/>
-      <w:r>
-        <w:rPr>
-          <w:rStyle w:val="citationtext"/>
-        </w:rPr>
-        <w:t xml:space="preserve">, N. P., D. C. Noelle, T. S. Braver, J. D. Cohen, and R. C. </w:t>
-      </w:r>
-      <w:proofErr w:type="spellStart"/>
-      <w:r>
-        <w:rPr>
-          <w:rStyle w:val="citationtext"/>
-        </w:rPr>
-        <w:t>O'reilly</w:t>
-      </w:r>
-      <w:proofErr w:type="spellEnd"/>
-      <w:r>
-        <w:rPr>
-          <w:rStyle w:val="citationtext"/>
-        </w:rPr>
-        <w:t xml:space="preserve">. "Prefrontal Cortex and Flexible Cognitive Control: Rules without Symbols." </w:t>
+        <w:t xml:space="preserve">Rougier, N. P., D. C. Noelle, T. S. Braver, J. D. Cohen, and R. C. O'reilly. "Prefrontal Cortex and Flexible Cognitive Control: Rules without Symbols." </w:t>
       </w:r>
       <w:r>
         <w:rPr>
@@ -9050,21 +8727,7 @@
         <w:rPr>
           <w:rStyle w:val="citationtext"/>
         </w:rPr>
-        <w:t xml:space="preserve">Neural Information Processing Systems 8 (1996): n. </w:t>
-      </w:r>
-      <w:proofErr w:type="spellStart"/>
-      <w:r>
-        <w:rPr>
-          <w:rStyle w:val="citationtext"/>
-        </w:rPr>
-        <w:t>pag</w:t>
-      </w:r>
-      <w:proofErr w:type="spellEnd"/>
-      <w:r>
-        <w:rPr>
-          <w:rStyle w:val="citationtext"/>
-        </w:rPr>
-        <w:t>. Web.</w:t>
+        <w:t>Neural Information Processing Systems 8 (1996): n. pag. Web.</w:t>
       </w:r>
     </w:p>
     <w:p>
@@ -9105,7 +8768,7 @@
       <w:r>
         <w:br w:type="page"/>
       </w:r>
-      <w:bookmarkStart w:id="41" w:name="_Toc464766428"/>
+      <w:bookmarkStart w:id="26" w:name="_Toc464766428"/>
       <w:r>
         <w:rPr>
           <w:rFonts w:ascii="Times New Roman" w:hAnsi="Times New Roman" w:cs="Times New Roman"/>
@@ -9119,7 +8782,7 @@
         </w:rPr>
         <w:t xml:space="preserve"> of Figures</w:t>
       </w:r>
-      <w:bookmarkEnd w:id="41"/>
+      <w:bookmarkEnd w:id="26"/>
     </w:p>
     <w:p>
       <w:pPr>
@@ -10140,9 +9803,7 @@
         </w:rPr>
         <w:br w:type="page"/>
       </w:r>
-      <w:bookmarkStart w:id="42" w:name="_Toc464766429"/>
-      <w:bookmarkStart w:id="43" w:name="_GoBack"/>
-      <w:bookmarkEnd w:id="43"/>
+      <w:bookmarkStart w:id="27" w:name="_Toc464766429"/>
       <w:r>
         <w:rPr>
           <w:rFonts w:ascii="Times New Roman" w:hAnsi="Times New Roman" w:cs="Times New Roman"/>
@@ -10150,7 +9811,7 @@
         <w:lastRenderedPageBreak/>
         <w:t>Appendix</w:t>
       </w:r>
-      <w:bookmarkEnd w:id="42"/>
+      <w:bookmarkEnd w:id="27"/>
     </w:p>
     <w:p>
       <w:pPr>
@@ -10240,6 +9901,15 @@
       </w:pPr>
       <w:r>
         <w:t>TD – Temporal Difference</w:t>
+      </w:r>
+    </w:p>
+    <w:p>
+      <w:pPr>
+        <w:spacing w:line="480" w:lineRule="auto"/>
+        <w:jc w:val="both"/>
+      </w:pPr>
+      <w:r>
+        <w:t>WCST – Wisconsin Card Sort Task</w:t>
       </w:r>
     </w:p>
     <w:p>
@@ -10271,6 +9941,8 @@
       <w:pPr>
         <w:spacing w:line="480" w:lineRule="auto"/>
       </w:pPr>
+      <w:bookmarkStart w:id="28" w:name="_GoBack"/>
+      <w:bookmarkEnd w:id="28"/>
     </w:p>
     <w:sectPr>
       <w:pgSz w:w="12240" w:h="15840" w:code="1"/>
@@ -11301,7 +10973,7 @@
 </file>
 
 <file path=customXml/itemProps1.xml><?xml version="1.0" encoding="utf-8"?>
-<ds:datastoreItem xmlns:ds="http://schemas.openxmlformats.org/officeDocument/2006/customXml" ds:itemID="{37A5D291-24C6-4614-A15E-458271516922}">
+<ds:datastoreItem xmlns:ds="http://schemas.openxmlformats.org/officeDocument/2006/customXml" ds:itemID="{9AFE7AF7-AF32-4B98-A105-A8F5335A7B3D}">
   <ds:schemaRefs>
     <ds:schemaRef ds:uri="http://schemas.openxmlformats.org/officeDocument/2006/bibliography"/>
   </ds:schemaRefs>

</xml_diff>